<commit_message>
add actor profiles to project documentation
</commit_message>
<xml_diff>
--- a/docs/project.docx
+++ b/docs/project.docx
@@ -54,6 +54,7 @@
         <w:t>Play Selected Game</w:t>
       </w:r>
     </w:p>
+    <w:p/>
     <w:tbl>
       <w:tblPr>
         <w:tblStyle w:val="TableGrid"/>
@@ -238,31 +239,13 @@
                 <w:sz w:val="20"/>
               </w:rPr>
             </w:pPr>
-            <w:proofErr w:type="spellStart"/>
-            <w:r>
-              <w:rPr>
-                <w:rFonts w:asciiTheme="majorHAnsi" w:hAnsiTheme="majorHAnsi"/>
-                <w:sz w:val="20"/>
-              </w:rPr>
-              <w:t>GamePlayer</w:t>
-            </w:r>
-            <w:proofErr w:type="spellEnd"/>
-            <w:r>
-              <w:rPr>
-                <w:rFonts w:asciiTheme="majorHAnsi" w:hAnsiTheme="majorHAnsi"/>
-                <w:sz w:val="20"/>
-              </w:rPr>
-              <w:t xml:space="preserve"> or </w:t>
-            </w:r>
-            <w:proofErr w:type="spellStart"/>
-            <w:r>
-              <w:rPr>
-                <w:rFonts w:asciiTheme="majorHAnsi" w:hAnsiTheme="majorHAnsi"/>
-                <w:sz w:val="20"/>
-              </w:rPr>
-              <w:t>GameInstaller</w:t>
-            </w:r>
-            <w:proofErr w:type="spellEnd"/>
+            <w:r>
+              <w:rPr>
+                <w:rFonts w:asciiTheme="majorHAnsi" w:hAnsiTheme="majorHAnsi"/>
+                <w:sz w:val="20"/>
+              </w:rPr>
+              <w:t>GamePlayer or GameInstaller</w:t>
+            </w:r>
           </w:p>
         </w:tc>
       </w:tr>
@@ -323,23 +306,13 @@
                 <w:sz w:val="20"/>
               </w:rPr>
             </w:pPr>
-            <w:proofErr w:type="spellStart"/>
-            <w:r>
-              <w:rPr>
-                <w:rFonts w:asciiTheme="majorHAnsi" w:hAnsiTheme="majorHAnsi"/>
-                <w:b/>
-                <w:sz w:val="20"/>
-              </w:rPr>
-              <w:t>Postconditions</w:t>
-            </w:r>
-            <w:proofErr w:type="spellEnd"/>
-            <w:r>
-              <w:rPr>
-                <w:rFonts w:asciiTheme="majorHAnsi" w:hAnsiTheme="majorHAnsi"/>
-                <w:b/>
-                <w:sz w:val="20"/>
-              </w:rPr>
-              <w:t>:</w:t>
+            <w:r>
+              <w:rPr>
+                <w:rFonts w:asciiTheme="majorHAnsi" w:hAnsiTheme="majorHAnsi"/>
+                <w:b/>
+                <w:sz w:val="20"/>
+              </w:rPr>
+              <w:t>Postconditions:</w:t>
             </w:r>
           </w:p>
         </w:tc>
@@ -559,17 +532,8 @@
                       <w:rFonts w:asciiTheme="majorHAnsi" w:hAnsiTheme="majorHAnsi"/>
                       <w:sz w:val="20"/>
                     </w:rPr>
-                    <w:t xml:space="preserve">Initializes the game and displays the </w:t>
-                  </w:r>
-                  <w:proofErr w:type="spellStart"/>
-                  <w:r>
-                    <w:rPr>
-                      <w:rFonts w:asciiTheme="majorHAnsi" w:hAnsiTheme="majorHAnsi"/>
-                      <w:sz w:val="20"/>
-                    </w:rPr>
-                    <w:t>gameboard</w:t>
-                  </w:r>
-                  <w:proofErr w:type="spellEnd"/>
+                    <w:t>Initializes the game and displays the gameboard</w:t>
+                  </w:r>
                 </w:p>
               </w:tc>
             </w:tr>
@@ -718,23 +682,7 @@
                       <w:rFonts w:asciiTheme="majorHAnsi" w:hAnsiTheme="majorHAnsi"/>
                       <w:sz w:val="20"/>
                     </w:rPr>
-                    <w:t xml:space="preserve">Returns the </w:t>
-                  </w:r>
-                  <w:proofErr w:type="spellStart"/>
-                  <w:r>
-                    <w:rPr>
-                      <w:rFonts w:asciiTheme="majorHAnsi" w:hAnsiTheme="majorHAnsi"/>
-                      <w:sz w:val="20"/>
-                    </w:rPr>
-                    <w:t>gameboard</w:t>
-                  </w:r>
-                  <w:proofErr w:type="spellEnd"/>
-                  <w:r>
-                    <w:rPr>
-                      <w:rFonts w:asciiTheme="majorHAnsi" w:hAnsiTheme="majorHAnsi"/>
-                      <w:sz w:val="20"/>
-                    </w:rPr>
-                    <w:t xml:space="preserve"> to its initialized, ready-to-play state</w:t>
+                    <w:t>Returns the gameboard to its initialized, ready-to-play state</w:t>
                   </w:r>
                 </w:p>
               </w:tc>
@@ -1089,17 +1037,8 @@
                       <w:rFonts w:asciiTheme="majorHAnsi" w:hAnsiTheme="majorHAnsi"/>
                       <w:sz w:val="20"/>
                     </w:rPr>
-                    <w:t xml:space="preserve">See AGM006: Play </w:t>
-                  </w:r>
-                  <w:proofErr w:type="spellStart"/>
-                  <w:r>
-                    <w:rPr>
-                      <w:rFonts w:asciiTheme="majorHAnsi" w:hAnsiTheme="majorHAnsi"/>
-                      <w:sz w:val="20"/>
-                    </w:rPr>
-                    <w:t>Brickles</w:t>
-                  </w:r>
-                  <w:proofErr w:type="spellEnd"/>
+                    <w:t>See AGM006: Play Brickles</w:t>
+                  </w:r>
                 </w:p>
               </w:tc>
               <w:tc>
@@ -1661,6 +1600,7 @@
         <w:t>Exit Game</w:t>
       </w:r>
     </w:p>
+    <w:p/>
     <w:tbl>
       <w:tblPr>
         <w:tblStyle w:val="TableGrid"/>
@@ -1845,31 +1785,13 @@
                 <w:sz w:val="20"/>
               </w:rPr>
             </w:pPr>
-            <w:proofErr w:type="spellStart"/>
-            <w:r>
-              <w:rPr>
-                <w:rFonts w:asciiTheme="majorHAnsi" w:hAnsiTheme="majorHAnsi"/>
-                <w:sz w:val="20"/>
-              </w:rPr>
-              <w:t>GamePlayer</w:t>
-            </w:r>
-            <w:proofErr w:type="spellEnd"/>
-            <w:r>
-              <w:rPr>
-                <w:rFonts w:asciiTheme="majorHAnsi" w:hAnsiTheme="majorHAnsi"/>
-                <w:sz w:val="20"/>
-              </w:rPr>
-              <w:t xml:space="preserve"> or </w:t>
-            </w:r>
-            <w:proofErr w:type="spellStart"/>
-            <w:r>
-              <w:rPr>
-                <w:rFonts w:asciiTheme="majorHAnsi" w:hAnsiTheme="majorHAnsi"/>
-                <w:sz w:val="20"/>
-              </w:rPr>
-              <w:t>GameInstaller</w:t>
-            </w:r>
-            <w:proofErr w:type="spellEnd"/>
+            <w:r>
+              <w:rPr>
+                <w:rFonts w:asciiTheme="majorHAnsi" w:hAnsiTheme="majorHAnsi"/>
+                <w:sz w:val="20"/>
+              </w:rPr>
+              <w:t>GamePlayer or GameInstaller</w:t>
+            </w:r>
           </w:p>
         </w:tc>
       </w:tr>
@@ -1930,23 +1852,13 @@
                 <w:sz w:val="20"/>
               </w:rPr>
             </w:pPr>
-            <w:proofErr w:type="spellStart"/>
-            <w:r>
-              <w:rPr>
-                <w:rFonts w:asciiTheme="majorHAnsi" w:hAnsiTheme="majorHAnsi"/>
-                <w:b/>
-                <w:sz w:val="20"/>
-              </w:rPr>
-              <w:t>Postconditions</w:t>
-            </w:r>
-            <w:proofErr w:type="spellEnd"/>
-            <w:r>
-              <w:rPr>
-                <w:rFonts w:asciiTheme="majorHAnsi" w:hAnsiTheme="majorHAnsi"/>
-                <w:b/>
-                <w:sz w:val="20"/>
-              </w:rPr>
-              <w:t>:</w:t>
+            <w:r>
+              <w:rPr>
+                <w:rFonts w:asciiTheme="majorHAnsi" w:hAnsiTheme="majorHAnsi"/>
+                <w:b/>
+                <w:sz w:val="20"/>
+              </w:rPr>
+              <w:t>Postconditions:</w:t>
             </w:r>
           </w:p>
         </w:tc>
@@ -3262,6 +3174,7 @@
         <w:t>Save Game</w:t>
       </w:r>
     </w:p>
+    <w:p/>
     <w:tbl>
       <w:tblPr>
         <w:tblStyle w:val="TableGrid"/>
@@ -3446,31 +3359,13 @@
                 <w:sz w:val="20"/>
               </w:rPr>
             </w:pPr>
-            <w:proofErr w:type="spellStart"/>
-            <w:r>
-              <w:rPr>
-                <w:rFonts w:asciiTheme="majorHAnsi" w:hAnsiTheme="majorHAnsi"/>
-                <w:sz w:val="20"/>
-              </w:rPr>
-              <w:t>GamePlayer</w:t>
-            </w:r>
-            <w:proofErr w:type="spellEnd"/>
-            <w:r>
-              <w:rPr>
-                <w:rFonts w:asciiTheme="majorHAnsi" w:hAnsiTheme="majorHAnsi"/>
-                <w:sz w:val="20"/>
-              </w:rPr>
-              <w:t xml:space="preserve"> or </w:t>
-            </w:r>
-            <w:proofErr w:type="spellStart"/>
-            <w:r>
-              <w:rPr>
-                <w:rFonts w:asciiTheme="majorHAnsi" w:hAnsiTheme="majorHAnsi"/>
-                <w:sz w:val="20"/>
-              </w:rPr>
-              <w:t>GameInstaller</w:t>
-            </w:r>
-            <w:proofErr w:type="spellEnd"/>
+            <w:r>
+              <w:rPr>
+                <w:rFonts w:asciiTheme="majorHAnsi" w:hAnsiTheme="majorHAnsi"/>
+                <w:sz w:val="20"/>
+              </w:rPr>
+              <w:t>GamePlayer or GameInstaller</w:t>
+            </w:r>
           </w:p>
         </w:tc>
       </w:tr>
@@ -3531,23 +3426,13 @@
                 <w:sz w:val="20"/>
               </w:rPr>
             </w:pPr>
-            <w:proofErr w:type="spellStart"/>
-            <w:r>
-              <w:rPr>
-                <w:rFonts w:asciiTheme="majorHAnsi" w:hAnsiTheme="majorHAnsi"/>
-                <w:b/>
-                <w:sz w:val="20"/>
-              </w:rPr>
-              <w:t>Postconditions</w:t>
-            </w:r>
-            <w:proofErr w:type="spellEnd"/>
-            <w:r>
-              <w:rPr>
-                <w:rFonts w:asciiTheme="majorHAnsi" w:hAnsiTheme="majorHAnsi"/>
-                <w:b/>
-                <w:sz w:val="20"/>
-              </w:rPr>
-              <w:t>:</w:t>
+            <w:r>
+              <w:rPr>
+                <w:rFonts w:asciiTheme="majorHAnsi" w:hAnsiTheme="majorHAnsi"/>
+                <w:b/>
+                <w:sz w:val="20"/>
+              </w:rPr>
+              <w:t>Postconditions:</w:t>
             </w:r>
           </w:p>
         </w:tc>
@@ -4594,17 +4479,8 @@
                       <w:rFonts w:asciiTheme="majorHAnsi" w:hAnsiTheme="majorHAnsi"/>
                       <w:sz w:val="20"/>
                     </w:rPr>
-                    <w:t xml:space="preserve">Raises </w:t>
-                  </w:r>
-                  <w:proofErr w:type="spellStart"/>
-                  <w:r>
-                    <w:rPr>
-                      <w:rFonts w:asciiTheme="majorHAnsi" w:hAnsiTheme="majorHAnsi"/>
-                      <w:sz w:val="20"/>
-                    </w:rPr>
-                    <w:t>ExistingFileException</w:t>
-                  </w:r>
-                  <w:proofErr w:type="spellEnd"/>
+                    <w:t>Raises ExistingFileException</w:t>
+                  </w:r>
                 </w:p>
               </w:tc>
             </w:tr>
@@ -4944,6 +4820,7 @@
         <w:t>Save Score</w:t>
       </w:r>
     </w:p>
+    <w:p/>
     <w:tbl>
       <w:tblPr>
         <w:tblStyle w:val="TableGrid"/>
@@ -5128,7 +5005,6 @@
                 <w:sz w:val="20"/>
               </w:rPr>
             </w:pPr>
-            <w:proofErr w:type="spellStart"/>
             <w:r>
               <w:rPr>
                 <w:rFonts w:asciiTheme="majorHAnsi" w:hAnsiTheme="majorHAnsi"/>
@@ -5136,7 +5012,6 @@
               </w:rPr>
               <w:t>GamePlayer</w:t>
             </w:r>
-            <w:proofErr w:type="spellEnd"/>
           </w:p>
         </w:tc>
       </w:tr>
@@ -5197,23 +5072,13 @@
                 <w:sz w:val="20"/>
               </w:rPr>
             </w:pPr>
-            <w:proofErr w:type="spellStart"/>
-            <w:r>
-              <w:rPr>
-                <w:rFonts w:asciiTheme="majorHAnsi" w:hAnsiTheme="majorHAnsi"/>
-                <w:b/>
-                <w:sz w:val="20"/>
-              </w:rPr>
-              <w:t>Postconditions</w:t>
-            </w:r>
-            <w:proofErr w:type="spellEnd"/>
-            <w:r>
-              <w:rPr>
-                <w:rFonts w:asciiTheme="majorHAnsi" w:hAnsiTheme="majorHAnsi"/>
-                <w:b/>
-                <w:sz w:val="20"/>
-              </w:rPr>
-              <w:t>:</w:t>
+            <w:r>
+              <w:rPr>
+                <w:rFonts w:asciiTheme="majorHAnsi" w:hAnsiTheme="majorHAnsi"/>
+                <w:b/>
+                <w:sz w:val="20"/>
+              </w:rPr>
+              <w:t>Postconditions:</w:t>
             </w:r>
           </w:p>
         </w:tc>
@@ -6562,6 +6427,7 @@
         <w:t>Check Previous Best Score</w:t>
       </w:r>
     </w:p>
+    <w:p/>
     <w:tbl>
       <w:tblPr>
         <w:tblStyle w:val="TableGrid"/>
@@ -6753,7 +6619,6 @@
                 <w:sz w:val="20"/>
               </w:rPr>
             </w:pPr>
-            <w:proofErr w:type="spellStart"/>
             <w:r>
               <w:rPr>
                 <w:rFonts w:asciiTheme="majorHAnsi" w:hAnsiTheme="majorHAnsi"/>
@@ -6761,7 +6626,6 @@
               </w:rPr>
               <w:t>GamePlayer</w:t>
             </w:r>
-            <w:proofErr w:type="spellEnd"/>
           </w:p>
         </w:tc>
       </w:tr>
@@ -6822,23 +6686,13 @@
                 <w:sz w:val="20"/>
               </w:rPr>
             </w:pPr>
-            <w:proofErr w:type="spellStart"/>
-            <w:r>
-              <w:rPr>
-                <w:rFonts w:asciiTheme="majorHAnsi" w:hAnsiTheme="majorHAnsi"/>
-                <w:b/>
-                <w:sz w:val="20"/>
-              </w:rPr>
-              <w:t>Postconditions</w:t>
-            </w:r>
-            <w:proofErr w:type="spellEnd"/>
-            <w:r>
-              <w:rPr>
-                <w:rFonts w:asciiTheme="majorHAnsi" w:hAnsiTheme="majorHAnsi"/>
-                <w:b/>
-                <w:sz w:val="20"/>
-              </w:rPr>
-              <w:t>:</w:t>
+            <w:r>
+              <w:rPr>
+                <w:rFonts w:asciiTheme="majorHAnsi" w:hAnsiTheme="majorHAnsi"/>
+                <w:b/>
+                <w:sz w:val="20"/>
+              </w:rPr>
+              <w:t>Postconditions:</w:t>
             </w:r>
           </w:p>
         </w:tc>
@@ -8092,14 +7946,10 @@
         </w:numPr>
       </w:pPr>
       <w:r>
-        <w:t xml:space="preserve">Play </w:t>
+        <w:t>Play Brickles</w:t>
       </w:r>
-      <w:proofErr w:type="spellStart"/>
-      <w:r>
-        <w:t>Brickles</w:t>
-      </w:r>
-      <w:proofErr w:type="spellEnd"/>
     </w:p>
+    <w:p/>
     <w:tbl>
       <w:tblPr>
         <w:tblStyle w:val="TableGrid"/>
@@ -8157,17 +8007,8 @@
                 <w:rFonts w:asciiTheme="majorHAnsi" w:hAnsiTheme="majorHAnsi"/>
                 <w:sz w:val="20"/>
               </w:rPr>
-              <w:t xml:space="preserve">Play </w:t>
-            </w:r>
-            <w:proofErr w:type="spellStart"/>
-            <w:r>
-              <w:rPr>
-                <w:rFonts w:asciiTheme="majorHAnsi" w:hAnsiTheme="majorHAnsi"/>
-                <w:sz w:val="20"/>
-              </w:rPr>
-              <w:t>Brickles</w:t>
-            </w:r>
-            <w:proofErr w:type="spellEnd"/>
+              <w:t>Play Brickles</w:t>
+            </w:r>
           </w:p>
         </w:tc>
       </w:tr>
@@ -8293,7 +8134,6 @@
                 <w:sz w:val="20"/>
               </w:rPr>
             </w:pPr>
-            <w:proofErr w:type="spellStart"/>
             <w:r>
               <w:rPr>
                 <w:rFonts w:asciiTheme="majorHAnsi" w:hAnsiTheme="majorHAnsi"/>
@@ -8301,21 +8141,12 @@
               </w:rPr>
               <w:t>GamePlayer</w:t>
             </w:r>
-            <w:proofErr w:type="spellEnd"/>
-            <w:r>
-              <w:rPr>
-                <w:rFonts w:asciiTheme="majorHAnsi" w:hAnsiTheme="majorHAnsi"/>
-                <w:sz w:val="20"/>
-              </w:rPr>
-              <w:t xml:space="preserve"> or </w:t>
-            </w:r>
-            <w:proofErr w:type="spellStart"/>
-            <w:r>
-              <w:rPr>
-                <w:rFonts w:asciiTheme="majorHAnsi" w:hAnsiTheme="majorHAnsi"/>
-                <w:sz w:val="20"/>
-              </w:rPr>
-              <w:t>GameInstall</w:t>
+            <w:r>
+              <w:rPr>
+                <w:rFonts w:asciiTheme="majorHAnsi" w:hAnsiTheme="majorHAnsi"/>
+                <w:sz w:val="20"/>
+              </w:rPr>
+              <w:t xml:space="preserve"> or GameInstall</w:t>
             </w:r>
             <w:r>
               <w:rPr>
@@ -8324,7 +8155,6 @@
               </w:rPr>
               <w:t>er</w:t>
             </w:r>
-            <w:proofErr w:type="spellEnd"/>
           </w:p>
         </w:tc>
       </w:tr>
@@ -8385,23 +8215,13 @@
                 <w:sz w:val="20"/>
               </w:rPr>
             </w:pPr>
-            <w:proofErr w:type="spellStart"/>
-            <w:r>
-              <w:rPr>
-                <w:rFonts w:asciiTheme="majorHAnsi" w:hAnsiTheme="majorHAnsi"/>
-                <w:b/>
-                <w:sz w:val="20"/>
-              </w:rPr>
-              <w:t>Postconditions</w:t>
-            </w:r>
-            <w:proofErr w:type="spellEnd"/>
-            <w:r>
-              <w:rPr>
-                <w:rFonts w:asciiTheme="majorHAnsi" w:hAnsiTheme="majorHAnsi"/>
-                <w:b/>
-                <w:sz w:val="20"/>
-              </w:rPr>
-              <w:t>:</w:t>
+            <w:r>
+              <w:rPr>
+                <w:rFonts w:asciiTheme="majorHAnsi" w:hAnsiTheme="majorHAnsi"/>
+                <w:b/>
+                <w:sz w:val="20"/>
+              </w:rPr>
+              <w:t>Postconditions:</w:t>
             </w:r>
           </w:p>
         </w:tc>
@@ -8627,17 +8447,8 @@
                       <w:rFonts w:asciiTheme="majorHAnsi" w:hAnsiTheme="majorHAnsi"/>
                       <w:sz w:val="20"/>
                     </w:rPr>
-                    <w:t xml:space="preserve">Initializes the game and displays the </w:t>
-                  </w:r>
-                  <w:proofErr w:type="spellStart"/>
-                  <w:r>
-                    <w:rPr>
-                      <w:rFonts w:asciiTheme="majorHAnsi" w:hAnsiTheme="majorHAnsi"/>
-                      <w:sz w:val="20"/>
-                    </w:rPr>
-                    <w:t>gameboard</w:t>
-                  </w:r>
-                  <w:proofErr w:type="spellEnd"/>
+                    <w:t>Initializes the game and displays the gameboard</w:t>
+                  </w:r>
                 </w:p>
               </w:tc>
             </w:tr>
@@ -8955,23 +8766,7 @@
                       <w:rFonts w:asciiTheme="majorHAnsi" w:hAnsiTheme="majorHAnsi"/>
                       <w:sz w:val="20"/>
                     </w:rPr>
-                    <w:t xml:space="preserve">Returns the </w:t>
-                  </w:r>
-                  <w:proofErr w:type="spellStart"/>
-                  <w:r>
-                    <w:rPr>
-                      <w:rFonts w:asciiTheme="majorHAnsi" w:hAnsiTheme="majorHAnsi"/>
-                      <w:sz w:val="20"/>
-                    </w:rPr>
-                    <w:t>gameboard</w:t>
-                  </w:r>
-                  <w:proofErr w:type="spellEnd"/>
-                  <w:r>
-                    <w:rPr>
-                      <w:rFonts w:asciiTheme="majorHAnsi" w:hAnsiTheme="majorHAnsi"/>
-                      <w:sz w:val="20"/>
-                    </w:rPr>
-                    <w:t xml:space="preserve"> to its initialized, ready-to-play state</w:t>
+                    <w:t>Returns the gameboard to its initialized, ready-to-play state</w:t>
                   </w:r>
                 </w:p>
               </w:tc>
@@ -9819,6 +9614,7 @@
         <w:t>Play Pong</w:t>
       </w:r>
     </w:p>
+    <w:p/>
     <w:tbl>
       <w:tblPr>
         <w:tblStyle w:val="TableGrid"/>
@@ -10017,7 +9813,6 @@
                 <w:sz w:val="20"/>
               </w:rPr>
             </w:pPr>
-            <w:proofErr w:type="spellStart"/>
             <w:r>
               <w:rPr>
                 <w:rFonts w:asciiTheme="majorHAnsi" w:hAnsiTheme="majorHAnsi"/>
@@ -10025,23 +9820,13 @@
               </w:rPr>
               <w:t>GamePlayer</w:t>
             </w:r>
-            <w:proofErr w:type="spellEnd"/>
-            <w:r>
-              <w:rPr>
-                <w:rFonts w:asciiTheme="majorHAnsi" w:hAnsiTheme="majorHAnsi"/>
-                <w:sz w:val="20"/>
-              </w:rPr>
-              <w:t xml:space="preserve"> or </w:t>
-            </w:r>
-            <w:proofErr w:type="spellStart"/>
-            <w:r>
-              <w:rPr>
-                <w:rFonts w:asciiTheme="majorHAnsi" w:hAnsiTheme="majorHAnsi"/>
-                <w:sz w:val="20"/>
-              </w:rPr>
-              <w:t>GameInstaller</w:t>
-            </w:r>
-            <w:proofErr w:type="spellEnd"/>
+            <w:r>
+              <w:rPr>
+                <w:rFonts w:asciiTheme="majorHAnsi" w:hAnsiTheme="majorHAnsi"/>
+                <w:sz w:val="20"/>
+              </w:rPr>
+              <w:t xml:space="preserve"> or GameInstaller</w:t>
+            </w:r>
           </w:p>
         </w:tc>
       </w:tr>
@@ -10102,23 +9887,13 @@
                 <w:sz w:val="20"/>
               </w:rPr>
             </w:pPr>
-            <w:proofErr w:type="spellStart"/>
-            <w:r>
-              <w:rPr>
-                <w:rFonts w:asciiTheme="majorHAnsi" w:hAnsiTheme="majorHAnsi"/>
-                <w:b/>
-                <w:sz w:val="20"/>
-              </w:rPr>
-              <w:t>Postconditions</w:t>
-            </w:r>
-            <w:proofErr w:type="spellEnd"/>
-            <w:r>
-              <w:rPr>
-                <w:rFonts w:asciiTheme="majorHAnsi" w:hAnsiTheme="majorHAnsi"/>
-                <w:b/>
-                <w:sz w:val="20"/>
-              </w:rPr>
-              <w:t>:</w:t>
+            <w:r>
+              <w:rPr>
+                <w:rFonts w:asciiTheme="majorHAnsi" w:hAnsiTheme="majorHAnsi"/>
+                <w:b/>
+                <w:sz w:val="20"/>
+              </w:rPr>
+              <w:t>Postconditions:</w:t>
             </w:r>
           </w:p>
         </w:tc>
@@ -10344,17 +10119,8 @@
                       <w:rFonts w:asciiTheme="majorHAnsi" w:hAnsiTheme="majorHAnsi"/>
                       <w:sz w:val="20"/>
                     </w:rPr>
-                    <w:t xml:space="preserve">Initializes the game and displays the </w:t>
-                  </w:r>
-                  <w:proofErr w:type="spellStart"/>
-                  <w:r>
-                    <w:rPr>
-                      <w:rFonts w:asciiTheme="majorHAnsi" w:hAnsiTheme="majorHAnsi"/>
-                      <w:sz w:val="20"/>
-                    </w:rPr>
-                    <w:t>gameboard</w:t>
-                  </w:r>
-                  <w:proofErr w:type="spellEnd"/>
+                    <w:t>Initializes the game and displays the gameboard</w:t>
+                  </w:r>
                 </w:p>
               </w:tc>
             </w:tr>
@@ -11251,6 +11017,7 @@
         <w:t>Play Bowling</w:t>
       </w:r>
     </w:p>
+    <w:p/>
     <w:tbl>
       <w:tblPr>
         <w:tblStyle w:val="TableGrid"/>
@@ -11435,7 +11202,6 @@
                 <w:sz w:val="20"/>
               </w:rPr>
             </w:pPr>
-            <w:proofErr w:type="spellStart"/>
             <w:r>
               <w:rPr>
                 <w:rFonts w:asciiTheme="majorHAnsi" w:hAnsiTheme="majorHAnsi"/>
@@ -11443,23 +11209,13 @@
               </w:rPr>
               <w:t>GamePlayer</w:t>
             </w:r>
-            <w:proofErr w:type="spellEnd"/>
-            <w:r>
-              <w:rPr>
-                <w:rFonts w:asciiTheme="majorHAnsi" w:hAnsiTheme="majorHAnsi"/>
-                <w:sz w:val="20"/>
-              </w:rPr>
-              <w:t xml:space="preserve"> or </w:t>
-            </w:r>
-            <w:proofErr w:type="spellStart"/>
-            <w:r>
-              <w:rPr>
-                <w:rFonts w:asciiTheme="majorHAnsi" w:hAnsiTheme="majorHAnsi"/>
-                <w:sz w:val="20"/>
-              </w:rPr>
-              <w:t>GameInstaller</w:t>
-            </w:r>
-            <w:proofErr w:type="spellEnd"/>
+            <w:r>
+              <w:rPr>
+                <w:rFonts w:asciiTheme="majorHAnsi" w:hAnsiTheme="majorHAnsi"/>
+                <w:sz w:val="20"/>
+              </w:rPr>
+              <w:t xml:space="preserve"> or GameInstaller</w:t>
+            </w:r>
           </w:p>
         </w:tc>
       </w:tr>
@@ -11520,23 +11276,13 @@
                 <w:sz w:val="20"/>
               </w:rPr>
             </w:pPr>
-            <w:proofErr w:type="spellStart"/>
-            <w:r>
-              <w:rPr>
-                <w:rFonts w:asciiTheme="majorHAnsi" w:hAnsiTheme="majorHAnsi"/>
-                <w:b/>
-                <w:sz w:val="20"/>
-              </w:rPr>
-              <w:t>Postconditions</w:t>
-            </w:r>
-            <w:proofErr w:type="spellEnd"/>
-            <w:r>
-              <w:rPr>
-                <w:rFonts w:asciiTheme="majorHAnsi" w:hAnsiTheme="majorHAnsi"/>
-                <w:b/>
-                <w:sz w:val="20"/>
-              </w:rPr>
-              <w:t>:</w:t>
+            <w:r>
+              <w:rPr>
+                <w:rFonts w:asciiTheme="majorHAnsi" w:hAnsiTheme="majorHAnsi"/>
+                <w:b/>
+                <w:sz w:val="20"/>
+              </w:rPr>
+              <w:t>Postconditions:</w:t>
             </w:r>
           </w:p>
         </w:tc>
@@ -11762,17 +11508,8 @@
                       <w:rFonts w:asciiTheme="majorHAnsi" w:hAnsiTheme="majorHAnsi"/>
                       <w:sz w:val="20"/>
                     </w:rPr>
-                    <w:t xml:space="preserve">Initializes the game and displays the </w:t>
-                  </w:r>
-                  <w:proofErr w:type="spellStart"/>
-                  <w:r>
-                    <w:rPr>
-                      <w:rFonts w:asciiTheme="majorHAnsi" w:hAnsiTheme="majorHAnsi"/>
-                      <w:sz w:val="20"/>
-                    </w:rPr>
-                    <w:t>gameboard</w:t>
-                  </w:r>
-                  <w:proofErr w:type="spellEnd"/>
+                    <w:t>Initializes the game and displays the gameboard</w:t>
+                  </w:r>
                 </w:p>
               </w:tc>
             </w:tr>
@@ -12919,6 +12656,7 @@
         <w:t>Initialization</w:t>
       </w:r>
     </w:p>
+    <w:p/>
     <w:tbl>
       <w:tblPr>
         <w:tblStyle w:val="TableGrid"/>
@@ -13152,23 +12890,7 @@
                 <w:rFonts w:asciiTheme="majorHAnsi" w:hAnsiTheme="majorHAnsi"/>
                 <w:sz w:val="20"/>
               </w:rPr>
-              <w:t xml:space="preserve">AGM006: Play </w:t>
-            </w:r>
-            <w:proofErr w:type="spellStart"/>
-            <w:r>
-              <w:rPr>
-                <w:rFonts w:asciiTheme="majorHAnsi" w:hAnsiTheme="majorHAnsi"/>
-                <w:sz w:val="20"/>
-              </w:rPr>
-              <w:t>Brickles</w:t>
-            </w:r>
-            <w:proofErr w:type="spellEnd"/>
-            <w:r>
-              <w:rPr>
-                <w:rFonts w:asciiTheme="majorHAnsi" w:hAnsiTheme="majorHAnsi"/>
-                <w:sz w:val="20"/>
-              </w:rPr>
-              <w:t>, AGM007: Play Pong, or AGM008: Play Bowling has begun operation.</w:t>
+              <w:t>AGM006: Play Brickles, AGM007: Play Pong, or AGM008: Play Bowling has begun operation.</w:t>
             </w:r>
           </w:p>
         </w:tc>
@@ -13186,23 +12908,13 @@
                 <w:sz w:val="20"/>
               </w:rPr>
             </w:pPr>
-            <w:proofErr w:type="spellStart"/>
-            <w:r>
-              <w:rPr>
-                <w:rFonts w:asciiTheme="majorHAnsi" w:hAnsiTheme="majorHAnsi"/>
-                <w:b/>
-                <w:sz w:val="20"/>
-              </w:rPr>
-              <w:t>Postconditions</w:t>
-            </w:r>
-            <w:proofErr w:type="spellEnd"/>
-            <w:r>
-              <w:rPr>
-                <w:rFonts w:asciiTheme="majorHAnsi" w:hAnsiTheme="majorHAnsi"/>
-                <w:b/>
-                <w:sz w:val="20"/>
-              </w:rPr>
-              <w:t>:</w:t>
+            <w:r>
+              <w:rPr>
+                <w:rFonts w:asciiTheme="majorHAnsi" w:hAnsiTheme="majorHAnsi"/>
+                <w:b/>
+                <w:sz w:val="20"/>
+              </w:rPr>
+              <w:t>Postconditions:</w:t>
             </w:r>
           </w:p>
         </w:tc>
@@ -14473,6 +14185,7 @@
         <w:t>Animation Loop</w:t>
       </w:r>
     </w:p>
+    <w:p/>
     <w:tbl>
       <w:tblPr>
         <w:tblStyle w:val="TableGrid"/>
@@ -14724,23 +14437,13 @@
                 <w:sz w:val="20"/>
               </w:rPr>
             </w:pPr>
-            <w:proofErr w:type="spellStart"/>
-            <w:r>
-              <w:rPr>
-                <w:rFonts w:asciiTheme="majorHAnsi" w:hAnsiTheme="majorHAnsi"/>
-                <w:b/>
-                <w:sz w:val="20"/>
-              </w:rPr>
-              <w:t>Postconditions</w:t>
-            </w:r>
-            <w:proofErr w:type="spellEnd"/>
-            <w:r>
-              <w:rPr>
-                <w:rFonts w:asciiTheme="majorHAnsi" w:hAnsiTheme="majorHAnsi"/>
-                <w:b/>
-                <w:sz w:val="20"/>
-              </w:rPr>
-              <w:t>:</w:t>
+            <w:r>
+              <w:rPr>
+                <w:rFonts w:asciiTheme="majorHAnsi" w:hAnsiTheme="majorHAnsi"/>
+                <w:b/>
+                <w:sz w:val="20"/>
+              </w:rPr>
+              <w:t>Postconditions:</w:t>
             </w:r>
           </w:p>
         </w:tc>
@@ -15886,6 +15589,7 @@
         <w:t>Install Game</w:t>
       </w:r>
     </w:p>
+    <w:p/>
     <w:tbl>
       <w:tblPr>
         <w:tblStyle w:val="TableGrid"/>
@@ -16070,7 +15774,6 @@
                 <w:sz w:val="20"/>
               </w:rPr>
             </w:pPr>
-            <w:proofErr w:type="spellStart"/>
             <w:r>
               <w:rPr>
                 <w:rFonts w:asciiTheme="majorHAnsi" w:hAnsiTheme="majorHAnsi"/>
@@ -16078,7 +15781,6 @@
               </w:rPr>
               <w:t>GameInstaller</w:t>
             </w:r>
-            <w:proofErr w:type="spellEnd"/>
           </w:p>
         </w:tc>
       </w:tr>
@@ -16139,23 +15841,13 @@
                 <w:sz w:val="20"/>
               </w:rPr>
             </w:pPr>
-            <w:proofErr w:type="spellStart"/>
-            <w:r>
-              <w:rPr>
-                <w:rFonts w:asciiTheme="majorHAnsi" w:hAnsiTheme="majorHAnsi"/>
-                <w:b/>
-                <w:sz w:val="20"/>
-              </w:rPr>
-              <w:t>Postconditions</w:t>
-            </w:r>
-            <w:proofErr w:type="spellEnd"/>
-            <w:r>
-              <w:rPr>
-                <w:rFonts w:asciiTheme="majorHAnsi" w:hAnsiTheme="majorHAnsi"/>
-                <w:b/>
-                <w:sz w:val="20"/>
-              </w:rPr>
-              <w:t>:</w:t>
+            <w:r>
+              <w:rPr>
+                <w:rFonts w:asciiTheme="majorHAnsi" w:hAnsiTheme="majorHAnsi"/>
+                <w:b/>
+                <w:sz w:val="20"/>
+              </w:rPr>
+              <w:t>Postconditions:</w:t>
             </w:r>
           </w:p>
         </w:tc>
@@ -17354,6 +17046,7 @@
         <w:t>Uninstall Game</w:t>
       </w:r>
     </w:p>
+    <w:p/>
     <w:tbl>
       <w:tblPr>
         <w:tblStyle w:val="TableGrid"/>
@@ -17545,7 +17238,6 @@
                 <w:sz w:val="20"/>
               </w:rPr>
             </w:pPr>
-            <w:proofErr w:type="spellStart"/>
             <w:r>
               <w:rPr>
                 <w:rFonts w:asciiTheme="majorHAnsi" w:hAnsiTheme="majorHAnsi"/>
@@ -17553,7 +17245,6 @@
               </w:rPr>
               <w:t>GameInstaller</w:t>
             </w:r>
-            <w:proofErr w:type="spellEnd"/>
           </w:p>
         </w:tc>
       </w:tr>
@@ -17614,23 +17305,13 @@
                 <w:sz w:val="20"/>
               </w:rPr>
             </w:pPr>
-            <w:proofErr w:type="spellStart"/>
-            <w:r>
-              <w:rPr>
-                <w:rFonts w:asciiTheme="majorHAnsi" w:hAnsiTheme="majorHAnsi"/>
-                <w:b/>
-                <w:sz w:val="20"/>
-              </w:rPr>
-              <w:t>Postconditions</w:t>
-            </w:r>
-            <w:proofErr w:type="spellEnd"/>
-            <w:r>
-              <w:rPr>
-                <w:rFonts w:asciiTheme="majorHAnsi" w:hAnsiTheme="majorHAnsi"/>
-                <w:b/>
-                <w:sz w:val="20"/>
-              </w:rPr>
-              <w:t>:</w:t>
+            <w:r>
+              <w:rPr>
+                <w:rFonts w:asciiTheme="majorHAnsi" w:hAnsiTheme="majorHAnsi"/>
+                <w:b/>
+                <w:sz w:val="20"/>
+              </w:rPr>
+              <w:t>Postconditions:</w:t>
             </w:r>
           </w:p>
         </w:tc>
@@ -18826,11 +18507,1959 @@
     <w:p>
       <w:pPr>
         <w:pStyle w:val="Heading2"/>
+        <w:numPr>
+          <w:ilvl w:val="1"/>
+          <w:numId w:val="3"/>
+        </w:numPr>
       </w:pPr>
       <w:r>
-        <w:br/>
+        <w:t xml:space="preserve"> Actor Profiles</w:t>
       </w:r>
     </w:p>
+    <w:p>
+      <w:pPr>
+        <w:pStyle w:val="Heading3"/>
+        <w:numPr>
+          <w:ilvl w:val="2"/>
+          <w:numId w:val="3"/>
+        </w:numPr>
+      </w:pPr>
+      <w:r>
+        <w:t>GamePlayer</w:t>
+      </w:r>
+    </w:p>
+    <w:p>
+      <w:pPr>
+        <w:spacing w:after="0" w:line="360" w:lineRule="auto"/>
+      </w:pPr>
+      <w:r>
+        <w:rPr>
+          <w:b/>
+        </w:rPr>
+        <w:t>Abstract</w:t>
+      </w:r>
+      <w:r>
+        <w:t>: No</w:t>
+      </w:r>
+    </w:p>
+    <w:p>
+      <w:pPr>
+        <w:spacing w:after="0" w:line="360" w:lineRule="auto"/>
+      </w:pPr>
+      <w:r>
+        <w:rPr>
+          <w:b/>
+        </w:rPr>
+        <w:t>Description</w:t>
+      </w:r>
+      <w:r>
+        <w:t>: Usual, frequent user of game</w:t>
+      </w:r>
+    </w:p>
+    <w:p>
+      <w:pPr>
+        <w:spacing w:after="0" w:line="360" w:lineRule="auto"/>
+      </w:pPr>
+      <w:r>
+        <w:rPr>
+          <w:b/>
+        </w:rPr>
+        <w:t>Skill Level</w:t>
+      </w:r>
+      <w:r>
+        <w:t>: Medium</w:t>
+      </w:r>
+    </w:p>
+    <w:p>
+      <w:pPr>
+        <w:spacing w:after="0"/>
+      </w:pPr>
+    </w:p>
+    <w:tbl>
+      <w:tblPr>
+        <w:tblStyle w:val="TableGrid"/>
+        <w:tblW w:w="0" w:type="auto"/>
+        <w:tblLook w:val="00BF"/>
+      </w:tblPr>
+      <w:tblGrid>
+        <w:gridCol w:w="3794"/>
+        <w:gridCol w:w="1276"/>
+        <w:gridCol w:w="1417"/>
+        <w:gridCol w:w="2029"/>
+      </w:tblGrid>
+      <w:tr>
+        <w:tc>
+          <w:tcPr>
+            <w:tcW w:w="8516" w:type="dxa"/>
+            <w:gridSpan w:val="4"/>
+          </w:tcPr>
+          <w:p>
+            <w:pPr>
+              <w:rPr>
+                <w:rFonts w:asciiTheme="majorHAnsi" w:hAnsiTheme="majorHAnsi"/>
+                <w:sz w:val="20"/>
+              </w:rPr>
+            </w:pPr>
+            <w:r>
+              <w:rPr>
+                <w:rFonts w:asciiTheme="majorHAnsi" w:hAnsiTheme="majorHAnsi" w:cs="Arial"/>
+                <w:b/>
+                <w:bCs/>
+                <w:sz w:val="20"/>
+                <w:szCs w:val="26"/>
+              </w:rPr>
+              <w:t>Actor's Perspective on Use Cases</w:t>
+            </w:r>
+          </w:p>
+        </w:tc>
+      </w:tr>
+      <w:tr>
+        <w:tc>
+          <w:tcPr>
+            <w:tcW w:w="3794" w:type="dxa"/>
+          </w:tcPr>
+          <w:p>
+            <w:pPr>
+              <w:rPr>
+                <w:rFonts w:asciiTheme="majorHAnsi" w:hAnsiTheme="majorHAnsi" w:cs="Arial"/>
+                <w:b/>
+                <w:bCs/>
+                <w:sz w:val="20"/>
+                <w:szCs w:val="26"/>
+              </w:rPr>
+            </w:pPr>
+            <w:r>
+              <w:rPr>
+                <w:rFonts w:asciiTheme="majorHAnsi" w:hAnsiTheme="majorHAnsi" w:cs="Arial"/>
+                <w:b/>
+                <w:bCs/>
+                <w:sz w:val="20"/>
+                <w:szCs w:val="26"/>
+              </w:rPr>
+              <w:t>Use Case</w:t>
+            </w:r>
+          </w:p>
+        </w:tc>
+        <w:tc>
+          <w:tcPr>
+            <w:tcW w:w="1276" w:type="dxa"/>
+          </w:tcPr>
+          <w:p>
+            <w:pPr>
+              <w:rPr>
+                <w:rFonts w:asciiTheme="majorHAnsi" w:hAnsiTheme="majorHAnsi" w:cs="Arial"/>
+                <w:b/>
+                <w:bCs/>
+                <w:sz w:val="20"/>
+                <w:szCs w:val="26"/>
+              </w:rPr>
+            </w:pPr>
+            <w:r>
+              <w:rPr>
+                <w:rFonts w:asciiTheme="majorHAnsi" w:hAnsiTheme="majorHAnsi" w:cs="Arial"/>
+                <w:b/>
+                <w:bCs/>
+                <w:sz w:val="20"/>
+                <w:szCs w:val="26"/>
+              </w:rPr>
+              <w:t>Importance</w:t>
+            </w:r>
+            <w:r>
+              <w:rPr>
+                <w:rStyle w:val="FootnoteReference"/>
+                <w:rFonts w:asciiTheme="majorHAnsi" w:hAnsiTheme="majorHAnsi" w:cs="Arial"/>
+                <w:b/>
+                <w:bCs/>
+                <w:sz w:val="20"/>
+                <w:szCs w:val="26"/>
+              </w:rPr>
+              <w:footnoteReference w:id="0"/>
+            </w:r>
+          </w:p>
+        </w:tc>
+        <w:tc>
+          <w:tcPr>
+            <w:tcW w:w="1417" w:type="dxa"/>
+          </w:tcPr>
+          <w:p>
+            <w:pPr>
+              <w:rPr>
+                <w:rFonts w:asciiTheme="majorHAnsi" w:hAnsiTheme="majorHAnsi" w:cs="Arial"/>
+                <w:b/>
+                <w:bCs/>
+                <w:sz w:val="20"/>
+                <w:szCs w:val="26"/>
+              </w:rPr>
+            </w:pPr>
+            <w:r>
+              <w:rPr>
+                <w:rFonts w:asciiTheme="majorHAnsi" w:hAnsiTheme="majorHAnsi" w:cs="Arial"/>
+                <w:b/>
+                <w:bCs/>
+                <w:sz w:val="20"/>
+                <w:szCs w:val="26"/>
+              </w:rPr>
+              <w:t>Personality</w:t>
+            </w:r>
+            <w:r>
+              <w:rPr>
+                <w:rStyle w:val="FootnoteReference"/>
+                <w:rFonts w:asciiTheme="majorHAnsi" w:hAnsiTheme="majorHAnsi" w:cs="Arial"/>
+                <w:b/>
+                <w:bCs/>
+                <w:sz w:val="20"/>
+                <w:szCs w:val="26"/>
+              </w:rPr>
+              <w:footnoteReference w:id="1"/>
+            </w:r>
+          </w:p>
+        </w:tc>
+        <w:tc>
+          <w:tcPr>
+            <w:tcW w:w="2029" w:type="dxa"/>
+          </w:tcPr>
+          <w:p>
+            <w:pPr>
+              <w:rPr>
+                <w:rFonts w:asciiTheme="majorHAnsi" w:hAnsiTheme="majorHAnsi" w:cs="Arial"/>
+                <w:b/>
+                <w:bCs/>
+                <w:sz w:val="20"/>
+                <w:szCs w:val="26"/>
+              </w:rPr>
+            </w:pPr>
+            <w:r>
+              <w:rPr>
+                <w:rFonts w:asciiTheme="majorHAnsi" w:hAnsiTheme="majorHAnsi" w:cs="Arial"/>
+                <w:b/>
+                <w:bCs/>
+                <w:sz w:val="20"/>
+                <w:szCs w:val="26"/>
+              </w:rPr>
+              <w:t>Relative Frequency</w:t>
+            </w:r>
+            <w:r>
+              <w:rPr>
+                <w:rStyle w:val="FootnoteReference"/>
+                <w:rFonts w:asciiTheme="majorHAnsi" w:hAnsiTheme="majorHAnsi" w:cs="Arial"/>
+                <w:b/>
+                <w:bCs/>
+                <w:sz w:val="20"/>
+                <w:szCs w:val="26"/>
+              </w:rPr>
+              <w:footnoteReference w:id="2"/>
+            </w:r>
+          </w:p>
+        </w:tc>
+      </w:tr>
+      <w:tr>
+        <w:tc>
+          <w:tcPr>
+            <w:tcW w:w="3794" w:type="dxa"/>
+          </w:tcPr>
+          <w:p>
+            <w:pPr>
+              <w:rPr>
+                <w:rFonts w:asciiTheme="majorHAnsi" w:hAnsiTheme="majorHAnsi"/>
+                <w:sz w:val="20"/>
+              </w:rPr>
+            </w:pPr>
+            <w:r>
+              <w:rPr>
+                <w:rFonts w:asciiTheme="majorHAnsi" w:hAnsiTheme="majorHAnsi" w:cs="Arial"/>
+                <w:sz w:val="20"/>
+                <w:szCs w:val="26"/>
+              </w:rPr>
+              <w:t>AGM001: Play selected game</w:t>
+            </w:r>
+          </w:p>
+        </w:tc>
+        <w:tc>
+          <w:tcPr>
+            <w:tcW w:w="1276" w:type="dxa"/>
+          </w:tcPr>
+          <w:p>
+            <w:pPr>
+              <w:rPr>
+                <w:rFonts w:asciiTheme="majorHAnsi" w:hAnsiTheme="majorHAnsi" w:cs="Arial"/>
+                <w:sz w:val="20"/>
+                <w:szCs w:val="26"/>
+              </w:rPr>
+            </w:pPr>
+            <w:r>
+              <w:rPr>
+                <w:rFonts w:asciiTheme="majorHAnsi" w:hAnsiTheme="majorHAnsi" w:cs="Arial"/>
+                <w:sz w:val="20"/>
+                <w:szCs w:val="26"/>
+              </w:rPr>
+              <w:t>Primary</w:t>
+            </w:r>
+          </w:p>
+        </w:tc>
+        <w:tc>
+          <w:tcPr>
+            <w:tcW w:w="1417" w:type="dxa"/>
+          </w:tcPr>
+          <w:p>
+            <w:pPr>
+              <w:rPr>
+                <w:rFonts w:asciiTheme="majorHAnsi" w:hAnsiTheme="majorHAnsi" w:cs="Arial"/>
+                <w:sz w:val="20"/>
+                <w:szCs w:val="26"/>
+              </w:rPr>
+            </w:pPr>
+            <w:r>
+              <w:rPr>
+                <w:rFonts w:asciiTheme="majorHAnsi" w:hAnsiTheme="majorHAnsi" w:cs="Arial"/>
+                <w:sz w:val="20"/>
+                <w:szCs w:val="26"/>
+              </w:rPr>
+              <w:t>Initiator</w:t>
+            </w:r>
+          </w:p>
+        </w:tc>
+        <w:tc>
+          <w:tcPr>
+            <w:tcW w:w="2029" w:type="dxa"/>
+          </w:tcPr>
+          <w:p>
+            <w:pPr>
+              <w:rPr>
+                <w:rFonts w:asciiTheme="majorHAnsi" w:hAnsiTheme="majorHAnsi" w:cs="Arial"/>
+                <w:sz w:val="20"/>
+                <w:szCs w:val="26"/>
+              </w:rPr>
+            </w:pPr>
+            <w:r>
+              <w:rPr>
+                <w:rFonts w:asciiTheme="majorHAnsi" w:hAnsiTheme="majorHAnsi" w:cs="Arial"/>
+                <w:sz w:val="20"/>
+                <w:szCs w:val="26"/>
+              </w:rPr>
+              <w:t>High</w:t>
+            </w:r>
+          </w:p>
+        </w:tc>
+      </w:tr>
+      <w:tr>
+        <w:tc>
+          <w:tcPr>
+            <w:tcW w:w="3794" w:type="dxa"/>
+          </w:tcPr>
+          <w:p>
+            <w:pPr>
+              <w:rPr>
+                <w:rFonts w:asciiTheme="majorHAnsi" w:hAnsiTheme="majorHAnsi"/>
+                <w:sz w:val="20"/>
+              </w:rPr>
+            </w:pPr>
+            <w:r>
+              <w:rPr>
+                <w:rFonts w:asciiTheme="majorHAnsi" w:hAnsiTheme="majorHAnsi" w:cs="Arial"/>
+                <w:sz w:val="20"/>
+                <w:szCs w:val="26"/>
+              </w:rPr>
+              <w:t>AGM002: Exit game</w:t>
+            </w:r>
+          </w:p>
+        </w:tc>
+        <w:tc>
+          <w:tcPr>
+            <w:tcW w:w="1276" w:type="dxa"/>
+          </w:tcPr>
+          <w:p>
+            <w:pPr>
+              <w:rPr>
+                <w:rFonts w:asciiTheme="majorHAnsi" w:hAnsiTheme="majorHAnsi" w:cs="Arial"/>
+                <w:sz w:val="20"/>
+                <w:szCs w:val="26"/>
+              </w:rPr>
+            </w:pPr>
+            <w:r>
+              <w:rPr>
+                <w:rFonts w:asciiTheme="majorHAnsi" w:hAnsiTheme="majorHAnsi" w:cs="Arial"/>
+                <w:sz w:val="20"/>
+                <w:szCs w:val="26"/>
+              </w:rPr>
+              <w:t>Secondary</w:t>
+            </w:r>
+          </w:p>
+        </w:tc>
+        <w:tc>
+          <w:tcPr>
+            <w:tcW w:w="1417" w:type="dxa"/>
+          </w:tcPr>
+          <w:p>
+            <w:pPr>
+              <w:rPr>
+                <w:rFonts w:asciiTheme="majorHAnsi" w:hAnsiTheme="majorHAnsi" w:cs="Arial"/>
+                <w:sz w:val="20"/>
+                <w:szCs w:val="26"/>
+              </w:rPr>
+            </w:pPr>
+            <w:r>
+              <w:rPr>
+                <w:rFonts w:asciiTheme="majorHAnsi" w:hAnsiTheme="majorHAnsi" w:cs="Arial"/>
+                <w:sz w:val="20"/>
+                <w:szCs w:val="26"/>
+              </w:rPr>
+              <w:t>Initiator</w:t>
+            </w:r>
+          </w:p>
+        </w:tc>
+        <w:tc>
+          <w:tcPr>
+            <w:tcW w:w="2029" w:type="dxa"/>
+          </w:tcPr>
+          <w:p>
+            <w:pPr>
+              <w:rPr>
+                <w:rFonts w:asciiTheme="majorHAnsi" w:hAnsiTheme="majorHAnsi" w:cs="Arial"/>
+                <w:sz w:val="20"/>
+                <w:szCs w:val="26"/>
+              </w:rPr>
+            </w:pPr>
+            <w:r>
+              <w:rPr>
+                <w:rFonts w:asciiTheme="majorHAnsi" w:hAnsiTheme="majorHAnsi" w:cs="Arial"/>
+                <w:sz w:val="20"/>
+                <w:szCs w:val="26"/>
+              </w:rPr>
+              <w:t>Low</w:t>
+            </w:r>
+          </w:p>
+        </w:tc>
+      </w:tr>
+      <w:tr>
+        <w:tc>
+          <w:tcPr>
+            <w:tcW w:w="3794" w:type="dxa"/>
+          </w:tcPr>
+          <w:p>
+            <w:pPr>
+              <w:rPr>
+                <w:rFonts w:asciiTheme="majorHAnsi" w:hAnsiTheme="majorHAnsi" w:cs="Arial"/>
+                <w:sz w:val="20"/>
+                <w:szCs w:val="26"/>
+              </w:rPr>
+            </w:pPr>
+            <w:r>
+              <w:rPr>
+                <w:rFonts w:asciiTheme="majorHAnsi" w:hAnsiTheme="majorHAnsi" w:cs="Arial"/>
+                <w:sz w:val="20"/>
+                <w:szCs w:val="26"/>
+              </w:rPr>
+              <w:t>AGM003: Save game</w:t>
+            </w:r>
+          </w:p>
+        </w:tc>
+        <w:tc>
+          <w:tcPr>
+            <w:tcW w:w="1276" w:type="dxa"/>
+          </w:tcPr>
+          <w:p>
+            <w:pPr>
+              <w:rPr>
+                <w:rFonts w:asciiTheme="majorHAnsi" w:hAnsiTheme="majorHAnsi" w:cs="Arial"/>
+                <w:sz w:val="20"/>
+                <w:szCs w:val="26"/>
+              </w:rPr>
+            </w:pPr>
+            <w:r>
+              <w:rPr>
+                <w:rFonts w:asciiTheme="majorHAnsi" w:hAnsiTheme="majorHAnsi" w:cs="Arial"/>
+                <w:sz w:val="20"/>
+                <w:szCs w:val="26"/>
+              </w:rPr>
+              <w:t>Secondary</w:t>
+            </w:r>
+          </w:p>
+        </w:tc>
+        <w:tc>
+          <w:tcPr>
+            <w:tcW w:w="1417" w:type="dxa"/>
+          </w:tcPr>
+          <w:p>
+            <w:pPr>
+              <w:rPr>
+                <w:rFonts w:asciiTheme="majorHAnsi" w:hAnsiTheme="majorHAnsi" w:cs="Arial"/>
+                <w:sz w:val="20"/>
+                <w:szCs w:val="26"/>
+              </w:rPr>
+            </w:pPr>
+            <w:r>
+              <w:rPr>
+                <w:rFonts w:asciiTheme="majorHAnsi" w:hAnsiTheme="majorHAnsi" w:cs="Arial"/>
+                <w:sz w:val="20"/>
+                <w:szCs w:val="26"/>
+              </w:rPr>
+              <w:t>Initiator</w:t>
+            </w:r>
+          </w:p>
+        </w:tc>
+        <w:tc>
+          <w:tcPr>
+            <w:tcW w:w="2029" w:type="dxa"/>
+          </w:tcPr>
+          <w:p>
+            <w:pPr>
+              <w:rPr>
+                <w:rFonts w:asciiTheme="majorHAnsi" w:hAnsiTheme="majorHAnsi" w:cs="Arial"/>
+                <w:sz w:val="20"/>
+                <w:szCs w:val="26"/>
+              </w:rPr>
+            </w:pPr>
+            <w:r>
+              <w:rPr>
+                <w:rFonts w:asciiTheme="majorHAnsi" w:hAnsiTheme="majorHAnsi" w:cs="Arial"/>
+                <w:sz w:val="20"/>
+                <w:szCs w:val="26"/>
+              </w:rPr>
+              <w:t>Medium</w:t>
+            </w:r>
+          </w:p>
+        </w:tc>
+      </w:tr>
+      <w:tr>
+        <w:tc>
+          <w:tcPr>
+            <w:tcW w:w="3794" w:type="dxa"/>
+          </w:tcPr>
+          <w:p>
+            <w:pPr>
+              <w:rPr>
+                <w:rFonts w:asciiTheme="majorHAnsi" w:hAnsiTheme="majorHAnsi" w:cs="Arial"/>
+                <w:sz w:val="20"/>
+                <w:szCs w:val="26"/>
+              </w:rPr>
+            </w:pPr>
+            <w:r>
+              <w:rPr>
+                <w:rFonts w:asciiTheme="majorHAnsi" w:hAnsiTheme="majorHAnsi" w:cs="Arial"/>
+                <w:sz w:val="20"/>
+                <w:szCs w:val="26"/>
+              </w:rPr>
+              <w:t>AGM004: Save score</w:t>
+            </w:r>
+          </w:p>
+        </w:tc>
+        <w:tc>
+          <w:tcPr>
+            <w:tcW w:w="1276" w:type="dxa"/>
+          </w:tcPr>
+          <w:p>
+            <w:pPr>
+              <w:rPr>
+                <w:rFonts w:asciiTheme="majorHAnsi" w:hAnsiTheme="majorHAnsi" w:cs="Arial"/>
+                <w:sz w:val="20"/>
+                <w:szCs w:val="26"/>
+              </w:rPr>
+            </w:pPr>
+            <w:r>
+              <w:rPr>
+                <w:rFonts w:asciiTheme="majorHAnsi" w:hAnsiTheme="majorHAnsi" w:cs="Arial"/>
+                <w:sz w:val="20"/>
+                <w:szCs w:val="26"/>
+              </w:rPr>
+              <w:t>Secondary</w:t>
+            </w:r>
+          </w:p>
+        </w:tc>
+        <w:tc>
+          <w:tcPr>
+            <w:tcW w:w="1417" w:type="dxa"/>
+          </w:tcPr>
+          <w:p>
+            <w:pPr>
+              <w:rPr>
+                <w:rFonts w:asciiTheme="majorHAnsi" w:hAnsiTheme="majorHAnsi" w:cs="Arial"/>
+                <w:sz w:val="20"/>
+                <w:szCs w:val="26"/>
+              </w:rPr>
+            </w:pPr>
+            <w:r>
+              <w:rPr>
+                <w:rFonts w:asciiTheme="majorHAnsi" w:hAnsiTheme="majorHAnsi" w:cs="Arial"/>
+                <w:sz w:val="20"/>
+                <w:szCs w:val="26"/>
+              </w:rPr>
+              <w:t>Initiator</w:t>
+            </w:r>
+          </w:p>
+        </w:tc>
+        <w:tc>
+          <w:tcPr>
+            <w:tcW w:w="2029" w:type="dxa"/>
+          </w:tcPr>
+          <w:p>
+            <w:pPr>
+              <w:rPr>
+                <w:rFonts w:asciiTheme="majorHAnsi" w:hAnsiTheme="majorHAnsi" w:cs="Arial"/>
+                <w:sz w:val="20"/>
+                <w:szCs w:val="26"/>
+              </w:rPr>
+            </w:pPr>
+            <w:r>
+              <w:rPr>
+                <w:rFonts w:asciiTheme="majorHAnsi" w:hAnsiTheme="majorHAnsi" w:cs="Arial"/>
+                <w:sz w:val="20"/>
+                <w:szCs w:val="26"/>
+              </w:rPr>
+              <w:t>Low</w:t>
+            </w:r>
+          </w:p>
+        </w:tc>
+      </w:tr>
+      <w:tr>
+        <w:tc>
+          <w:tcPr>
+            <w:tcW w:w="3794" w:type="dxa"/>
+          </w:tcPr>
+          <w:p>
+            <w:pPr>
+              <w:rPr>
+                <w:rFonts w:asciiTheme="majorHAnsi" w:hAnsiTheme="majorHAnsi" w:cs="Arial"/>
+                <w:sz w:val="20"/>
+                <w:szCs w:val="26"/>
+              </w:rPr>
+            </w:pPr>
+            <w:r>
+              <w:rPr>
+                <w:rFonts w:asciiTheme="majorHAnsi" w:hAnsiTheme="majorHAnsi" w:cs="Arial"/>
+                <w:sz w:val="20"/>
+                <w:szCs w:val="26"/>
+              </w:rPr>
+              <w:t>AGM005: Check previous best score</w:t>
+            </w:r>
+          </w:p>
+        </w:tc>
+        <w:tc>
+          <w:tcPr>
+            <w:tcW w:w="1276" w:type="dxa"/>
+          </w:tcPr>
+          <w:p>
+            <w:pPr>
+              <w:rPr>
+                <w:rFonts w:asciiTheme="majorHAnsi" w:hAnsiTheme="majorHAnsi" w:cs="Arial"/>
+                <w:sz w:val="20"/>
+                <w:szCs w:val="26"/>
+              </w:rPr>
+            </w:pPr>
+            <w:r>
+              <w:rPr>
+                <w:rFonts w:asciiTheme="majorHAnsi" w:hAnsiTheme="majorHAnsi" w:cs="Arial"/>
+                <w:sz w:val="20"/>
+                <w:szCs w:val="26"/>
+              </w:rPr>
+              <w:t>Secondary</w:t>
+            </w:r>
+          </w:p>
+        </w:tc>
+        <w:tc>
+          <w:tcPr>
+            <w:tcW w:w="1417" w:type="dxa"/>
+          </w:tcPr>
+          <w:p>
+            <w:pPr>
+              <w:rPr>
+                <w:rFonts w:asciiTheme="majorHAnsi" w:hAnsiTheme="majorHAnsi" w:cs="Arial"/>
+                <w:sz w:val="20"/>
+                <w:szCs w:val="26"/>
+              </w:rPr>
+            </w:pPr>
+            <w:r>
+              <w:rPr>
+                <w:rFonts w:asciiTheme="majorHAnsi" w:hAnsiTheme="majorHAnsi" w:cs="Arial"/>
+                <w:sz w:val="20"/>
+                <w:szCs w:val="26"/>
+              </w:rPr>
+              <w:t>Initiator</w:t>
+            </w:r>
+          </w:p>
+        </w:tc>
+        <w:tc>
+          <w:tcPr>
+            <w:tcW w:w="2029" w:type="dxa"/>
+          </w:tcPr>
+          <w:p>
+            <w:pPr>
+              <w:rPr>
+                <w:rFonts w:asciiTheme="majorHAnsi" w:hAnsiTheme="majorHAnsi" w:cs="Arial"/>
+                <w:sz w:val="20"/>
+                <w:szCs w:val="26"/>
+              </w:rPr>
+            </w:pPr>
+            <w:r>
+              <w:rPr>
+                <w:rFonts w:asciiTheme="majorHAnsi" w:hAnsiTheme="majorHAnsi" w:cs="Arial"/>
+                <w:sz w:val="20"/>
+                <w:szCs w:val="26"/>
+              </w:rPr>
+              <w:t>Low</w:t>
+            </w:r>
+          </w:p>
+        </w:tc>
+      </w:tr>
+      <w:tr>
+        <w:tc>
+          <w:tcPr>
+            <w:tcW w:w="3794" w:type="dxa"/>
+          </w:tcPr>
+          <w:p>
+            <w:pPr>
+              <w:rPr>
+                <w:rFonts w:asciiTheme="majorHAnsi" w:hAnsiTheme="majorHAnsi" w:cs="Arial"/>
+                <w:sz w:val="20"/>
+                <w:szCs w:val="26"/>
+              </w:rPr>
+            </w:pPr>
+            <w:r>
+              <w:rPr>
+                <w:rFonts w:asciiTheme="majorHAnsi" w:hAnsiTheme="majorHAnsi" w:cs="Arial"/>
+                <w:sz w:val="20"/>
+                <w:szCs w:val="26"/>
+              </w:rPr>
+              <w:t>AGM006: Play Brickles</w:t>
+            </w:r>
+          </w:p>
+        </w:tc>
+        <w:tc>
+          <w:tcPr>
+            <w:tcW w:w="1276" w:type="dxa"/>
+          </w:tcPr>
+          <w:p>
+            <w:pPr>
+              <w:rPr>
+                <w:rFonts w:asciiTheme="majorHAnsi" w:hAnsiTheme="majorHAnsi" w:cs="Arial"/>
+                <w:sz w:val="20"/>
+                <w:szCs w:val="26"/>
+              </w:rPr>
+            </w:pPr>
+            <w:r>
+              <w:rPr>
+                <w:rFonts w:asciiTheme="majorHAnsi" w:hAnsiTheme="majorHAnsi" w:cs="Arial"/>
+                <w:sz w:val="20"/>
+                <w:szCs w:val="26"/>
+              </w:rPr>
+              <w:t>Secondary</w:t>
+            </w:r>
+          </w:p>
+        </w:tc>
+        <w:tc>
+          <w:tcPr>
+            <w:tcW w:w="1417" w:type="dxa"/>
+          </w:tcPr>
+          <w:p>
+            <w:pPr>
+              <w:rPr>
+                <w:rFonts w:asciiTheme="majorHAnsi" w:hAnsiTheme="majorHAnsi" w:cs="Arial"/>
+                <w:sz w:val="20"/>
+                <w:szCs w:val="26"/>
+              </w:rPr>
+            </w:pPr>
+            <w:r>
+              <w:rPr>
+                <w:rFonts w:asciiTheme="majorHAnsi" w:hAnsiTheme="majorHAnsi" w:cs="Arial"/>
+                <w:sz w:val="20"/>
+                <w:szCs w:val="26"/>
+              </w:rPr>
+              <w:t>Initiator</w:t>
+            </w:r>
+          </w:p>
+        </w:tc>
+        <w:tc>
+          <w:tcPr>
+            <w:tcW w:w="2029" w:type="dxa"/>
+          </w:tcPr>
+          <w:p>
+            <w:pPr>
+              <w:rPr>
+                <w:rFonts w:asciiTheme="majorHAnsi" w:hAnsiTheme="majorHAnsi" w:cs="Arial"/>
+                <w:sz w:val="20"/>
+                <w:szCs w:val="26"/>
+              </w:rPr>
+            </w:pPr>
+            <w:r>
+              <w:rPr>
+                <w:rFonts w:asciiTheme="majorHAnsi" w:hAnsiTheme="majorHAnsi" w:cs="Arial"/>
+                <w:sz w:val="20"/>
+                <w:szCs w:val="26"/>
+              </w:rPr>
+              <w:t>High</w:t>
+            </w:r>
+          </w:p>
+        </w:tc>
+      </w:tr>
+      <w:tr>
+        <w:tc>
+          <w:tcPr>
+            <w:tcW w:w="3794" w:type="dxa"/>
+          </w:tcPr>
+          <w:p>
+            <w:pPr>
+              <w:rPr>
+                <w:rFonts w:asciiTheme="majorHAnsi" w:hAnsiTheme="majorHAnsi" w:cs="Arial"/>
+                <w:sz w:val="20"/>
+                <w:szCs w:val="26"/>
+              </w:rPr>
+            </w:pPr>
+            <w:r>
+              <w:rPr>
+                <w:rFonts w:asciiTheme="majorHAnsi" w:hAnsiTheme="majorHAnsi" w:cs="Arial"/>
+                <w:sz w:val="20"/>
+                <w:szCs w:val="26"/>
+              </w:rPr>
+              <w:t>AGM007: Play Pong</w:t>
+            </w:r>
+          </w:p>
+        </w:tc>
+        <w:tc>
+          <w:tcPr>
+            <w:tcW w:w="1276" w:type="dxa"/>
+          </w:tcPr>
+          <w:p>
+            <w:pPr>
+              <w:rPr>
+                <w:rFonts w:asciiTheme="majorHAnsi" w:hAnsiTheme="majorHAnsi" w:cs="Arial"/>
+                <w:sz w:val="20"/>
+                <w:szCs w:val="26"/>
+              </w:rPr>
+            </w:pPr>
+            <w:r>
+              <w:rPr>
+                <w:rFonts w:asciiTheme="majorHAnsi" w:hAnsiTheme="majorHAnsi" w:cs="Arial"/>
+                <w:sz w:val="20"/>
+                <w:szCs w:val="26"/>
+              </w:rPr>
+              <w:t>Secondary</w:t>
+            </w:r>
+          </w:p>
+        </w:tc>
+        <w:tc>
+          <w:tcPr>
+            <w:tcW w:w="1417" w:type="dxa"/>
+          </w:tcPr>
+          <w:p>
+            <w:pPr>
+              <w:rPr>
+                <w:rFonts w:asciiTheme="majorHAnsi" w:hAnsiTheme="majorHAnsi" w:cs="Arial"/>
+                <w:sz w:val="20"/>
+                <w:szCs w:val="26"/>
+              </w:rPr>
+            </w:pPr>
+            <w:r>
+              <w:rPr>
+                <w:rFonts w:asciiTheme="majorHAnsi" w:hAnsiTheme="majorHAnsi" w:cs="Arial"/>
+                <w:sz w:val="20"/>
+                <w:szCs w:val="26"/>
+              </w:rPr>
+              <w:t>Initiator</w:t>
+            </w:r>
+          </w:p>
+        </w:tc>
+        <w:tc>
+          <w:tcPr>
+            <w:tcW w:w="2029" w:type="dxa"/>
+          </w:tcPr>
+          <w:p>
+            <w:pPr>
+              <w:rPr>
+                <w:rFonts w:asciiTheme="majorHAnsi" w:hAnsiTheme="majorHAnsi" w:cs="Arial"/>
+                <w:sz w:val="20"/>
+                <w:szCs w:val="26"/>
+              </w:rPr>
+            </w:pPr>
+            <w:r>
+              <w:rPr>
+                <w:rFonts w:asciiTheme="majorHAnsi" w:hAnsiTheme="majorHAnsi" w:cs="Arial"/>
+                <w:sz w:val="20"/>
+                <w:szCs w:val="26"/>
+              </w:rPr>
+              <w:t>High</w:t>
+            </w:r>
+          </w:p>
+        </w:tc>
+      </w:tr>
+      <w:tr>
+        <w:tc>
+          <w:tcPr>
+            <w:tcW w:w="3794" w:type="dxa"/>
+          </w:tcPr>
+          <w:p>
+            <w:pPr>
+              <w:rPr>
+                <w:rFonts w:asciiTheme="majorHAnsi" w:hAnsiTheme="majorHAnsi" w:cs="Arial"/>
+                <w:sz w:val="20"/>
+                <w:szCs w:val="26"/>
+              </w:rPr>
+            </w:pPr>
+            <w:r>
+              <w:rPr>
+                <w:rFonts w:asciiTheme="majorHAnsi" w:hAnsiTheme="majorHAnsi" w:cs="Arial"/>
+                <w:sz w:val="20"/>
+                <w:szCs w:val="26"/>
+              </w:rPr>
+              <w:t>AGM008: Play Bowling</w:t>
+            </w:r>
+          </w:p>
+        </w:tc>
+        <w:tc>
+          <w:tcPr>
+            <w:tcW w:w="1276" w:type="dxa"/>
+          </w:tcPr>
+          <w:p>
+            <w:pPr>
+              <w:rPr>
+                <w:rFonts w:asciiTheme="majorHAnsi" w:hAnsiTheme="majorHAnsi" w:cs="Arial"/>
+                <w:sz w:val="20"/>
+                <w:szCs w:val="26"/>
+              </w:rPr>
+            </w:pPr>
+            <w:r>
+              <w:rPr>
+                <w:rFonts w:asciiTheme="majorHAnsi" w:hAnsiTheme="majorHAnsi" w:cs="Arial"/>
+                <w:sz w:val="20"/>
+                <w:szCs w:val="26"/>
+              </w:rPr>
+              <w:t>Secondary</w:t>
+            </w:r>
+          </w:p>
+        </w:tc>
+        <w:tc>
+          <w:tcPr>
+            <w:tcW w:w="1417" w:type="dxa"/>
+          </w:tcPr>
+          <w:p>
+            <w:pPr>
+              <w:rPr>
+                <w:rFonts w:asciiTheme="majorHAnsi" w:hAnsiTheme="majorHAnsi" w:cs="Arial"/>
+                <w:sz w:val="20"/>
+                <w:szCs w:val="26"/>
+              </w:rPr>
+            </w:pPr>
+            <w:r>
+              <w:rPr>
+                <w:rFonts w:asciiTheme="majorHAnsi" w:hAnsiTheme="majorHAnsi" w:cs="Arial"/>
+                <w:sz w:val="20"/>
+                <w:szCs w:val="26"/>
+              </w:rPr>
+              <w:t>Initiator</w:t>
+            </w:r>
+          </w:p>
+        </w:tc>
+        <w:tc>
+          <w:tcPr>
+            <w:tcW w:w="2029" w:type="dxa"/>
+          </w:tcPr>
+          <w:p>
+            <w:pPr>
+              <w:rPr>
+                <w:rFonts w:asciiTheme="majorHAnsi" w:hAnsiTheme="majorHAnsi" w:cs="Arial"/>
+                <w:sz w:val="20"/>
+                <w:szCs w:val="26"/>
+              </w:rPr>
+            </w:pPr>
+            <w:r>
+              <w:rPr>
+                <w:rFonts w:asciiTheme="majorHAnsi" w:hAnsiTheme="majorHAnsi" w:cs="Arial"/>
+                <w:sz w:val="20"/>
+                <w:szCs w:val="26"/>
+              </w:rPr>
+              <w:t>High</w:t>
+            </w:r>
+          </w:p>
+        </w:tc>
+      </w:tr>
+    </w:tbl>
+    <w:p/>
+    <w:p>
+      <w:pPr>
+        <w:pStyle w:val="Heading2"/>
+        <w:numPr>
+          <w:ilvl w:val="2"/>
+          <w:numId w:val="3"/>
+        </w:numPr>
+      </w:pPr>
+      <w:r>
+        <w:t>GameInstaller</w:t>
+      </w:r>
+    </w:p>
+    <w:p>
+      <w:pPr>
+        <w:spacing w:after="0" w:line="360" w:lineRule="auto"/>
+      </w:pPr>
+      <w:r>
+        <w:rPr>
+          <w:b/>
+        </w:rPr>
+        <w:t>Abstract</w:t>
+      </w:r>
+      <w:r>
+        <w:t>: No</w:t>
+      </w:r>
+    </w:p>
+    <w:p>
+      <w:pPr>
+        <w:spacing w:after="0" w:line="360" w:lineRule="auto"/>
+      </w:pPr>
+      <w:r>
+        <w:rPr>
+          <w:b/>
+        </w:rPr>
+        <w:t>Description</w:t>
+      </w:r>
+      <w:r>
+        <w:t xml:space="preserve">: </w:t>
+      </w:r>
+      <w:r>
+        <w:t>Installer of game, infrequent user</w:t>
+      </w:r>
+    </w:p>
+    <w:p>
+      <w:pPr>
+        <w:spacing w:after="0" w:line="360" w:lineRule="auto"/>
+      </w:pPr>
+      <w:r>
+        <w:rPr>
+          <w:b/>
+        </w:rPr>
+        <w:t>Skill Level</w:t>
+      </w:r>
+      <w:r>
+        <w:t xml:space="preserve">: </w:t>
+      </w:r>
+      <w:r>
+        <w:t>high</w:t>
+      </w:r>
+    </w:p>
+    <w:tbl>
+      <w:tblPr>
+        <w:tblStyle w:val="TableGrid"/>
+        <w:tblW w:w="0" w:type="auto"/>
+        <w:tblLook w:val="00BF"/>
+      </w:tblPr>
+      <w:tblGrid>
+        <w:gridCol w:w="3661"/>
+        <w:gridCol w:w="1460"/>
+        <w:gridCol w:w="1366"/>
+        <w:gridCol w:w="2029"/>
+      </w:tblGrid>
+      <w:tr>
+        <w:tc>
+          <w:tcPr>
+            <w:tcW w:w="8516" w:type="dxa"/>
+            <w:gridSpan w:val="4"/>
+          </w:tcPr>
+          <w:p>
+            <w:pPr>
+              <w:rPr>
+                <w:rFonts w:asciiTheme="majorHAnsi" w:hAnsiTheme="majorHAnsi"/>
+                <w:sz w:val="20"/>
+              </w:rPr>
+            </w:pPr>
+            <w:r>
+              <w:rPr>
+                <w:rFonts w:asciiTheme="majorHAnsi" w:hAnsiTheme="majorHAnsi" w:cs="Arial"/>
+                <w:b/>
+                <w:bCs/>
+                <w:sz w:val="20"/>
+                <w:szCs w:val="26"/>
+              </w:rPr>
+              <w:t>Actor's Perspective on Use Cases</w:t>
+            </w:r>
+          </w:p>
+        </w:tc>
+      </w:tr>
+      <w:tr>
+        <w:tc>
+          <w:tcPr>
+            <w:tcW w:w="3661" w:type="dxa"/>
+          </w:tcPr>
+          <w:p>
+            <w:pPr>
+              <w:rPr>
+                <w:rFonts w:asciiTheme="majorHAnsi" w:hAnsiTheme="majorHAnsi" w:cs="Arial"/>
+                <w:b/>
+                <w:bCs/>
+                <w:sz w:val="20"/>
+                <w:szCs w:val="26"/>
+              </w:rPr>
+            </w:pPr>
+            <w:r>
+              <w:rPr>
+                <w:rFonts w:asciiTheme="majorHAnsi" w:hAnsiTheme="majorHAnsi" w:cs="Arial"/>
+                <w:b/>
+                <w:bCs/>
+                <w:sz w:val="20"/>
+                <w:szCs w:val="26"/>
+              </w:rPr>
+              <w:t>Use Case</w:t>
+            </w:r>
+          </w:p>
+        </w:tc>
+        <w:tc>
+          <w:tcPr>
+            <w:tcW w:w="1460" w:type="dxa"/>
+          </w:tcPr>
+          <w:p>
+            <w:pPr>
+              <w:rPr>
+                <w:rFonts w:asciiTheme="majorHAnsi" w:hAnsiTheme="majorHAnsi" w:cs="Arial"/>
+                <w:b/>
+                <w:bCs/>
+                <w:sz w:val="20"/>
+                <w:szCs w:val="26"/>
+              </w:rPr>
+            </w:pPr>
+            <w:r>
+              <w:rPr>
+                <w:rFonts w:asciiTheme="majorHAnsi" w:hAnsiTheme="majorHAnsi" w:cs="Arial"/>
+                <w:b/>
+                <w:bCs/>
+                <w:sz w:val="20"/>
+                <w:szCs w:val="26"/>
+              </w:rPr>
+              <w:t>Importance</w:t>
+            </w:r>
+            <w:r>
+              <w:rPr>
+                <w:rFonts w:asciiTheme="majorHAnsi" w:hAnsiTheme="majorHAnsi" w:cs="Arial"/>
+                <w:b/>
+                <w:bCs/>
+                <w:sz w:val="20"/>
+                <w:szCs w:val="26"/>
+                <w:vertAlign w:val="superscript"/>
+              </w:rPr>
+              <w:t>1</w:t>
+            </w:r>
+          </w:p>
+        </w:tc>
+        <w:tc>
+          <w:tcPr>
+            <w:tcW w:w="1366" w:type="dxa"/>
+          </w:tcPr>
+          <w:p>
+            <w:pPr>
+              <w:rPr>
+                <w:rFonts w:asciiTheme="majorHAnsi" w:hAnsiTheme="majorHAnsi" w:cs="Arial"/>
+                <w:b/>
+                <w:bCs/>
+                <w:sz w:val="20"/>
+                <w:szCs w:val="26"/>
+              </w:rPr>
+            </w:pPr>
+            <w:r>
+              <w:rPr>
+                <w:rFonts w:asciiTheme="majorHAnsi" w:hAnsiTheme="majorHAnsi" w:cs="Arial"/>
+                <w:b/>
+                <w:bCs/>
+                <w:sz w:val="20"/>
+                <w:szCs w:val="26"/>
+              </w:rPr>
+              <w:t>Personality</w:t>
+            </w:r>
+            <w:r>
+              <w:rPr>
+                <w:rFonts w:asciiTheme="majorHAnsi" w:hAnsiTheme="majorHAnsi" w:cs="Arial"/>
+                <w:b/>
+                <w:bCs/>
+                <w:sz w:val="20"/>
+                <w:szCs w:val="26"/>
+                <w:vertAlign w:val="superscript"/>
+              </w:rPr>
+              <w:t>2</w:t>
+            </w:r>
+          </w:p>
+        </w:tc>
+        <w:tc>
+          <w:tcPr>
+            <w:tcW w:w="2029" w:type="dxa"/>
+          </w:tcPr>
+          <w:p>
+            <w:pPr>
+              <w:rPr>
+                <w:rFonts w:asciiTheme="majorHAnsi" w:hAnsiTheme="majorHAnsi" w:cs="Arial"/>
+                <w:b/>
+                <w:bCs/>
+                <w:sz w:val="20"/>
+                <w:szCs w:val="26"/>
+              </w:rPr>
+            </w:pPr>
+            <w:r>
+              <w:rPr>
+                <w:rFonts w:asciiTheme="majorHAnsi" w:hAnsiTheme="majorHAnsi" w:cs="Arial"/>
+                <w:b/>
+                <w:bCs/>
+                <w:sz w:val="20"/>
+                <w:szCs w:val="26"/>
+              </w:rPr>
+              <w:t>Relative Frequency</w:t>
+            </w:r>
+            <w:r>
+              <w:rPr>
+                <w:rFonts w:asciiTheme="majorHAnsi" w:hAnsiTheme="majorHAnsi" w:cs="Arial"/>
+                <w:b/>
+                <w:bCs/>
+                <w:sz w:val="20"/>
+                <w:szCs w:val="26"/>
+                <w:vertAlign w:val="superscript"/>
+              </w:rPr>
+              <w:t>3</w:t>
+            </w:r>
+          </w:p>
+        </w:tc>
+      </w:tr>
+      <w:tr>
+        <w:tc>
+          <w:tcPr>
+            <w:tcW w:w="3661" w:type="dxa"/>
+          </w:tcPr>
+          <w:p>
+            <w:pPr>
+              <w:rPr>
+                <w:rFonts w:asciiTheme="majorHAnsi" w:hAnsiTheme="majorHAnsi"/>
+                <w:sz w:val="20"/>
+              </w:rPr>
+            </w:pPr>
+            <w:r>
+              <w:rPr>
+                <w:rFonts w:asciiTheme="majorHAnsi" w:hAnsiTheme="majorHAnsi" w:cs="Arial"/>
+                <w:sz w:val="20"/>
+                <w:szCs w:val="26"/>
+              </w:rPr>
+              <w:t>AGM002: Exit game</w:t>
+            </w:r>
+          </w:p>
+        </w:tc>
+        <w:tc>
+          <w:tcPr>
+            <w:tcW w:w="1460" w:type="dxa"/>
+          </w:tcPr>
+          <w:p>
+            <w:pPr>
+              <w:rPr>
+                <w:rFonts w:asciiTheme="majorHAnsi" w:hAnsiTheme="majorHAnsi" w:cs="Arial"/>
+                <w:sz w:val="20"/>
+                <w:szCs w:val="26"/>
+              </w:rPr>
+            </w:pPr>
+            <w:r>
+              <w:rPr>
+                <w:rFonts w:asciiTheme="majorHAnsi" w:hAnsiTheme="majorHAnsi" w:cs="Arial"/>
+                <w:sz w:val="20"/>
+                <w:szCs w:val="26"/>
+              </w:rPr>
+              <w:t>Secondary</w:t>
+            </w:r>
+          </w:p>
+        </w:tc>
+        <w:tc>
+          <w:tcPr>
+            <w:tcW w:w="1366" w:type="dxa"/>
+          </w:tcPr>
+          <w:p>
+            <w:pPr>
+              <w:rPr>
+                <w:rFonts w:asciiTheme="majorHAnsi" w:hAnsiTheme="majorHAnsi" w:cs="Arial"/>
+                <w:sz w:val="20"/>
+                <w:szCs w:val="26"/>
+              </w:rPr>
+            </w:pPr>
+            <w:r>
+              <w:rPr>
+                <w:rFonts w:asciiTheme="majorHAnsi" w:hAnsiTheme="majorHAnsi" w:cs="Arial"/>
+                <w:sz w:val="20"/>
+                <w:szCs w:val="26"/>
+              </w:rPr>
+              <w:t>Initiator</w:t>
+            </w:r>
+          </w:p>
+        </w:tc>
+        <w:tc>
+          <w:tcPr>
+            <w:tcW w:w="2029" w:type="dxa"/>
+          </w:tcPr>
+          <w:p>
+            <w:pPr>
+              <w:rPr>
+                <w:rFonts w:asciiTheme="majorHAnsi" w:hAnsiTheme="majorHAnsi" w:cs="Arial"/>
+                <w:sz w:val="20"/>
+                <w:szCs w:val="26"/>
+              </w:rPr>
+            </w:pPr>
+            <w:r>
+              <w:rPr>
+                <w:rFonts w:asciiTheme="majorHAnsi" w:hAnsiTheme="majorHAnsi" w:cs="Arial"/>
+                <w:sz w:val="20"/>
+                <w:szCs w:val="26"/>
+              </w:rPr>
+              <w:t>Low</w:t>
+            </w:r>
+          </w:p>
+        </w:tc>
+      </w:tr>
+      <w:tr>
+        <w:tc>
+          <w:tcPr>
+            <w:tcW w:w="3661" w:type="dxa"/>
+          </w:tcPr>
+          <w:p>
+            <w:pPr>
+              <w:rPr>
+                <w:rFonts w:asciiTheme="majorHAnsi" w:hAnsiTheme="majorHAnsi" w:cs="Arial"/>
+                <w:sz w:val="20"/>
+                <w:szCs w:val="26"/>
+              </w:rPr>
+            </w:pPr>
+            <w:r>
+              <w:rPr>
+                <w:rFonts w:asciiTheme="majorHAnsi" w:hAnsiTheme="majorHAnsi" w:cs="Arial"/>
+                <w:sz w:val="20"/>
+                <w:szCs w:val="26"/>
+              </w:rPr>
+              <w:t>AGM003: Save game</w:t>
+            </w:r>
+          </w:p>
+        </w:tc>
+        <w:tc>
+          <w:tcPr>
+            <w:tcW w:w="1460" w:type="dxa"/>
+          </w:tcPr>
+          <w:p>
+            <w:pPr>
+              <w:rPr>
+                <w:rFonts w:asciiTheme="majorHAnsi" w:hAnsiTheme="majorHAnsi" w:cs="Arial"/>
+                <w:sz w:val="20"/>
+                <w:szCs w:val="26"/>
+              </w:rPr>
+            </w:pPr>
+            <w:r>
+              <w:rPr>
+                <w:rFonts w:asciiTheme="majorHAnsi" w:hAnsiTheme="majorHAnsi" w:cs="Arial"/>
+                <w:sz w:val="20"/>
+                <w:szCs w:val="26"/>
+              </w:rPr>
+              <w:t>Secondary</w:t>
+            </w:r>
+          </w:p>
+        </w:tc>
+        <w:tc>
+          <w:tcPr>
+            <w:tcW w:w="1366" w:type="dxa"/>
+          </w:tcPr>
+          <w:p>
+            <w:pPr>
+              <w:rPr>
+                <w:rFonts w:asciiTheme="majorHAnsi" w:hAnsiTheme="majorHAnsi" w:cs="Arial"/>
+                <w:sz w:val="20"/>
+                <w:szCs w:val="26"/>
+              </w:rPr>
+            </w:pPr>
+            <w:r>
+              <w:rPr>
+                <w:rFonts w:asciiTheme="majorHAnsi" w:hAnsiTheme="majorHAnsi" w:cs="Arial"/>
+                <w:sz w:val="20"/>
+                <w:szCs w:val="26"/>
+              </w:rPr>
+              <w:t>Initiator</w:t>
+            </w:r>
+          </w:p>
+        </w:tc>
+        <w:tc>
+          <w:tcPr>
+            <w:tcW w:w="2029" w:type="dxa"/>
+          </w:tcPr>
+          <w:p>
+            <w:pPr>
+              <w:rPr>
+                <w:rFonts w:asciiTheme="majorHAnsi" w:hAnsiTheme="majorHAnsi" w:cs="Arial"/>
+                <w:sz w:val="20"/>
+                <w:szCs w:val="26"/>
+              </w:rPr>
+            </w:pPr>
+            <w:r>
+              <w:rPr>
+                <w:rFonts w:asciiTheme="majorHAnsi" w:hAnsiTheme="majorHAnsi" w:cs="Arial"/>
+                <w:sz w:val="20"/>
+                <w:szCs w:val="26"/>
+              </w:rPr>
+              <w:t>Low</w:t>
+            </w:r>
+          </w:p>
+        </w:tc>
+      </w:tr>
+      <w:tr>
+        <w:tc>
+          <w:tcPr>
+            <w:tcW w:w="3661" w:type="dxa"/>
+          </w:tcPr>
+          <w:p>
+            <w:pPr>
+              <w:rPr>
+                <w:rFonts w:asciiTheme="majorHAnsi" w:hAnsiTheme="majorHAnsi" w:cs="Arial"/>
+                <w:sz w:val="20"/>
+                <w:szCs w:val="26"/>
+              </w:rPr>
+            </w:pPr>
+            <w:r>
+              <w:rPr>
+                <w:rFonts w:asciiTheme="majorHAnsi" w:hAnsiTheme="majorHAnsi" w:cs="Arial"/>
+                <w:sz w:val="20"/>
+                <w:szCs w:val="26"/>
+              </w:rPr>
+              <w:t>AGM004: Save score</w:t>
+            </w:r>
+          </w:p>
+        </w:tc>
+        <w:tc>
+          <w:tcPr>
+            <w:tcW w:w="1460" w:type="dxa"/>
+          </w:tcPr>
+          <w:p>
+            <w:pPr>
+              <w:rPr>
+                <w:rFonts w:asciiTheme="majorHAnsi" w:hAnsiTheme="majorHAnsi" w:cs="Arial"/>
+                <w:sz w:val="20"/>
+                <w:szCs w:val="26"/>
+              </w:rPr>
+            </w:pPr>
+            <w:r>
+              <w:rPr>
+                <w:rFonts w:asciiTheme="majorHAnsi" w:hAnsiTheme="majorHAnsi" w:cs="Arial"/>
+                <w:sz w:val="20"/>
+                <w:szCs w:val="26"/>
+              </w:rPr>
+              <w:t>Secondary</w:t>
+            </w:r>
+          </w:p>
+        </w:tc>
+        <w:tc>
+          <w:tcPr>
+            <w:tcW w:w="1366" w:type="dxa"/>
+          </w:tcPr>
+          <w:p>
+            <w:pPr>
+              <w:rPr>
+                <w:rFonts w:asciiTheme="majorHAnsi" w:hAnsiTheme="majorHAnsi" w:cs="Arial"/>
+                <w:sz w:val="20"/>
+                <w:szCs w:val="26"/>
+              </w:rPr>
+            </w:pPr>
+            <w:r>
+              <w:rPr>
+                <w:rFonts w:asciiTheme="majorHAnsi" w:hAnsiTheme="majorHAnsi" w:cs="Arial"/>
+                <w:sz w:val="20"/>
+                <w:szCs w:val="26"/>
+              </w:rPr>
+              <w:t>Initiator</w:t>
+            </w:r>
+          </w:p>
+        </w:tc>
+        <w:tc>
+          <w:tcPr>
+            <w:tcW w:w="2029" w:type="dxa"/>
+          </w:tcPr>
+          <w:p>
+            <w:pPr>
+              <w:rPr>
+                <w:rFonts w:asciiTheme="majorHAnsi" w:hAnsiTheme="majorHAnsi" w:cs="Arial"/>
+                <w:sz w:val="20"/>
+                <w:szCs w:val="26"/>
+              </w:rPr>
+            </w:pPr>
+            <w:r>
+              <w:rPr>
+                <w:rFonts w:asciiTheme="majorHAnsi" w:hAnsiTheme="majorHAnsi" w:cs="Arial"/>
+                <w:sz w:val="20"/>
+                <w:szCs w:val="26"/>
+              </w:rPr>
+              <w:t>Low</w:t>
+            </w:r>
+          </w:p>
+        </w:tc>
+      </w:tr>
+      <w:tr>
+        <w:tc>
+          <w:tcPr>
+            <w:tcW w:w="3661" w:type="dxa"/>
+          </w:tcPr>
+          <w:p>
+            <w:pPr>
+              <w:rPr>
+                <w:rFonts w:asciiTheme="majorHAnsi" w:hAnsiTheme="majorHAnsi" w:cs="Arial"/>
+                <w:sz w:val="20"/>
+                <w:szCs w:val="26"/>
+              </w:rPr>
+            </w:pPr>
+            <w:r>
+              <w:rPr>
+                <w:rFonts w:asciiTheme="majorHAnsi" w:hAnsiTheme="majorHAnsi" w:cs="Arial"/>
+                <w:sz w:val="20"/>
+                <w:szCs w:val="26"/>
+              </w:rPr>
+              <w:t>AGM005: Check previous best score</w:t>
+            </w:r>
+          </w:p>
+        </w:tc>
+        <w:tc>
+          <w:tcPr>
+            <w:tcW w:w="1460" w:type="dxa"/>
+          </w:tcPr>
+          <w:p>
+            <w:pPr>
+              <w:rPr>
+                <w:rFonts w:asciiTheme="majorHAnsi" w:hAnsiTheme="majorHAnsi" w:cs="Arial"/>
+                <w:sz w:val="20"/>
+                <w:szCs w:val="26"/>
+              </w:rPr>
+            </w:pPr>
+            <w:r>
+              <w:rPr>
+                <w:rFonts w:asciiTheme="majorHAnsi" w:hAnsiTheme="majorHAnsi" w:cs="Arial"/>
+                <w:sz w:val="20"/>
+                <w:szCs w:val="26"/>
+              </w:rPr>
+              <w:t>Secondary</w:t>
+            </w:r>
+          </w:p>
+        </w:tc>
+        <w:tc>
+          <w:tcPr>
+            <w:tcW w:w="1366" w:type="dxa"/>
+          </w:tcPr>
+          <w:p>
+            <w:pPr>
+              <w:rPr>
+                <w:rFonts w:asciiTheme="majorHAnsi" w:hAnsiTheme="majorHAnsi" w:cs="Arial"/>
+                <w:sz w:val="20"/>
+                <w:szCs w:val="26"/>
+              </w:rPr>
+            </w:pPr>
+            <w:r>
+              <w:rPr>
+                <w:rFonts w:asciiTheme="majorHAnsi" w:hAnsiTheme="majorHAnsi" w:cs="Arial"/>
+                <w:sz w:val="20"/>
+                <w:szCs w:val="26"/>
+              </w:rPr>
+              <w:t>Initiator</w:t>
+            </w:r>
+          </w:p>
+        </w:tc>
+        <w:tc>
+          <w:tcPr>
+            <w:tcW w:w="2029" w:type="dxa"/>
+          </w:tcPr>
+          <w:p>
+            <w:pPr>
+              <w:rPr>
+                <w:rFonts w:asciiTheme="majorHAnsi" w:hAnsiTheme="majorHAnsi" w:cs="Arial"/>
+                <w:sz w:val="20"/>
+                <w:szCs w:val="26"/>
+              </w:rPr>
+            </w:pPr>
+            <w:r>
+              <w:rPr>
+                <w:rFonts w:asciiTheme="majorHAnsi" w:hAnsiTheme="majorHAnsi" w:cs="Arial"/>
+                <w:sz w:val="20"/>
+                <w:szCs w:val="26"/>
+              </w:rPr>
+              <w:t>Low</w:t>
+            </w:r>
+          </w:p>
+        </w:tc>
+      </w:tr>
+      <w:tr>
+        <w:tc>
+          <w:tcPr>
+            <w:tcW w:w="3661" w:type="dxa"/>
+          </w:tcPr>
+          <w:p>
+            <w:pPr>
+              <w:rPr>
+                <w:rFonts w:asciiTheme="majorHAnsi" w:hAnsiTheme="majorHAnsi" w:cs="Arial"/>
+                <w:sz w:val="20"/>
+                <w:szCs w:val="26"/>
+              </w:rPr>
+            </w:pPr>
+            <w:r>
+              <w:rPr>
+                <w:rFonts w:asciiTheme="majorHAnsi" w:hAnsiTheme="majorHAnsi" w:cs="Arial"/>
+                <w:sz w:val="20"/>
+                <w:szCs w:val="26"/>
+              </w:rPr>
+              <w:t>AGM006: Play Brickles</w:t>
+            </w:r>
+          </w:p>
+        </w:tc>
+        <w:tc>
+          <w:tcPr>
+            <w:tcW w:w="1460" w:type="dxa"/>
+          </w:tcPr>
+          <w:p>
+            <w:pPr>
+              <w:rPr>
+                <w:rFonts w:asciiTheme="majorHAnsi" w:hAnsiTheme="majorHAnsi" w:cs="Arial"/>
+                <w:sz w:val="20"/>
+                <w:szCs w:val="26"/>
+              </w:rPr>
+            </w:pPr>
+            <w:r>
+              <w:rPr>
+                <w:rFonts w:asciiTheme="majorHAnsi" w:hAnsiTheme="majorHAnsi" w:cs="Arial"/>
+                <w:sz w:val="20"/>
+                <w:szCs w:val="26"/>
+              </w:rPr>
+              <w:t>Secondary</w:t>
+            </w:r>
+          </w:p>
+        </w:tc>
+        <w:tc>
+          <w:tcPr>
+            <w:tcW w:w="1366" w:type="dxa"/>
+          </w:tcPr>
+          <w:p>
+            <w:pPr>
+              <w:rPr>
+                <w:rFonts w:asciiTheme="majorHAnsi" w:hAnsiTheme="majorHAnsi" w:cs="Arial"/>
+                <w:sz w:val="20"/>
+                <w:szCs w:val="26"/>
+              </w:rPr>
+            </w:pPr>
+            <w:r>
+              <w:rPr>
+                <w:rFonts w:asciiTheme="majorHAnsi" w:hAnsiTheme="majorHAnsi" w:cs="Arial"/>
+                <w:sz w:val="20"/>
+                <w:szCs w:val="26"/>
+              </w:rPr>
+              <w:t>Initiator</w:t>
+            </w:r>
+          </w:p>
+        </w:tc>
+        <w:tc>
+          <w:tcPr>
+            <w:tcW w:w="2029" w:type="dxa"/>
+          </w:tcPr>
+          <w:p>
+            <w:r>
+              <w:rPr>
+                <w:rFonts w:asciiTheme="majorHAnsi" w:hAnsiTheme="majorHAnsi" w:cs="Arial"/>
+                <w:sz w:val="20"/>
+                <w:szCs w:val="26"/>
+              </w:rPr>
+              <w:t>Low</w:t>
+            </w:r>
+          </w:p>
+        </w:tc>
+      </w:tr>
+      <w:tr>
+        <w:trPr>
+          <w:trHeight w:val="56"/>
+        </w:trPr>
+        <w:tc>
+          <w:tcPr>
+            <w:tcW w:w="3661" w:type="dxa"/>
+          </w:tcPr>
+          <w:p>
+            <w:pPr>
+              <w:rPr>
+                <w:rFonts w:asciiTheme="majorHAnsi" w:hAnsiTheme="majorHAnsi" w:cs="Arial"/>
+                <w:sz w:val="20"/>
+                <w:szCs w:val="26"/>
+              </w:rPr>
+            </w:pPr>
+            <w:r>
+              <w:rPr>
+                <w:rFonts w:asciiTheme="majorHAnsi" w:hAnsiTheme="majorHAnsi" w:cs="Arial"/>
+                <w:sz w:val="20"/>
+                <w:szCs w:val="26"/>
+              </w:rPr>
+              <w:t>AGM007: Play Pong</w:t>
+            </w:r>
+          </w:p>
+        </w:tc>
+        <w:tc>
+          <w:tcPr>
+            <w:tcW w:w="1460" w:type="dxa"/>
+          </w:tcPr>
+          <w:p>
+            <w:pPr>
+              <w:rPr>
+                <w:rFonts w:asciiTheme="majorHAnsi" w:hAnsiTheme="majorHAnsi" w:cs="Arial"/>
+                <w:sz w:val="20"/>
+                <w:szCs w:val="26"/>
+              </w:rPr>
+            </w:pPr>
+            <w:r>
+              <w:rPr>
+                <w:rFonts w:asciiTheme="majorHAnsi" w:hAnsiTheme="majorHAnsi" w:cs="Arial"/>
+                <w:sz w:val="20"/>
+                <w:szCs w:val="26"/>
+              </w:rPr>
+              <w:t>Secondary</w:t>
+            </w:r>
+          </w:p>
+        </w:tc>
+        <w:tc>
+          <w:tcPr>
+            <w:tcW w:w="1366" w:type="dxa"/>
+          </w:tcPr>
+          <w:p>
+            <w:pPr>
+              <w:rPr>
+                <w:rFonts w:asciiTheme="majorHAnsi" w:hAnsiTheme="majorHAnsi" w:cs="Arial"/>
+                <w:sz w:val="20"/>
+                <w:szCs w:val="26"/>
+              </w:rPr>
+            </w:pPr>
+            <w:r>
+              <w:rPr>
+                <w:rFonts w:asciiTheme="majorHAnsi" w:hAnsiTheme="majorHAnsi" w:cs="Arial"/>
+                <w:sz w:val="20"/>
+                <w:szCs w:val="26"/>
+              </w:rPr>
+              <w:t>Initiator</w:t>
+            </w:r>
+          </w:p>
+        </w:tc>
+        <w:tc>
+          <w:tcPr>
+            <w:tcW w:w="2029" w:type="dxa"/>
+          </w:tcPr>
+          <w:p>
+            <w:r>
+              <w:rPr>
+                <w:rFonts w:asciiTheme="majorHAnsi" w:hAnsiTheme="majorHAnsi" w:cs="Arial"/>
+                <w:sz w:val="20"/>
+                <w:szCs w:val="26"/>
+              </w:rPr>
+              <w:t>Low</w:t>
+            </w:r>
+          </w:p>
+        </w:tc>
+      </w:tr>
+      <w:tr>
+        <w:tc>
+          <w:tcPr>
+            <w:tcW w:w="3661" w:type="dxa"/>
+          </w:tcPr>
+          <w:p>
+            <w:pPr>
+              <w:rPr>
+                <w:rFonts w:asciiTheme="majorHAnsi" w:hAnsiTheme="majorHAnsi" w:cs="Arial"/>
+                <w:sz w:val="20"/>
+                <w:szCs w:val="26"/>
+              </w:rPr>
+            </w:pPr>
+            <w:r>
+              <w:rPr>
+                <w:rFonts w:asciiTheme="majorHAnsi" w:hAnsiTheme="majorHAnsi" w:cs="Arial"/>
+                <w:sz w:val="20"/>
+                <w:szCs w:val="26"/>
+              </w:rPr>
+              <w:t>AGM008: Play Bowling</w:t>
+            </w:r>
+          </w:p>
+        </w:tc>
+        <w:tc>
+          <w:tcPr>
+            <w:tcW w:w="1460" w:type="dxa"/>
+          </w:tcPr>
+          <w:p>
+            <w:pPr>
+              <w:rPr>
+                <w:rFonts w:asciiTheme="majorHAnsi" w:hAnsiTheme="majorHAnsi" w:cs="Arial"/>
+                <w:sz w:val="20"/>
+                <w:szCs w:val="26"/>
+              </w:rPr>
+            </w:pPr>
+            <w:r>
+              <w:rPr>
+                <w:rFonts w:asciiTheme="majorHAnsi" w:hAnsiTheme="majorHAnsi" w:cs="Arial"/>
+                <w:sz w:val="20"/>
+                <w:szCs w:val="26"/>
+              </w:rPr>
+              <w:t>Secondary</w:t>
+            </w:r>
+          </w:p>
+        </w:tc>
+        <w:tc>
+          <w:tcPr>
+            <w:tcW w:w="1366" w:type="dxa"/>
+          </w:tcPr>
+          <w:p>
+            <w:pPr>
+              <w:rPr>
+                <w:rFonts w:asciiTheme="majorHAnsi" w:hAnsiTheme="majorHAnsi" w:cs="Arial"/>
+                <w:sz w:val="20"/>
+                <w:szCs w:val="26"/>
+              </w:rPr>
+            </w:pPr>
+            <w:r>
+              <w:rPr>
+                <w:rFonts w:asciiTheme="majorHAnsi" w:hAnsiTheme="majorHAnsi" w:cs="Arial"/>
+                <w:sz w:val="20"/>
+                <w:szCs w:val="26"/>
+              </w:rPr>
+              <w:t>Initiator</w:t>
+            </w:r>
+          </w:p>
+        </w:tc>
+        <w:tc>
+          <w:tcPr>
+            <w:tcW w:w="2029" w:type="dxa"/>
+          </w:tcPr>
+          <w:p>
+            <w:r>
+              <w:rPr>
+                <w:rFonts w:asciiTheme="majorHAnsi" w:hAnsiTheme="majorHAnsi" w:cs="Arial"/>
+                <w:sz w:val="20"/>
+                <w:szCs w:val="26"/>
+              </w:rPr>
+              <w:t>Low</w:t>
+            </w:r>
+          </w:p>
+        </w:tc>
+      </w:tr>
+      <w:tr>
+        <w:tc>
+          <w:tcPr>
+            <w:tcW w:w="3661" w:type="dxa"/>
+          </w:tcPr>
+          <w:p>
+            <w:pPr>
+              <w:rPr>
+                <w:rFonts w:asciiTheme="majorHAnsi" w:hAnsiTheme="majorHAnsi" w:cs="Arial"/>
+                <w:sz w:val="20"/>
+                <w:szCs w:val="26"/>
+              </w:rPr>
+            </w:pPr>
+            <w:r>
+              <w:rPr>
+                <w:rFonts w:asciiTheme="majorHAnsi" w:hAnsiTheme="majorHAnsi" w:cs="Arial"/>
+                <w:sz w:val="20"/>
+                <w:szCs w:val="26"/>
+              </w:rPr>
+              <w:t>AGM011: Install game</w:t>
+            </w:r>
+          </w:p>
+        </w:tc>
+        <w:tc>
+          <w:tcPr>
+            <w:tcW w:w="1460" w:type="dxa"/>
+          </w:tcPr>
+          <w:p>
+            <w:r>
+              <w:rPr>
+                <w:rFonts w:asciiTheme="majorHAnsi" w:hAnsiTheme="majorHAnsi" w:cs="Arial"/>
+                <w:sz w:val="20"/>
+                <w:szCs w:val="26"/>
+              </w:rPr>
+              <w:t>Primary</w:t>
+            </w:r>
+          </w:p>
+        </w:tc>
+        <w:tc>
+          <w:tcPr>
+            <w:tcW w:w="1366" w:type="dxa"/>
+          </w:tcPr>
+          <w:p>
+            <w:r>
+              <w:rPr>
+                <w:rFonts w:asciiTheme="majorHAnsi" w:hAnsiTheme="majorHAnsi" w:cs="Arial"/>
+                <w:sz w:val="20"/>
+                <w:szCs w:val="26"/>
+              </w:rPr>
+              <w:t>Initiator</w:t>
+            </w:r>
+          </w:p>
+        </w:tc>
+        <w:tc>
+          <w:tcPr>
+            <w:tcW w:w="2029" w:type="dxa"/>
+          </w:tcPr>
+          <w:p>
+            <w:r>
+              <w:rPr>
+                <w:rFonts w:asciiTheme="majorHAnsi" w:hAnsiTheme="majorHAnsi" w:cs="Arial"/>
+                <w:sz w:val="20"/>
+                <w:szCs w:val="26"/>
+              </w:rPr>
+              <w:t>Low</w:t>
+            </w:r>
+          </w:p>
+        </w:tc>
+      </w:tr>
+      <w:tr>
+        <w:tc>
+          <w:tcPr>
+            <w:tcW w:w="3661" w:type="dxa"/>
+          </w:tcPr>
+          <w:p>
+            <w:pPr>
+              <w:rPr>
+                <w:rFonts w:asciiTheme="majorHAnsi" w:hAnsiTheme="majorHAnsi" w:cs="Arial"/>
+                <w:sz w:val="20"/>
+                <w:szCs w:val="26"/>
+              </w:rPr>
+            </w:pPr>
+            <w:r>
+              <w:rPr>
+                <w:rFonts w:asciiTheme="majorHAnsi" w:hAnsiTheme="majorHAnsi" w:cs="Arial"/>
+                <w:sz w:val="20"/>
+                <w:szCs w:val="26"/>
+              </w:rPr>
+              <w:t>AGM012: Uninstall game</w:t>
+            </w:r>
+          </w:p>
+        </w:tc>
+        <w:tc>
+          <w:tcPr>
+            <w:tcW w:w="1460" w:type="dxa"/>
+          </w:tcPr>
+          <w:p>
+            <w:r>
+              <w:rPr>
+                <w:rFonts w:asciiTheme="majorHAnsi" w:hAnsiTheme="majorHAnsi" w:cs="Arial"/>
+                <w:sz w:val="20"/>
+                <w:szCs w:val="26"/>
+              </w:rPr>
+              <w:t>Primary</w:t>
+            </w:r>
+          </w:p>
+        </w:tc>
+        <w:tc>
+          <w:tcPr>
+            <w:tcW w:w="1366" w:type="dxa"/>
+          </w:tcPr>
+          <w:p>
+            <w:r>
+              <w:rPr>
+                <w:rFonts w:asciiTheme="majorHAnsi" w:hAnsiTheme="majorHAnsi" w:cs="Arial"/>
+                <w:sz w:val="20"/>
+                <w:szCs w:val="26"/>
+              </w:rPr>
+              <w:t>Initiator</w:t>
+            </w:r>
+          </w:p>
+        </w:tc>
+        <w:tc>
+          <w:tcPr>
+            <w:tcW w:w="2029" w:type="dxa"/>
+          </w:tcPr>
+          <w:p>
+            <w:r>
+              <w:rPr>
+                <w:rFonts w:asciiTheme="majorHAnsi" w:hAnsiTheme="majorHAnsi" w:cs="Arial"/>
+                <w:sz w:val="20"/>
+                <w:szCs w:val="26"/>
+              </w:rPr>
+              <w:t>Low</w:t>
+            </w:r>
+          </w:p>
+        </w:tc>
+      </w:tr>
+    </w:tbl>
+    <w:p/>
     <w:p>
       <w:pPr>
         <w:pStyle w:val="Heading1"/>
@@ -18899,6 +20528,90 @@
     </w:sectPr>
   </w:body>
 </w:document>
+</file>
+
+<file path=word/footnotes.xml><?xml version="1.0" encoding="utf-8"?>
+<w:footnotes xmlns:mv="urn:schemas-microsoft-com:mac:vml" xmlns:mo="http://schemas.microsoft.com/office/mac/office/2008/main" xmlns:ve="http://schemas.openxmlformats.org/markup-compatibility/2006" xmlns:o="urn:schemas-microsoft-com:office:office" xmlns:r="http://schemas.openxmlformats.org/officeDocument/2006/relationships" xmlns:m="http://schemas.openxmlformats.org/officeDocument/2006/math" xmlns:v="urn:schemas-microsoft-com:vml" xmlns:w10="urn:schemas-microsoft-com:office:word" xmlns:w="http://schemas.openxmlformats.org/wordprocessingml/2006/main" xmlns:wne="http://schemas.microsoft.com/office/word/2006/wordml" xmlns:wp="http://schemas.openxmlformats.org/drawingml/2006/wordprocessingDrawing">
+  <w:footnote w:id="0">
+    <w:p>
+      <w:pPr>
+        <w:pStyle w:val="FootnoteText"/>
+        <w:rPr>
+          <w:rFonts w:asciiTheme="majorHAnsi" w:hAnsiTheme="majorHAnsi" w:cs="Arial"/>
+          <w:szCs w:val="26"/>
+        </w:rPr>
+      </w:pPr>
+      <w:r>
+        <w:rPr>
+          <w:rStyle w:val="FootnoteReference"/>
+        </w:rPr>
+        <w:footnoteRef/>
+      </w:r>
+      <w:r>
+        <w:t xml:space="preserve"> </w:t>
+      </w:r>
+      <w:r>
+        <w:rPr>
+          <w:rFonts w:asciiTheme="majorHAnsi" w:hAnsiTheme="majorHAnsi" w:cs="Arial"/>
+          <w:szCs w:val="26"/>
+        </w:rPr>
+        <w:t>Importance is primary or secondary.</w:t>
+      </w:r>
+    </w:p>
+  </w:footnote>
+  <w:footnote w:id="1">
+    <w:p>
+      <w:pPr>
+        <w:pStyle w:val="FootnoteText"/>
+      </w:pPr>
+      <w:r>
+        <w:rPr>
+          <w:rStyle w:val="FootnoteReference"/>
+        </w:rPr>
+        <w:footnoteRef/>
+      </w:r>
+      <w:r>
+        <w:t xml:space="preserve"> </w:t>
+      </w:r>
+      <w:r>
+        <w:rPr>
+          <w:rFonts w:asciiTheme="majorHAnsi" w:hAnsiTheme="majorHAnsi" w:cs="Arial"/>
+          <w:szCs w:val="26"/>
+        </w:rPr>
+        <w:t>Personality is initiator, server, receiver, or facilitator</w:t>
+      </w:r>
+      <w:r>
+        <w:t>.</w:t>
+      </w:r>
+    </w:p>
+  </w:footnote>
+  <w:footnote w:id="2">
+    <w:p>
+      <w:pPr>
+        <w:pStyle w:val="FootnoteText"/>
+      </w:pPr>
+      <w:r>
+        <w:rPr>
+          <w:rStyle w:val="FootnoteReference"/>
+        </w:rPr>
+        <w:footnoteRef/>
+      </w:r>
+      <w:r>
+        <w:t xml:space="preserve"> </w:t>
+      </w:r>
+      <w:r>
+        <w:rPr>
+          <w:rFonts w:asciiTheme="majorHAnsi" w:hAnsiTheme="majorHAnsi" w:cs="Arial"/>
+          <w:szCs w:val="26"/>
+        </w:rPr>
+        <w:t>Relative Frequency is high, medium, or low</w:t>
+      </w:r>
+      <w:r>
+        <w:t>.</w:t>
+      </w:r>
+    </w:p>
+  </w:footnote>
+</w:footnotes>
 </file>
 
 <file path=word/numbering.xml><?xml version="1.0" encoding="utf-8"?>
@@ -19170,6 +20883,92 @@
     </w:lvl>
   </w:abstractNum>
   <w:abstractNum w:abstractNumId="7">
+    <w:nsid w:val="24423950"/>
+    <w:multiLevelType w:val="multilevel"/>
+    <w:tmpl w:val="0409001F"/>
+    <w:lvl w:ilvl="0">
+      <w:start w:val="1"/>
+      <w:numFmt w:val="decimal"/>
+      <w:lvlText w:val="%1."/>
+      <w:lvlJc w:val="left"/>
+      <w:pPr>
+        <w:ind w:left="426" w:hanging="360"/>
+      </w:pPr>
+    </w:lvl>
+    <w:lvl w:ilvl="1">
+      <w:start w:val="1"/>
+      <w:numFmt w:val="decimal"/>
+      <w:lvlText w:val="%1.%2."/>
+      <w:lvlJc w:val="left"/>
+      <w:pPr>
+        <w:ind w:left="858" w:hanging="432"/>
+      </w:pPr>
+    </w:lvl>
+    <w:lvl w:ilvl="2">
+      <w:start w:val="1"/>
+      <w:numFmt w:val="decimal"/>
+      <w:lvlText w:val="%1.%2.%3."/>
+      <w:lvlJc w:val="left"/>
+      <w:pPr>
+        <w:ind w:left="1290" w:hanging="504"/>
+      </w:pPr>
+    </w:lvl>
+    <w:lvl w:ilvl="3">
+      <w:start w:val="1"/>
+      <w:numFmt w:val="decimal"/>
+      <w:lvlText w:val="%1.%2.%3.%4."/>
+      <w:lvlJc w:val="left"/>
+      <w:pPr>
+        <w:ind w:left="1794" w:hanging="648"/>
+      </w:pPr>
+    </w:lvl>
+    <w:lvl w:ilvl="4">
+      <w:start w:val="1"/>
+      <w:numFmt w:val="decimal"/>
+      <w:lvlText w:val="%1.%2.%3.%4.%5."/>
+      <w:lvlJc w:val="left"/>
+      <w:pPr>
+        <w:ind w:left="2298" w:hanging="792"/>
+      </w:pPr>
+    </w:lvl>
+    <w:lvl w:ilvl="5">
+      <w:start w:val="1"/>
+      <w:numFmt w:val="decimal"/>
+      <w:lvlText w:val="%1.%2.%3.%4.%5.%6."/>
+      <w:lvlJc w:val="left"/>
+      <w:pPr>
+        <w:ind w:left="2802" w:hanging="936"/>
+      </w:pPr>
+    </w:lvl>
+    <w:lvl w:ilvl="6">
+      <w:start w:val="1"/>
+      <w:numFmt w:val="decimal"/>
+      <w:lvlText w:val="%1.%2.%3.%4.%5.%6.%7."/>
+      <w:lvlJc w:val="left"/>
+      <w:pPr>
+        <w:ind w:left="3306" w:hanging="1080"/>
+      </w:pPr>
+    </w:lvl>
+    <w:lvl w:ilvl="7">
+      <w:start w:val="1"/>
+      <w:numFmt w:val="decimal"/>
+      <w:lvlText w:val="%1.%2.%3.%4.%5.%6.%7.%8."/>
+      <w:lvlJc w:val="left"/>
+      <w:pPr>
+        <w:ind w:left="3810" w:hanging="1224"/>
+      </w:pPr>
+    </w:lvl>
+    <w:lvl w:ilvl="8">
+      <w:start w:val="1"/>
+      <w:numFmt w:val="decimal"/>
+      <w:lvlText w:val="%1.%2.%3.%4.%5.%6.%7.%8.%9."/>
+      <w:lvlJc w:val="left"/>
+      <w:pPr>
+        <w:ind w:left="4386" w:hanging="1440"/>
+      </w:pPr>
+    </w:lvl>
+  </w:abstractNum>
+  <w:abstractNum w:abstractNumId="8">
     <w:nsid w:val="481B032D"/>
     <w:multiLevelType w:val="hybridMultilevel"/>
     <w:tmpl w:val="A9A00BC0"/>
@@ -19255,7 +21054,7 @@
       </w:pPr>
     </w:lvl>
   </w:abstractNum>
-  <w:abstractNum w:abstractNumId="8">
+  <w:abstractNum w:abstractNumId="9">
     <w:nsid w:val="661D3874"/>
     <w:multiLevelType w:val="multilevel"/>
     <w:tmpl w:val="0409001F"/>
@@ -19341,7 +21140,7 @@
       </w:pPr>
     </w:lvl>
   </w:abstractNum>
-  <w:abstractNum w:abstractNumId="9">
+  <w:abstractNum w:abstractNumId="10">
     <w:nsid w:val="750D5749"/>
     <w:multiLevelType w:val="multilevel"/>
     <w:tmpl w:val="C344C106"/>
@@ -19431,13 +21230,13 @@
     <w:abstractNumId w:val="5"/>
   </w:num>
   <w:num w:numId="2">
-    <w:abstractNumId w:val="7"/>
+    <w:abstractNumId w:val="8"/>
   </w:num>
   <w:num w:numId="3">
-    <w:abstractNumId w:val="8"/>
+    <w:abstractNumId w:val="9"/>
   </w:num>
   <w:num w:numId="4">
-    <w:abstractNumId w:val="9"/>
+    <w:abstractNumId w:val="10"/>
   </w:num>
   <w:num w:numId="5">
     <w:abstractNumId w:val="3"/>
@@ -19456,6 +21255,9 @@
   </w:num>
   <w:num w:numId="10">
     <w:abstractNumId w:val="6"/>
+  </w:num>
+  <w:num w:numId="11">
+    <w:abstractNumId w:val="7"/>
   </w:num>
 </w:numbering>
 </file>
@@ -19641,6 +21443,29 @@
       <w:b/>
       <w:bCs/>
       <w:color w:val="4F81BD" w:themeColor="accent1"/>
+    </w:rPr>
+  </w:style>
+  <w:style w:type="paragraph" w:styleId="FootnoteText">
+    <w:name w:val="footnote text"/>
+    <w:basedOn w:val="Normal"/>
+    <w:link w:val="FootnoteTextChar"/>
+    <w:rsid w:val="008C336F"/>
+    <w:pPr>
+      <w:spacing w:after="0"/>
+    </w:pPr>
+  </w:style>
+  <w:style w:type="character" w:customStyle="1" w:styleId="FootnoteTextChar">
+    <w:name w:val="Footnote Text Char"/>
+    <w:basedOn w:val="DefaultParagraphFont"/>
+    <w:link w:val="FootnoteText"/>
+    <w:rsid w:val="008C336F"/>
+  </w:style>
+  <w:style w:type="character" w:styleId="FootnoteReference">
+    <w:name w:val="footnote reference"/>
+    <w:basedOn w:val="DefaultParagraphFont"/>
+    <w:rsid w:val="008C336F"/>
+    <w:rPr>
+      <w:vertAlign w:val="superscript"/>
     </w:rPr>
   </w:style>
 </w:styles>
@@ -19962,4 +21787,16 @@
   </a:objectDefaults>
   <a:extraClrSchemeLst/>
 </a:theme>
+</file>
+
+<file path=customXml/item1.xml><?xml version="1.0" encoding="utf-8"?>
+<b:Sources xmlns:b="http://schemas.openxmlformats.org/officeDocument/2006/bibliography" xmlns="http://schemas.openxmlformats.org/officeDocument/2006/bibliography" SelectedStyle="\APA.XSL" StyleName="APA"/>
+</file>
+
+<file path=customXml/itemProps1.xml><?xml version="1.0" encoding="utf-8"?>
+<ds:datastoreItem xmlns:ds="http://schemas.openxmlformats.org/officeDocument/2006/customXml" ds:itemID="{0481930B-B052-674F-B775-FF2F5AAD0B7D}">
+  <ds:schemaRefs>
+    <ds:schemaRef ds:uri="http://schemas.openxmlformats.org/officeDocument/2006/bibliography"/>
+  </ds:schemaRefs>
+</ds:datastoreItem>
 </file>
</xml_diff>

<commit_message>
update project documentation and add requirements diagrams view
</commit_message>
<xml_diff>
--- a/docs/project.docx
+++ b/docs/project.docx
@@ -16,6 +16,133 @@
           <w:rFonts w:ascii="Times New Roman" w:hAnsi="Times New Roman"/>
         </w:rPr>
       </w:pPr>
+    </w:p>
+    <w:p>
+      <w:pPr>
+        <w:widowControl w:val="0"/>
+        <w:autoSpaceDE w:val="0"/>
+        <w:autoSpaceDN w:val="0"/>
+        <w:adjustRightInd w:val="0"/>
+        <w:spacing w:after="0"/>
+        <w:ind w:firstLine="66"/>
+        <w:jc w:val="both"/>
+        <w:rPr>
+          <w:rFonts w:asciiTheme="majorHAnsi" w:hAnsiTheme="majorHAnsi"/>
+          <w:lang w:val="pt-BR"/>
+        </w:rPr>
+      </w:pPr>
+      <w:r>
+        <w:rPr>
+          <w:rFonts w:asciiTheme="majorHAnsi" w:hAnsiTheme="majorHAnsi" w:cs="Arial"/>
+          <w:szCs w:val="26"/>
+          <w:lang w:val="pt-BR"/>
+        </w:rPr>
+        <w:t>A linha de produto Arcade Game Maker (AGM)</w:t>
+      </w:r>
+      <w:r>
+        <w:rPr>
+          <w:rFonts w:asciiTheme="majorHAnsi" w:hAnsiTheme="majorHAnsi" w:cs="Arial"/>
+          <w:szCs w:val="26"/>
+          <w:lang w:val="pt-BR"/>
+        </w:rPr>
+        <w:t xml:space="preserve"> irá produzir uma série de </w:t>
+      </w:r>
+      <w:r>
+        <w:rPr>
+          <w:rFonts w:asciiTheme="majorHAnsi" w:hAnsiTheme="majorHAnsi" w:cs="Arial"/>
+          <w:szCs w:val="26"/>
+          <w:lang w:val="pt-BR"/>
+        </w:rPr>
+        <w:t xml:space="preserve">jogos </w:t>
+      </w:r>
+      <w:r>
+        <w:rPr>
+          <w:rFonts w:asciiTheme="majorHAnsi" w:hAnsiTheme="majorHAnsi" w:cs="Arial"/>
+          <w:szCs w:val="26"/>
+          <w:lang w:val="pt-BR"/>
+        </w:rPr>
+        <w:t xml:space="preserve">arcade. Cada jogo é um jogo de um jogador no qual o jogador controla, </w:t>
+      </w:r>
+      <w:r>
+        <w:rPr>
+          <w:rFonts w:asciiTheme="majorHAnsi" w:hAnsiTheme="majorHAnsi" w:cs="Arial"/>
+          <w:szCs w:val="26"/>
+          <w:lang w:val="pt-BR"/>
+        </w:rPr>
+        <w:t>em certo</w:t>
+      </w:r>
+      <w:r>
+        <w:rPr>
+          <w:rFonts w:asciiTheme="majorHAnsi" w:hAnsiTheme="majorHAnsi" w:cs="Arial"/>
+          <w:szCs w:val="26"/>
+          <w:lang w:val="pt-BR"/>
+        </w:rPr>
+        <w:t xml:space="preserve"> </w:t>
+      </w:r>
+      <w:r>
+        <w:rPr>
+          <w:rFonts w:asciiTheme="majorHAnsi" w:hAnsiTheme="majorHAnsi" w:cs="Arial"/>
+          <w:szCs w:val="26"/>
+          <w:lang w:val="pt-BR"/>
+        </w:rPr>
+        <w:t>nível</w:t>
+      </w:r>
+      <w:r>
+        <w:rPr>
+          <w:rFonts w:asciiTheme="majorHAnsi" w:hAnsiTheme="majorHAnsi" w:cs="Arial"/>
+          <w:szCs w:val="26"/>
+          <w:lang w:val="pt-BR"/>
+        </w:rPr>
+        <w:t>, os objetos em movimento. O objetivo é marcar pontos bate</w:t>
+      </w:r>
+      <w:r>
+        <w:rPr>
+          <w:rFonts w:asciiTheme="majorHAnsi" w:hAnsiTheme="majorHAnsi" w:cs="Arial"/>
+          <w:szCs w:val="26"/>
+          <w:lang w:val="pt-BR"/>
+        </w:rPr>
+        <w:t>ndo em</w:t>
+      </w:r>
+      <w:r>
+        <w:rPr>
+          <w:rFonts w:asciiTheme="majorHAnsi" w:hAnsiTheme="majorHAnsi" w:cs="Arial"/>
+          <w:szCs w:val="26"/>
+          <w:lang w:val="pt-BR"/>
+        </w:rPr>
+        <w:t xml:space="preserve"> obstáculos</w:t>
+      </w:r>
+      <w:r>
+        <w:rPr>
+          <w:rFonts w:asciiTheme="majorHAnsi" w:hAnsiTheme="majorHAnsi" w:cs="Arial"/>
+          <w:szCs w:val="26"/>
+          <w:lang w:val="pt-BR"/>
+        </w:rPr>
+        <w:t xml:space="preserve"> fixos. Os jogos variam </w:t>
+      </w:r>
+      <w:r>
+        <w:rPr>
+          <w:rFonts w:asciiTheme="majorHAnsi" w:hAnsiTheme="majorHAnsi" w:cs="Arial"/>
+          <w:szCs w:val="26"/>
+          <w:lang w:val="pt-BR"/>
+        </w:rPr>
+        <w:t xml:space="preserve">a partir da baixa contagem de obstáculos até </w:t>
+      </w:r>
+      <w:r>
+        <w:rPr>
+          <w:rFonts w:asciiTheme="majorHAnsi" w:hAnsiTheme="majorHAnsi" w:cs="Arial"/>
+          <w:szCs w:val="26"/>
+          <w:lang w:val="pt-BR"/>
+        </w:rPr>
+        <w:t xml:space="preserve">alto </w:t>
+      </w:r>
+      <w:r>
+        <w:rPr>
+          <w:rFonts w:asciiTheme="majorHAnsi" w:hAnsiTheme="majorHAnsi" w:cs="Arial"/>
+          <w:szCs w:val="26"/>
+          <w:lang w:val="pt-BR"/>
+        </w:rPr>
+        <w:t>e estarão disponíveis em uma variedade de plataformas.</w:t>
+      </w:r>
     </w:p>
     <w:p>
       <w:pPr>

</xml_diff>

<commit_message>
add feature model to project modeling
</commit_message>
<xml_diff>
--- a/docs/project.docx
+++ b/docs/project.docx
@@ -116,13 +116,25 @@
           <w:lang w:val="pt-BR"/>
         </w:rPr>
       </w:pPr>
+      <w:proofErr w:type="gramStart"/>
       <w:r>
         <w:rPr>
-          <w:rFonts w:asciiTheme="majorHAnsi" w:hAnsiTheme="majorHAnsi" w:cs="Arial"/>
-          <w:szCs w:val="26"/>
-          <w:lang w:val="pt-BR"/>
+          <w:rFonts w:ascii="Verdana" w:hAnsi="Verdana" w:cs="Verdana"/>
+          <w:color w:val="000000"/>
+          <w:sz w:val="20"/>
+          <w:szCs w:val="20"/>
         </w:rPr>
-        <w:t>cada produto é um jogo com elementos specíficos do jogo;</w:t>
+        <w:t>todo</w:t>
+      </w:r>
+      <w:proofErr w:type="gramEnd"/>
+      <w:r>
+        <w:rPr>
+          <w:rFonts w:ascii="Verdana" w:hAnsi="Verdana" w:cs="Verdana"/>
+          <w:color w:val="000000"/>
+          <w:sz w:val="20"/>
+          <w:szCs w:val="20"/>
+        </w:rPr>
+        <w:t xml:space="preserve"> jogo possui um conjunto de Sprites (seção II.3);</w:t>
       </w:r>
     </w:p>
     <w:p>
@@ -145,13 +157,25 @@
           <w:lang w:val="pt-BR"/>
         </w:rPr>
       </w:pPr>
+      <w:proofErr w:type="gramStart"/>
       <w:r>
         <w:rPr>
-          <w:rFonts w:asciiTheme="majorHAnsi" w:hAnsiTheme="majorHAnsi" w:cs="Arial"/>
-          <w:szCs w:val="26"/>
-          <w:lang w:val="pt-BR"/>
+          <w:rFonts w:ascii="Verdana" w:hAnsi="Verdana" w:cs="Verdana"/>
+          <w:color w:val="000000"/>
+          <w:sz w:val="20"/>
+          <w:szCs w:val="20"/>
         </w:rPr>
-        <w:t>pode ser jogado por um único jogador;</w:t>
+        <w:t>todo</w:t>
+      </w:r>
+      <w:proofErr w:type="gramEnd"/>
+      <w:r>
+        <w:rPr>
+          <w:rFonts w:ascii="Verdana" w:hAnsi="Verdana" w:cs="Verdana"/>
+          <w:color w:val="000000"/>
+          <w:sz w:val="20"/>
+          <w:szCs w:val="20"/>
+        </w:rPr>
+        <w:t xml:space="preserve"> jogo possui um conjunto de Rules (seção II.3);</w:t>
       </w:r>
     </w:p>
     <w:p>
@@ -174,64 +198,7 @@
           <w:lang w:val="pt-BR"/>
         </w:rPr>
       </w:pPr>
-      <w:r>
-        <w:rPr>
-          <w:rFonts w:asciiTheme="majorHAnsi" w:hAnsiTheme="majorHAnsi" w:cs="Arial"/>
-          <w:szCs w:val="26"/>
-          <w:lang w:val="pt-BR"/>
-        </w:rPr>
-        <w:t>oferece uma visão gráfica do jogo;</w:t>
-      </w:r>
-    </w:p>
-    <w:p>
-      <w:pPr>
-        <w:pStyle w:val="ListParagraph"/>
-        <w:widowControl w:val="0"/>
-        <w:numPr>
-          <w:ilvl w:val="0"/>
-          <w:numId w:val="15"/>
-        </w:numPr>
-        <w:autoSpaceDE w:val="0"/>
-        <w:autoSpaceDN w:val="0"/>
-        <w:adjustRightInd w:val="0"/>
-        <w:spacing w:after="0"/>
-        <w:ind w:left="709"/>
-        <w:jc w:val="both"/>
-        <w:rPr>
-          <w:rFonts w:asciiTheme="majorHAnsi" w:hAnsiTheme="majorHAnsi" w:cs="Arial"/>
-          <w:szCs w:val="26"/>
-          <w:lang w:val="pt-BR"/>
-        </w:rPr>
-      </w:pPr>
-      <w:r>
-        <w:rPr>
-          <w:rFonts w:asciiTheme="majorHAnsi" w:hAnsiTheme="majorHAnsi" w:cs="Arial"/>
-          <w:szCs w:val="26"/>
-          <w:lang w:val="pt-BR"/>
-        </w:rPr>
-        <w:t>utilizam objetos estáticos ou em movimento;</w:t>
-      </w:r>
-    </w:p>
-    <w:p>
-      <w:pPr>
-        <w:pStyle w:val="ListParagraph"/>
-        <w:widowControl w:val="0"/>
-        <w:numPr>
-          <w:ilvl w:val="0"/>
-          <w:numId w:val="15"/>
-        </w:numPr>
-        <w:autoSpaceDE w:val="0"/>
-        <w:autoSpaceDN w:val="0"/>
-        <w:adjustRightInd w:val="0"/>
-        <w:spacing w:after="0"/>
-        <w:ind w:left="709"/>
-        <w:jc w:val="both"/>
-        <w:rPr>
-          <w:rFonts w:asciiTheme="majorHAnsi" w:hAnsiTheme="majorHAnsi" w:cs="Arial"/>
-          <w:szCs w:val="26"/>
-          <w:lang w:val="pt-BR"/>
-        </w:rPr>
-      </w:pPr>
+      <w:proofErr w:type="gramStart"/>
       <w:r>
         <w:rPr>
           <w:rFonts w:ascii="Verdana" w:hAnsi="Verdana" w:cs="Verdana"/>
@@ -239,29 +206,9 @@
           <w:sz w:val="20"/>
           <w:szCs w:val="20"/>
         </w:rPr>
-        <w:t>todo jogo possui um conjunto de Sprites (seção II.3);</w:t>
+        <w:t>todos</w:t>
       </w:r>
-    </w:p>
-    <w:p>
-      <w:pPr>
-        <w:pStyle w:val="ListParagraph"/>
-        <w:widowControl w:val="0"/>
-        <w:numPr>
-          <w:ilvl w:val="0"/>
-          <w:numId w:val="15"/>
-        </w:numPr>
-        <w:autoSpaceDE w:val="0"/>
-        <w:autoSpaceDN w:val="0"/>
-        <w:adjustRightInd w:val="0"/>
-        <w:spacing w:after="0"/>
-        <w:ind w:left="709"/>
-        <w:jc w:val="both"/>
-        <w:rPr>
-          <w:rFonts w:asciiTheme="majorHAnsi" w:hAnsiTheme="majorHAnsi" w:cs="Arial"/>
-          <w:szCs w:val="26"/>
-          <w:lang w:val="pt-BR"/>
-        </w:rPr>
-      </w:pPr>
+      <w:proofErr w:type="gramEnd"/>
       <w:r>
         <w:rPr>
           <w:rFonts w:ascii="Verdana" w:hAnsi="Verdana" w:cs="Verdana"/>
@@ -269,37 +216,7 @@
           <w:sz w:val="20"/>
           <w:szCs w:val="20"/>
         </w:rPr>
-        <w:t>todo jogo possui um conjunto de Rules (seção II.3);</w:t>
-      </w:r>
-    </w:p>
-    <w:p>
-      <w:pPr>
-        <w:pStyle w:val="ListParagraph"/>
-        <w:widowControl w:val="0"/>
-        <w:numPr>
-          <w:ilvl w:val="0"/>
-          <w:numId w:val="15"/>
-        </w:numPr>
-        <w:autoSpaceDE w:val="0"/>
-        <w:autoSpaceDN w:val="0"/>
-        <w:adjustRightInd w:val="0"/>
-        <w:spacing w:after="0"/>
-        <w:ind w:left="709"/>
-        <w:jc w:val="both"/>
-        <w:rPr>
-          <w:rFonts w:asciiTheme="majorHAnsi" w:hAnsiTheme="majorHAnsi" w:cs="Arial"/>
-          <w:szCs w:val="26"/>
-          <w:lang w:val="pt-BR"/>
-        </w:rPr>
-      </w:pPr>
-      <w:r>
-        <w:rPr>
-          <w:rFonts w:ascii="Verdana" w:hAnsi="Verdana" w:cs="Verdana"/>
-          <w:color w:val="000000"/>
-          <w:sz w:val="20"/>
-          <w:szCs w:val="20"/>
-        </w:rPr>
-        <w:t>todos os jogos envolvem movimentação.</w:t>
+        <w:t xml:space="preserve"> os jogos envolvem movimentação.</w:t>
       </w:r>
     </w:p>
     <w:p>
@@ -404,6 +321,140 @@
     </w:p>
     <w:p>
       <w:pPr>
+        <w:widowControl w:val="0"/>
+        <w:autoSpaceDE w:val="0"/>
+        <w:autoSpaceDN w:val="0"/>
+        <w:adjustRightInd w:val="0"/>
+        <w:spacing w:after="0"/>
+        <w:ind w:left="360"/>
+        <w:jc w:val="both"/>
+        <w:rPr>
+          <w:rFonts w:asciiTheme="majorHAnsi" w:hAnsiTheme="majorHAnsi"/>
+          <w:lang w:val="pt-BR"/>
+        </w:rPr>
+      </w:pPr>
+    </w:p>
+    <w:p>
+      <w:pPr>
+        <w:pStyle w:val="Heading2"/>
+        <w:numPr>
+          <w:ilvl w:val="1"/>
+          <w:numId w:val="14"/>
+        </w:numPr>
+        <w:rPr>
+          <w:lang w:val="pt-BR"/>
+        </w:rPr>
+      </w:pPr>
+      <w:r>
+        <w:rPr>
+          <w:lang w:val="pt-BR"/>
+        </w:rPr>
+        <w:t>Conceitos importantes</w:t>
+      </w:r>
+    </w:p>
+    <w:p>
+      <w:pPr>
+        <w:widowControl w:val="0"/>
+        <w:autoSpaceDE w:val="0"/>
+        <w:autoSpaceDN w:val="0"/>
+        <w:adjustRightInd w:val="0"/>
+        <w:spacing w:after="0"/>
+        <w:ind w:left="360"/>
+        <w:jc w:val="both"/>
+        <w:rPr>
+          <w:rFonts w:asciiTheme="majorHAnsi" w:hAnsiTheme="majorHAnsi"/>
+          <w:lang w:val="pt-BR"/>
+        </w:rPr>
+      </w:pPr>
+    </w:p>
+    <w:p>
+      <w:pPr>
+        <w:widowControl w:val="0"/>
+        <w:autoSpaceDE w:val="0"/>
+        <w:autoSpaceDN w:val="0"/>
+        <w:adjustRightInd w:val="0"/>
+        <w:spacing w:after="0"/>
+        <w:jc w:val="both"/>
+        <w:rPr>
+          <w:rFonts w:asciiTheme="majorHAnsi" w:hAnsiTheme="majorHAnsi"/>
+          <w:lang w:val="pt-BR"/>
+        </w:rPr>
+      </w:pPr>
+      <w:r>
+        <w:rPr>
+          <w:rFonts w:asciiTheme="majorHAnsi" w:hAnsiTheme="majorHAnsi"/>
+          <w:b/>
+          <w:lang w:val="pt-BR"/>
+        </w:rPr>
+        <w:t>Sprite</w:t>
+      </w:r>
+      <w:r>
+        <w:rPr>
+          <w:rFonts w:asciiTheme="majorHAnsi" w:hAnsiTheme="majorHAnsi"/>
+          <w:lang w:val="pt-BR"/>
+        </w:rPr>
+        <w:t xml:space="preserve">: são os elementos do jogo que os jogadores vêem e com os quais eles interagem. </w:t>
+      </w:r>
+    </w:p>
+    <w:p>
+      <w:pPr>
+        <w:widowControl w:val="0"/>
+        <w:autoSpaceDE w:val="0"/>
+        <w:autoSpaceDN w:val="0"/>
+        <w:adjustRightInd w:val="0"/>
+        <w:spacing w:after="0"/>
+        <w:jc w:val="both"/>
+        <w:rPr>
+          <w:rFonts w:asciiTheme="majorHAnsi" w:hAnsiTheme="majorHAnsi"/>
+          <w:lang w:val="pt-BR"/>
+        </w:rPr>
+      </w:pPr>
+    </w:p>
+    <w:p>
+      <w:pPr>
+        <w:widowControl w:val="0"/>
+        <w:autoSpaceDE w:val="0"/>
+        <w:autoSpaceDN w:val="0"/>
+        <w:adjustRightInd w:val="0"/>
+        <w:spacing w:after="0"/>
+        <w:jc w:val="both"/>
+        <w:rPr>
+          <w:rFonts w:asciiTheme="majorHAnsi" w:hAnsiTheme="majorHAnsi"/>
+          <w:lang w:val="pt-BR"/>
+        </w:rPr>
+      </w:pPr>
+      <w:r>
+        <w:rPr>
+          <w:rFonts w:asciiTheme="majorHAnsi" w:hAnsiTheme="majorHAnsi"/>
+          <w:b/>
+          <w:lang w:val="pt-BR"/>
+        </w:rPr>
+        <w:t>Rule</w:t>
+      </w:r>
+      <w:r>
+        <w:rPr>
+          <w:rFonts w:asciiTheme="majorHAnsi" w:hAnsiTheme="majorHAnsi"/>
+          <w:lang w:val="pt-BR"/>
+        </w:rPr>
+        <w:t>: são as regras que regem as ações dos jogos. Por exemplo, um jogo pode ter uma regra</w:t>
+      </w:r>
+      <w:r>
+        <w:rPr>
+          <w:rFonts w:asciiTheme="majorHAnsi" w:hAnsiTheme="majorHAnsi"/>
+          <w:lang w:val="pt-BR"/>
+        </w:rPr>
+        <w:t xml:space="preserve"> </w:t>
+      </w:r>
+      <w:r>
+        <w:rPr>
+          <w:rFonts w:asciiTheme="majorHAnsi" w:hAnsiTheme="majorHAnsi"/>
+          <w:lang w:val="pt-BR"/>
+        </w:rPr>
+        <w:t>em que um objeto em movimento ao colidir com um objeto estático deve obedecer às leis da física.</w:t>
+      </w:r>
+    </w:p>
+    <w:p>
+      <w:pPr>
         <w:pStyle w:val="Heading1"/>
         <w:numPr>
           <w:ilvl w:val="0"/>
@@ -423,8 +474,13 @@
         </w:numPr>
       </w:pPr>
       <w:r>
-        <w:t>Cenários dos Casos de Uso</w:t>
+        <w:t xml:space="preserve">Cenários dos Casos de </w:t>
       </w:r>
+      <w:proofErr w:type="gramStart"/>
+      <w:r>
+        <w:t>Uso</w:t>
+      </w:r>
+      <w:proofErr w:type="gramEnd"/>
     </w:p>
     <w:p>
       <w:pPr>
@@ -12022,7 +12078,15 @@
                       <w:rFonts w:asciiTheme="majorHAnsi" w:hAnsiTheme="majorHAnsi"/>
                       <w:sz w:val="20"/>
                     </w:rPr>
-                    <w:t>Moves the ball down the alley using a randomly selected algorithm. If collisions result when the ball reaches the pins, moves</w:t>
+                    <w:t xml:space="preserve">Moves the ball down the alley using a randomly selected algorithm. If collisions result when the ball reaches the pins, </w:t>
+                  </w:r>
+                  <w:proofErr w:type="gramStart"/>
+                  <w:r>
+                    <w:rPr>
+                      <w:rFonts w:asciiTheme="majorHAnsi" w:hAnsiTheme="majorHAnsi"/>
+                      <w:sz w:val="20"/>
+                    </w:rPr>
+                    <w:t>moves</w:t>
                   </w:r>
                   <w:r>
                     <w:rPr>
@@ -12036,7 +12100,15 @@
                       <w:rFonts w:asciiTheme="majorHAnsi" w:hAnsiTheme="majorHAnsi"/>
                       <w:sz w:val="20"/>
                     </w:rPr>
-                    <w:t>pins as determined by the physics of the collision.</w:t>
+                    <w:t>pins</w:t>
+                  </w:r>
+                  <w:proofErr w:type="gramEnd"/>
+                  <w:r>
+                    <w:rPr>
+                      <w:rFonts w:asciiTheme="majorHAnsi" w:hAnsiTheme="majorHAnsi"/>
+                      <w:sz w:val="20"/>
+                    </w:rPr>
+                    <w:t xml:space="preserve"> as determined by the physics of the collision.</w:t>
                   </w:r>
                 </w:p>
               </w:tc>
@@ -20959,6 +21031,9 @@
     <w:p/>
     <w:p>
       <w:r>
+        <w:rPr>
+          <w:noProof/>
+        </w:rPr>
         <w:drawing>
           <wp:inline distT="0" distB="0" distL="0" distR="0">
             <wp:extent cx="5266690" cy="2911475"/>
@@ -21794,6 +21869,9 @@
     <w:p/>
     <w:p>
       <w:r>
+        <w:rPr>
+          <w:noProof/>
+        </w:rPr>
         <w:drawing>
           <wp:inline distT="0" distB="0" distL="0" distR="0">
             <wp:extent cx="2467654" cy="2081174"/>
@@ -21844,6 +21922,9 @@
         <w:tab/>
       </w:r>
       <w:r>
+        <w:rPr>
+          <w:noProof/>
+        </w:rPr>
         <w:drawing>
           <wp:inline distT="0" distB="0" distL="0" distR="0">
             <wp:extent cx="2460603" cy="2125066"/>
@@ -21928,6 +22009,9 @@
         <w:ind w:left="1440" w:firstLine="720"/>
       </w:pPr>
       <w:r>
+        <w:rPr>
+          <w:noProof/>
+        </w:rPr>
         <w:drawing>
           <wp:inline distT="0" distB="0" distL="0" distR="0">
             <wp:extent cx="2549848" cy="2160000"/>
@@ -22020,12 +22104,6 @@
         <w:gridCol w:w="6848"/>
       </w:tblGrid>
       <w:tr>
-        <w:tblPrEx>
-          <w:tblCellMar>
-            <w:top w:w="0" w:type="dxa"/>
-            <w:bottom w:w="0" w:type="dxa"/>
-          </w:tblCellMar>
-        </w:tblPrEx>
         <w:tc>
           <w:tcPr>
             <w:tcW w:w="1668" w:type="dxa"/>
@@ -22099,10 +22177,6 @@
           <w:tblBorders>
             <w:top w:val="none" w:sz="0" w:space="0" w:color="auto"/>
           </w:tblBorders>
-          <w:tblCellMar>
-            <w:top w:w="0" w:type="dxa"/>
-            <w:bottom w:w="0" w:type="dxa"/>
-          </w:tblCellMar>
         </w:tblPrEx>
         <w:tc>
           <w:tcPr>
@@ -22177,10 +22251,6 @@
           <w:tblBorders>
             <w:top w:val="none" w:sz="0" w:space="0" w:color="auto"/>
           </w:tblBorders>
-          <w:tblCellMar>
-            <w:top w:w="0" w:type="dxa"/>
-            <w:bottom w:w="0" w:type="dxa"/>
-          </w:tblCellMar>
         </w:tblPrEx>
         <w:tc>
           <w:tcPr>
@@ -22204,6 +22274,7 @@
                 <w:sz w:val="20"/>
               </w:rPr>
             </w:pPr>
+            <w:proofErr w:type="gramStart"/>
             <w:r>
               <w:rPr>
                 <w:rFonts w:asciiTheme="majorHAnsi" w:hAnsiTheme="majorHAnsi" w:cs="Arial"/>
@@ -22212,7 +22283,18 @@
                 <w:sz w:val="20"/>
                 <w:szCs w:val="26"/>
               </w:rPr>
-              <w:t>application engineering</w:t>
+              <w:t>application</w:t>
+            </w:r>
+            <w:proofErr w:type="gramEnd"/>
+            <w:r>
+              <w:rPr>
+                <w:rFonts w:asciiTheme="majorHAnsi" w:hAnsiTheme="majorHAnsi" w:cs="Arial"/>
+                <w:b/>
+                <w:bCs/>
+                <w:sz w:val="20"/>
+                <w:szCs w:val="26"/>
+              </w:rPr>
+              <w:t xml:space="preserve"> engineering</w:t>
             </w:r>
           </w:p>
         </w:tc>
@@ -22263,10 +22345,6 @@
           <w:tblBorders>
             <w:top w:val="none" w:sz="0" w:space="0" w:color="auto"/>
           </w:tblBorders>
-          <w:tblCellMar>
-            <w:top w:w="0" w:type="dxa"/>
-            <w:bottom w:w="0" w:type="dxa"/>
-          </w:tblCellMar>
         </w:tblPrEx>
         <w:tc>
           <w:tcPr>
@@ -22350,10 +22428,6 @@
           <w:tblBorders>
             <w:top w:val="none" w:sz="0" w:space="0" w:color="auto"/>
           </w:tblBorders>
-          <w:tblCellMar>
-            <w:top w:w="0" w:type="dxa"/>
-            <w:bottom w:w="0" w:type="dxa"/>
-          </w:tblCellMar>
         </w:tblPrEx>
         <w:tc>
           <w:tcPr>
@@ -22428,10 +22502,6 @@
           <w:tblBorders>
             <w:top w:val="none" w:sz="0" w:space="0" w:color="auto"/>
           </w:tblBorders>
-          <w:tblCellMar>
-            <w:top w:w="0" w:type="dxa"/>
-            <w:bottom w:w="0" w:type="dxa"/>
-          </w:tblCellMar>
         </w:tblPrEx>
         <w:tc>
           <w:tcPr>
@@ -22514,10 +22584,6 @@
           <w:tblBorders>
             <w:top w:val="none" w:sz="0" w:space="0" w:color="auto"/>
           </w:tblBorders>
-          <w:tblCellMar>
-            <w:top w:w="0" w:type="dxa"/>
-            <w:bottom w:w="0" w:type="dxa"/>
-          </w:tblCellMar>
         </w:tblPrEx>
         <w:tc>
           <w:tcPr>
@@ -22600,10 +22666,6 @@
           <w:tblBorders>
             <w:top w:val="none" w:sz="0" w:space="0" w:color="auto"/>
           </w:tblBorders>
-          <w:tblCellMar>
-            <w:top w:w="0" w:type="dxa"/>
-            <w:bottom w:w="0" w:type="dxa"/>
-          </w:tblCellMar>
         </w:tblPrEx>
         <w:tc>
           <w:tcPr>
@@ -22627,6 +22689,7 @@
                 <w:sz w:val="20"/>
               </w:rPr>
             </w:pPr>
+            <w:proofErr w:type="gramStart"/>
             <w:r>
               <w:rPr>
                 <w:rFonts w:asciiTheme="majorHAnsi" w:hAnsiTheme="majorHAnsi" w:cs="Arial"/>
@@ -22635,7 +22698,18 @@
                 <w:sz w:val="20"/>
                 <w:szCs w:val="26"/>
               </w:rPr>
-              <w:t>core asset</w:t>
+              <w:t>core</w:t>
+            </w:r>
+            <w:proofErr w:type="gramEnd"/>
+            <w:r>
+              <w:rPr>
+                <w:rFonts w:asciiTheme="majorHAnsi" w:hAnsiTheme="majorHAnsi" w:cs="Arial"/>
+                <w:b/>
+                <w:bCs/>
+                <w:sz w:val="20"/>
+                <w:szCs w:val="26"/>
+              </w:rPr>
+              <w:t xml:space="preserve"> asset</w:t>
             </w:r>
           </w:p>
         </w:tc>
@@ -22686,10 +22760,6 @@
           <w:tblBorders>
             <w:top w:val="none" w:sz="0" w:space="0" w:color="auto"/>
           </w:tblBorders>
-          <w:tblCellMar>
-            <w:top w:w="0" w:type="dxa"/>
-            <w:bottom w:w="0" w:type="dxa"/>
-          </w:tblCellMar>
         </w:tblPrEx>
         <w:tc>
           <w:tcPr>
@@ -22772,10 +22842,6 @@
           <w:tblBorders>
             <w:top w:val="none" w:sz="0" w:space="0" w:color="auto"/>
           </w:tblBorders>
-          <w:tblCellMar>
-            <w:top w:w="0" w:type="dxa"/>
-            <w:bottom w:w="0" w:type="dxa"/>
-          </w:tblCellMar>
         </w:tblPrEx>
         <w:tc>
           <w:tcPr>
@@ -22858,10 +22924,6 @@
           <w:tblBorders>
             <w:top w:val="none" w:sz="0" w:space="0" w:color="auto"/>
           </w:tblBorders>
-          <w:tblCellMar>
-            <w:top w:w="0" w:type="dxa"/>
-            <w:bottom w:w="0" w:type="dxa"/>
-          </w:tblCellMar>
         </w:tblPrEx>
         <w:tc>
           <w:tcPr>
@@ -22885,6 +22947,7 @@
                 <w:sz w:val="20"/>
               </w:rPr>
             </w:pPr>
+            <w:proofErr w:type="gramStart"/>
             <w:r>
               <w:rPr>
                 <w:rFonts w:asciiTheme="majorHAnsi" w:hAnsiTheme="majorHAnsi" w:cs="Arial"/>
@@ -22893,7 +22956,18 @@
                 <w:sz w:val="20"/>
                 <w:szCs w:val="26"/>
               </w:rPr>
-              <w:t>domain engineering</w:t>
+              <w:t>domain</w:t>
+            </w:r>
+            <w:proofErr w:type="gramEnd"/>
+            <w:r>
+              <w:rPr>
+                <w:rFonts w:asciiTheme="majorHAnsi" w:hAnsiTheme="majorHAnsi" w:cs="Arial"/>
+                <w:b/>
+                <w:bCs/>
+                <w:sz w:val="20"/>
+                <w:szCs w:val="26"/>
+              </w:rPr>
+              <w:t xml:space="preserve"> engineering</w:t>
             </w:r>
           </w:p>
         </w:tc>
@@ -22944,10 +23018,6 @@
           <w:tblBorders>
             <w:top w:val="none" w:sz="0" w:space="0" w:color="auto"/>
           </w:tblBorders>
-          <w:tblCellMar>
-            <w:top w:w="0" w:type="dxa"/>
-            <w:bottom w:w="0" w:type="dxa"/>
-          </w:tblCellMar>
         </w:tblPrEx>
         <w:tc>
           <w:tcPr>
@@ -23030,10 +23100,6 @@
           <w:tblBorders>
             <w:top w:val="none" w:sz="0" w:space="0" w:color="auto"/>
           </w:tblBorders>
-          <w:tblCellMar>
-            <w:top w:w="0" w:type="dxa"/>
-            <w:bottom w:w="0" w:type="dxa"/>
-          </w:tblCellMar>
         </w:tblPrEx>
         <w:tc>
           <w:tcPr>
@@ -23116,10 +23182,6 @@
           <w:tblBorders>
             <w:top w:val="none" w:sz="0" w:space="0" w:color="auto"/>
           </w:tblBorders>
-          <w:tblCellMar>
-            <w:top w:w="0" w:type="dxa"/>
-            <w:bottom w:w="0" w:type="dxa"/>
-          </w:tblCellMar>
         </w:tblPrEx>
         <w:tc>
           <w:tcPr>
@@ -23194,10 +23256,6 @@
           <w:tblBorders>
             <w:top w:val="none" w:sz="0" w:space="0" w:color="auto"/>
           </w:tblBorders>
-          <w:tblCellMar>
-            <w:top w:w="0" w:type="dxa"/>
-            <w:bottom w:w="0" w:type="dxa"/>
-          </w:tblCellMar>
         </w:tblPrEx>
         <w:tc>
           <w:tcPr>
@@ -23280,10 +23338,6 @@
           <w:tblBorders>
             <w:top w:val="none" w:sz="0" w:space="0" w:color="auto"/>
           </w:tblBorders>
-          <w:tblCellMar>
-            <w:top w:w="0" w:type="dxa"/>
-            <w:bottom w:w="0" w:type="dxa"/>
-          </w:tblCellMar>
         </w:tblPrEx>
         <w:tc>
           <w:tcPr>
@@ -23358,10 +23412,6 @@
           <w:tblBorders>
             <w:top w:val="none" w:sz="0" w:space="0" w:color="auto"/>
           </w:tblBorders>
-          <w:tblCellMar>
-            <w:top w:w="0" w:type="dxa"/>
-            <w:bottom w:w="0" w:type="dxa"/>
-          </w:tblCellMar>
         </w:tblPrEx>
         <w:tc>
           <w:tcPr>
@@ -23444,10 +23494,6 @@
           <w:tblBorders>
             <w:top w:val="none" w:sz="0" w:space="0" w:color="auto"/>
           </w:tblBorders>
-          <w:tblCellMar>
-            <w:top w:w="0" w:type="dxa"/>
-            <w:bottom w:w="0" w:type="dxa"/>
-          </w:tblCellMar>
         </w:tblPrEx>
         <w:tc>
           <w:tcPr>
@@ -23471,6 +23517,7 @@
                 <w:sz w:val="20"/>
               </w:rPr>
             </w:pPr>
+            <w:proofErr w:type="gramStart"/>
             <w:r>
               <w:rPr>
                 <w:rFonts w:asciiTheme="majorHAnsi" w:hAnsiTheme="majorHAnsi" w:cs="Arial"/>
@@ -23481,6 +23528,7 @@
               </w:rPr>
               <w:t>product</w:t>
             </w:r>
+            <w:proofErr w:type="gramEnd"/>
           </w:p>
         </w:tc>
         <w:tc>
@@ -23530,10 +23578,6 @@
           <w:tblBorders>
             <w:top w:val="none" w:sz="0" w:space="0" w:color="auto"/>
           </w:tblBorders>
-          <w:tblCellMar>
-            <w:top w:w="0" w:type="dxa"/>
-            <w:bottom w:w="0" w:type="dxa"/>
-          </w:tblCellMar>
         </w:tblPrEx>
         <w:tc>
           <w:tcPr>
@@ -23608,10 +23652,6 @@
           <w:tblBorders>
             <w:top w:val="none" w:sz="0" w:space="0" w:color="auto"/>
           </w:tblBorders>
-          <w:tblCellMar>
-            <w:top w:w="0" w:type="dxa"/>
-            <w:bottom w:w="0" w:type="dxa"/>
-          </w:tblCellMar>
         </w:tblPrEx>
         <w:tc>
           <w:tcPr>
@@ -23635,6 +23675,7 @@
                 <w:sz w:val="20"/>
               </w:rPr>
             </w:pPr>
+            <w:proofErr w:type="gramStart"/>
             <w:r>
               <w:rPr>
                 <w:rFonts w:asciiTheme="majorHAnsi" w:hAnsiTheme="majorHAnsi" w:cs="Arial"/>
@@ -23643,7 +23684,18 @@
                 <w:sz w:val="20"/>
                 <w:szCs w:val="26"/>
               </w:rPr>
-              <w:t>software product line</w:t>
+              <w:t>software</w:t>
+            </w:r>
+            <w:proofErr w:type="gramEnd"/>
+            <w:r>
+              <w:rPr>
+                <w:rFonts w:asciiTheme="majorHAnsi" w:hAnsiTheme="majorHAnsi" w:cs="Arial"/>
+                <w:b/>
+                <w:bCs/>
+                <w:sz w:val="20"/>
+                <w:szCs w:val="26"/>
+              </w:rPr>
+              <w:t xml:space="preserve"> product line</w:t>
             </w:r>
           </w:p>
         </w:tc>
@@ -23694,10 +23746,6 @@
           <w:tblBorders>
             <w:top w:val="none" w:sz="0" w:space="0" w:color="auto"/>
           </w:tblBorders>
-          <w:tblCellMar>
-            <w:top w:w="0" w:type="dxa"/>
-            <w:bottom w:w="0" w:type="dxa"/>
-          </w:tblCellMar>
         </w:tblPrEx>
         <w:tc>
           <w:tcPr>
@@ -23780,10 +23828,6 @@
           <w:tblBorders>
             <w:top w:val="none" w:sz="0" w:space="0" w:color="auto"/>
           </w:tblBorders>
-          <w:tblCellMar>
-            <w:top w:w="0" w:type="dxa"/>
-            <w:bottom w:w="0" w:type="dxa"/>
-          </w:tblCellMar>
         </w:tblPrEx>
         <w:tc>
           <w:tcPr>
@@ -23858,10 +23902,6 @@
           <w:tblBorders>
             <w:top w:val="none" w:sz="0" w:space="0" w:color="auto"/>
           </w:tblBorders>
-          <w:tblCellMar>
-            <w:top w:w="0" w:type="dxa"/>
-            <w:bottom w:w="0" w:type="dxa"/>
-          </w:tblCellMar>
         </w:tblPrEx>
         <w:tc>
           <w:tcPr>
@@ -23940,12 +23980,6 @@
         </w:tc>
       </w:tr>
       <w:tr>
-        <w:tblPrEx>
-          <w:tblCellMar>
-            <w:top w:w="0" w:type="dxa"/>
-            <w:bottom w:w="0" w:type="dxa"/>
-          </w:tblCellMar>
-        </w:tblPrEx>
         <w:tc>
           <w:tcPr>
             <w:tcW w:w="1668" w:type="dxa"/>
@@ -24004,20 +24038,94 @@
                 <w:szCs w:val="26"/>
               </w:rPr>
             </w:pPr>
+            <w:proofErr w:type="gramStart"/>
             <w:r>
               <w:rPr>
                 <w:rFonts w:asciiTheme="majorHAnsi" w:hAnsiTheme="majorHAnsi" w:cs="Arial"/>
                 <w:sz w:val="20"/>
                 <w:szCs w:val="26"/>
               </w:rPr>
-              <w:t>wireless access protocol</w:t>
+              <w:t>wireless</w:t>
+            </w:r>
+            <w:proofErr w:type="gramEnd"/>
+            <w:r>
+              <w:rPr>
+                <w:rFonts w:asciiTheme="majorHAnsi" w:hAnsiTheme="majorHAnsi" w:cs="Arial"/>
+                <w:sz w:val="20"/>
+                <w:szCs w:val="26"/>
+              </w:rPr>
+              <w:t xml:space="preserve"> access protocol</w:t>
             </w:r>
           </w:p>
         </w:tc>
       </w:tr>
     </w:tbl>
     <w:p/>
+    <w:p>
+      <w:pPr>
+        <w:pStyle w:val="Heading3"/>
+        <w:numPr>
+          <w:ilvl w:val="1"/>
+          <w:numId w:val="14"/>
+        </w:numPr>
+      </w:pPr>
+      <w:r>
+        <w:t>Modelo de Características</w:t>
+      </w:r>
+    </w:p>
     <w:p/>
+    <w:p>
+      <w:pPr>
+        <w:jc w:val="center"/>
+      </w:pPr>
+      <w:r>
+        <w:drawing>
+          <wp:inline distT="0" distB="0" distL="0" distR="0">
+            <wp:extent cx="2418080" cy="3662680"/>
+            <wp:effectExtent l="25400" t="0" r="0" b="0"/>
+            <wp:docPr id="5" name="Picture 1" descr=":feature_model_AGM.png"/>
+            <wp:cNvGraphicFramePr>
+              <a:graphicFrameLocks xmlns:a="http://schemas.openxmlformats.org/drawingml/2006/main" noChangeAspect="1"/>
+            </wp:cNvGraphicFramePr>
+            <a:graphic xmlns:a="http://schemas.openxmlformats.org/drawingml/2006/main">
+              <a:graphicData uri="http://schemas.openxmlformats.org/drawingml/2006/picture">
+                <pic:pic xmlns:pic="http://schemas.openxmlformats.org/drawingml/2006/picture">
+                  <pic:nvPicPr>
+                    <pic:cNvPr id="0" name="Picture 1" descr=":feature_model_AGM.png"/>
+                    <pic:cNvPicPr>
+                      <a:picLocks noChangeAspect="1" noChangeArrowheads="1"/>
+                    </pic:cNvPicPr>
+                  </pic:nvPicPr>
+                  <pic:blipFill>
+                    <a:blip r:embed="rId12"/>
+                    <a:srcRect/>
+                    <a:stretch>
+                      <a:fillRect/>
+                    </a:stretch>
+                  </pic:blipFill>
+                  <pic:spPr bwMode="auto">
+                    <a:xfrm>
+                      <a:off x="0" y="0"/>
+                      <a:ext cx="2418080" cy="3662680"/>
+                    </a:xfrm>
+                    <a:prstGeom prst="rect">
+                      <a:avLst/>
+                    </a:prstGeom>
+                    <a:noFill/>
+                    <a:ln w="9525">
+                      <a:noFill/>
+                      <a:miter lim="800000"/>
+                      <a:headEnd/>
+                      <a:tailEnd/>
+                    </a:ln>
+                  </pic:spPr>
+                </pic:pic>
+              </a:graphicData>
+            </a:graphic>
+          </wp:inline>
+        </w:drawing>
+      </w:r>
+    </w:p>
     <w:p>
       <w:pPr>
         <w:pStyle w:val="Heading1"/>
@@ -24726,6 +24834,92 @@
     </w:lvl>
   </w:abstractNum>
   <w:abstractNum w:abstractNumId="10">
+    <w:nsid w:val="42DA687B"/>
+    <w:multiLevelType w:val="hybridMultilevel"/>
+    <w:tmpl w:val="24146D44"/>
+    <w:lvl w:ilvl="0" w:tplc="0409000F">
+      <w:start w:val="1"/>
+      <w:numFmt w:val="decimal"/>
+      <w:lvlText w:val="%1."/>
+      <w:lvlJc w:val="left"/>
+      <w:pPr>
+        <w:ind w:left="720" w:hanging="360"/>
+      </w:pPr>
+    </w:lvl>
+    <w:lvl w:ilvl="1" w:tplc="04090019" w:tentative="1">
+      <w:start w:val="1"/>
+      <w:numFmt w:val="lowerLetter"/>
+      <w:lvlText w:val="%2."/>
+      <w:lvlJc w:val="left"/>
+      <w:pPr>
+        <w:ind w:left="1440" w:hanging="360"/>
+      </w:pPr>
+    </w:lvl>
+    <w:lvl w:ilvl="2" w:tplc="0409001B" w:tentative="1">
+      <w:start w:val="1"/>
+      <w:numFmt w:val="lowerRoman"/>
+      <w:lvlText w:val="%3."/>
+      <w:lvlJc w:val="right"/>
+      <w:pPr>
+        <w:ind w:left="2160" w:hanging="180"/>
+      </w:pPr>
+    </w:lvl>
+    <w:lvl w:ilvl="3" w:tplc="0409000F" w:tentative="1">
+      <w:start w:val="1"/>
+      <w:numFmt w:val="decimal"/>
+      <w:lvlText w:val="%4."/>
+      <w:lvlJc w:val="left"/>
+      <w:pPr>
+        <w:ind w:left="2880" w:hanging="360"/>
+      </w:pPr>
+    </w:lvl>
+    <w:lvl w:ilvl="4" w:tplc="04090019" w:tentative="1">
+      <w:start w:val="1"/>
+      <w:numFmt w:val="lowerLetter"/>
+      <w:lvlText w:val="%5."/>
+      <w:lvlJc w:val="left"/>
+      <w:pPr>
+        <w:ind w:left="3600" w:hanging="360"/>
+      </w:pPr>
+    </w:lvl>
+    <w:lvl w:ilvl="5" w:tplc="0409001B" w:tentative="1">
+      <w:start w:val="1"/>
+      <w:numFmt w:val="lowerRoman"/>
+      <w:lvlText w:val="%6."/>
+      <w:lvlJc w:val="right"/>
+      <w:pPr>
+        <w:ind w:left="4320" w:hanging="180"/>
+      </w:pPr>
+    </w:lvl>
+    <w:lvl w:ilvl="6" w:tplc="0409000F" w:tentative="1">
+      <w:start w:val="1"/>
+      <w:numFmt w:val="decimal"/>
+      <w:lvlText w:val="%7."/>
+      <w:lvlJc w:val="left"/>
+      <w:pPr>
+        <w:ind w:left="5040" w:hanging="360"/>
+      </w:pPr>
+    </w:lvl>
+    <w:lvl w:ilvl="7" w:tplc="04090019" w:tentative="1">
+      <w:start w:val="1"/>
+      <w:numFmt w:val="lowerLetter"/>
+      <w:lvlText w:val="%8."/>
+      <w:lvlJc w:val="left"/>
+      <w:pPr>
+        <w:ind w:left="5760" w:hanging="360"/>
+      </w:pPr>
+    </w:lvl>
+    <w:lvl w:ilvl="8" w:tplc="0409001B" w:tentative="1">
+      <w:start w:val="1"/>
+      <w:numFmt w:val="lowerRoman"/>
+      <w:lvlText w:val="%9."/>
+      <w:lvlJc w:val="right"/>
+      <w:pPr>
+        <w:ind w:left="6480" w:hanging="180"/>
+      </w:pPr>
+    </w:lvl>
+  </w:abstractNum>
+  <w:abstractNum w:abstractNumId="11">
     <w:nsid w:val="463819D0"/>
     <w:multiLevelType w:val="hybridMultilevel"/>
     <w:tmpl w:val="D71CD7E0"/>
@@ -24838,7 +25032,7 @@
       </w:rPr>
     </w:lvl>
   </w:abstractNum>
-  <w:abstractNum w:abstractNumId="11">
+  <w:abstractNum w:abstractNumId="12">
     <w:nsid w:val="481B032D"/>
     <w:multiLevelType w:val="hybridMultilevel"/>
     <w:tmpl w:val="A9A00BC0"/>
@@ -24924,7 +25118,7 @@
       </w:pPr>
     </w:lvl>
   </w:abstractNum>
-  <w:abstractNum w:abstractNumId="12">
+  <w:abstractNum w:abstractNumId="13">
     <w:nsid w:val="56B06492"/>
     <w:multiLevelType w:val="multilevel"/>
     <w:tmpl w:val="0409001F"/>
@@ -25010,7 +25204,7 @@
       </w:pPr>
     </w:lvl>
   </w:abstractNum>
-  <w:abstractNum w:abstractNumId="13">
+  <w:abstractNum w:abstractNumId="14">
     <w:nsid w:val="609B67D0"/>
     <w:multiLevelType w:val="multilevel"/>
     <w:tmpl w:val="0409001F"/>
@@ -25096,7 +25290,7 @@
       </w:pPr>
     </w:lvl>
   </w:abstractNum>
-  <w:abstractNum w:abstractNumId="14">
+  <w:abstractNum w:abstractNumId="15">
     <w:nsid w:val="661D3874"/>
     <w:multiLevelType w:val="multilevel"/>
     <w:tmpl w:val="0409001F"/>
@@ -25182,7 +25376,7 @@
       </w:pPr>
     </w:lvl>
   </w:abstractNum>
-  <w:abstractNum w:abstractNumId="15">
+  <w:abstractNum w:abstractNumId="16">
     <w:nsid w:val="68B11F86"/>
     <w:multiLevelType w:val="hybridMultilevel"/>
     <w:tmpl w:val="4502E902"/>
@@ -25268,7 +25462,7 @@
       </w:pPr>
     </w:lvl>
   </w:abstractNum>
-  <w:abstractNum w:abstractNumId="16">
+  <w:abstractNum w:abstractNumId="17">
     <w:nsid w:val="750D5749"/>
     <w:multiLevelType w:val="multilevel"/>
     <w:tmpl w:val="C344C106"/>
@@ -25358,13 +25552,13 @@
     <w:abstractNumId w:val="5"/>
   </w:num>
   <w:num w:numId="2">
-    <w:abstractNumId w:val="11"/>
+    <w:abstractNumId w:val="12"/>
   </w:num>
   <w:num w:numId="3">
-    <w:abstractNumId w:val="14"/>
+    <w:abstractNumId w:val="15"/>
   </w:num>
   <w:num w:numId="4">
-    <w:abstractNumId w:val="16"/>
+    <w:abstractNumId w:val="17"/>
   </w:num>
   <w:num w:numId="5">
     <w:abstractNumId w:val="3"/>
@@ -25388,22 +25582,25 @@
     <w:abstractNumId w:val="8"/>
   </w:num>
   <w:num w:numId="12">
-    <w:abstractNumId w:val="15"/>
+    <w:abstractNumId w:val="16"/>
   </w:num>
   <w:num w:numId="13">
     <w:abstractNumId w:val="9"/>
   </w:num>
   <w:num w:numId="14">
-    <w:abstractNumId w:val="12"/>
+    <w:abstractNumId w:val="13"/>
   </w:num>
   <w:num w:numId="15">
-    <w:abstractNumId w:val="10"/>
+    <w:abstractNumId w:val="11"/>
   </w:num>
   <w:num w:numId="16">
-    <w:abstractNumId w:val="13"/>
+    <w:abstractNumId w:val="14"/>
   </w:num>
   <w:num w:numId="17">
     <w:abstractNumId w:val="7"/>
+  </w:num>
+  <w:num w:numId="18">
+    <w:abstractNumId w:val="10"/>
   </w:num>
 </w:numbering>
 </file>

</xml_diff>

<commit_message>
update class model resumed to project document
</commit_message>
<xml_diff>
--- a/docs/project.docx
+++ b/docs/project.docx
@@ -25,19 +25,9 @@
           <w:numId w:val="14"/>
         </w:numPr>
       </w:pPr>
-      <w:proofErr w:type="spellStart"/>
       <w:r>
-        <w:t>Descrição</w:t>
+        <w:t>Descrição Geral</w:t>
       </w:r>
-      <w:proofErr w:type="spellEnd"/>
-      <w:r>
-        <w:t xml:space="preserve"> </w:t>
-      </w:r>
-      <w:proofErr w:type="spellStart"/>
-      <w:r>
-        <w:t>Geral</w:t>
-      </w:r>
-      <w:proofErr w:type="spellEnd"/>
     </w:p>
     <w:p/>
     <w:p>
@@ -61,61 +51,7 @@
           <w:szCs w:val="26"/>
           <w:lang w:val="pt-BR"/>
         </w:rPr>
-        <w:t xml:space="preserve">A linha de produto (LP) </w:t>
-      </w:r>
-      <w:proofErr w:type="spellStart"/>
-      <w:r>
-        <w:rPr>
-          <w:rFonts w:asciiTheme="majorHAnsi" w:hAnsiTheme="majorHAnsi" w:cs="Arial"/>
-          <w:szCs w:val="26"/>
-          <w:lang w:val="pt-BR"/>
-        </w:rPr>
-        <w:t>Arcade</w:t>
-      </w:r>
-      <w:proofErr w:type="spellEnd"/>
-      <w:r>
-        <w:rPr>
-          <w:rFonts w:asciiTheme="majorHAnsi" w:hAnsiTheme="majorHAnsi" w:cs="Arial"/>
-          <w:szCs w:val="26"/>
-          <w:lang w:val="pt-BR"/>
-        </w:rPr>
-        <w:t xml:space="preserve"> Game </w:t>
-      </w:r>
-      <w:proofErr w:type="spellStart"/>
-      <w:r>
-        <w:rPr>
-          <w:rFonts w:asciiTheme="majorHAnsi" w:hAnsiTheme="majorHAnsi" w:cs="Arial"/>
-          <w:szCs w:val="26"/>
-          <w:lang w:val="pt-BR"/>
-        </w:rPr>
-        <w:t>Maker</w:t>
-      </w:r>
-      <w:proofErr w:type="spellEnd"/>
-      <w:r>
-        <w:rPr>
-          <w:rFonts w:asciiTheme="majorHAnsi" w:hAnsiTheme="majorHAnsi" w:cs="Arial"/>
-          <w:szCs w:val="26"/>
-          <w:lang w:val="pt-BR"/>
-        </w:rPr>
-        <w:t xml:space="preserve"> (AGM) produz uma série de jogos </w:t>
-      </w:r>
-      <w:proofErr w:type="spellStart"/>
-      <w:r>
-        <w:rPr>
-          <w:rFonts w:asciiTheme="majorHAnsi" w:hAnsiTheme="majorHAnsi" w:cs="Arial"/>
-          <w:szCs w:val="26"/>
-          <w:lang w:val="pt-BR"/>
-        </w:rPr>
-        <w:t>arcade</w:t>
-      </w:r>
-      <w:proofErr w:type="spellEnd"/>
-      <w:r>
-        <w:rPr>
-          <w:rFonts w:asciiTheme="majorHAnsi" w:hAnsiTheme="majorHAnsi" w:cs="Arial"/>
-          <w:szCs w:val="26"/>
-          <w:lang w:val="pt-BR"/>
-        </w:rPr>
-        <w:t>. Cada jogo é jogado por um único jogador que controla, parcialmente, os objetos que se movem. O objetivo é marcar pontos acertando obstáculos estáticos. Os jogos vão desde aqueles com obstáculos baixos até obstáculos altos e estão disponíveis para uma variedade de diferentes plataformas.</w:t>
+        <w:t>A linha de produto (LP) Arcade Game Maker (AGM) produz uma série de jogos arcade. Cada jogo é jogado por um único jogador que controla, parcialmente, os objetos que se movem. O objetivo é marcar pontos acertando obstáculos estáticos. Os jogos vão desde aqueles com obstáculos baixos até obstáculos altos e estão disponíveis para uma variedade de diferentes plataformas.</w:t>
       </w:r>
     </w:p>
     <w:p>
@@ -180,8 +116,6 @@
           <w:lang w:val="pt-BR"/>
         </w:rPr>
       </w:pPr>
-      <w:proofErr w:type="spellStart"/>
-      <w:proofErr w:type="gramStart"/>
       <w:r>
         <w:rPr>
           <w:rFonts w:ascii="Verdana" w:hAnsi="Verdana" w:cs="Verdana"/>
@@ -189,98 +123,7 @@
           <w:sz w:val="20"/>
           <w:szCs w:val="20"/>
         </w:rPr>
-        <w:t>todo</w:t>
-      </w:r>
-      <w:proofErr w:type="spellEnd"/>
-      <w:proofErr w:type="gramEnd"/>
-      <w:r>
-        <w:rPr>
-          <w:rFonts w:ascii="Verdana" w:hAnsi="Verdana" w:cs="Verdana"/>
-          <w:color w:val="000000"/>
-          <w:sz w:val="20"/>
-          <w:szCs w:val="20"/>
-        </w:rPr>
-        <w:t xml:space="preserve"> </w:t>
-      </w:r>
-      <w:proofErr w:type="spellStart"/>
-      <w:r>
-        <w:rPr>
-          <w:rFonts w:ascii="Verdana" w:hAnsi="Verdana" w:cs="Verdana"/>
-          <w:color w:val="000000"/>
-          <w:sz w:val="20"/>
-          <w:szCs w:val="20"/>
-        </w:rPr>
-        <w:t>jogo</w:t>
-      </w:r>
-      <w:proofErr w:type="spellEnd"/>
-      <w:r>
-        <w:rPr>
-          <w:rFonts w:ascii="Verdana" w:hAnsi="Verdana" w:cs="Verdana"/>
-          <w:color w:val="000000"/>
-          <w:sz w:val="20"/>
-          <w:szCs w:val="20"/>
-        </w:rPr>
-        <w:t xml:space="preserve"> </w:t>
-      </w:r>
-      <w:proofErr w:type="spellStart"/>
-      <w:r>
-        <w:rPr>
-          <w:rFonts w:ascii="Verdana" w:hAnsi="Verdana" w:cs="Verdana"/>
-          <w:color w:val="000000"/>
-          <w:sz w:val="20"/>
-          <w:szCs w:val="20"/>
-        </w:rPr>
-        <w:t>possui</w:t>
-      </w:r>
-      <w:proofErr w:type="spellEnd"/>
-      <w:r>
-        <w:rPr>
-          <w:rFonts w:ascii="Verdana" w:hAnsi="Verdana" w:cs="Verdana"/>
-          <w:color w:val="000000"/>
-          <w:sz w:val="20"/>
-          <w:szCs w:val="20"/>
-        </w:rPr>
-        <w:t xml:space="preserve"> um </w:t>
-      </w:r>
-      <w:proofErr w:type="spellStart"/>
-      <w:r>
-        <w:rPr>
-          <w:rFonts w:ascii="Verdana" w:hAnsi="Verdana" w:cs="Verdana"/>
-          <w:color w:val="000000"/>
-          <w:sz w:val="20"/>
-          <w:szCs w:val="20"/>
-        </w:rPr>
-        <w:t>conjunto</w:t>
-      </w:r>
-      <w:proofErr w:type="spellEnd"/>
-      <w:r>
-        <w:rPr>
-          <w:rFonts w:ascii="Verdana" w:hAnsi="Verdana" w:cs="Verdana"/>
-          <w:color w:val="000000"/>
-          <w:sz w:val="20"/>
-          <w:szCs w:val="20"/>
-        </w:rPr>
-        <w:t xml:space="preserve"> de Sprites (</w:t>
-      </w:r>
-      <w:proofErr w:type="spellStart"/>
-      <w:r>
-        <w:rPr>
-          <w:rFonts w:ascii="Verdana" w:hAnsi="Verdana" w:cs="Verdana"/>
-          <w:color w:val="000000"/>
-          <w:sz w:val="20"/>
-          <w:szCs w:val="20"/>
-        </w:rPr>
-        <w:t>seção</w:t>
-      </w:r>
-      <w:proofErr w:type="spellEnd"/>
-      <w:r>
-        <w:rPr>
-          <w:rFonts w:ascii="Verdana" w:hAnsi="Verdana" w:cs="Verdana"/>
-          <w:color w:val="000000"/>
-          <w:sz w:val="20"/>
-          <w:szCs w:val="20"/>
-        </w:rPr>
-        <w:t xml:space="preserve"> </w:t>
+        <w:t xml:space="preserve">todo jogo possui um conjunto de Sprites (seção </w:t>
       </w:r>
       <w:r>
         <w:rPr>
@@ -321,8 +164,6 @@
           <w:lang w:val="pt-BR"/>
         </w:rPr>
       </w:pPr>
-      <w:proofErr w:type="spellStart"/>
-      <w:proofErr w:type="gramStart"/>
       <w:r>
         <w:rPr>
           <w:rFonts w:ascii="Verdana" w:hAnsi="Verdana" w:cs="Verdana"/>
@@ -330,98 +171,7 @@
           <w:sz w:val="20"/>
           <w:szCs w:val="20"/>
         </w:rPr>
-        <w:t>todo</w:t>
-      </w:r>
-      <w:proofErr w:type="spellEnd"/>
-      <w:proofErr w:type="gramEnd"/>
-      <w:r>
-        <w:rPr>
-          <w:rFonts w:ascii="Verdana" w:hAnsi="Verdana" w:cs="Verdana"/>
-          <w:color w:val="000000"/>
-          <w:sz w:val="20"/>
-          <w:szCs w:val="20"/>
-        </w:rPr>
-        <w:t xml:space="preserve"> </w:t>
-      </w:r>
-      <w:proofErr w:type="spellStart"/>
-      <w:r>
-        <w:rPr>
-          <w:rFonts w:ascii="Verdana" w:hAnsi="Verdana" w:cs="Verdana"/>
-          <w:color w:val="000000"/>
-          <w:sz w:val="20"/>
-          <w:szCs w:val="20"/>
-        </w:rPr>
-        <w:t>jogo</w:t>
-      </w:r>
-      <w:proofErr w:type="spellEnd"/>
-      <w:r>
-        <w:rPr>
-          <w:rFonts w:ascii="Verdana" w:hAnsi="Verdana" w:cs="Verdana"/>
-          <w:color w:val="000000"/>
-          <w:sz w:val="20"/>
-          <w:szCs w:val="20"/>
-        </w:rPr>
-        <w:t xml:space="preserve"> </w:t>
-      </w:r>
-      <w:proofErr w:type="spellStart"/>
-      <w:r>
-        <w:rPr>
-          <w:rFonts w:ascii="Verdana" w:hAnsi="Verdana" w:cs="Verdana"/>
-          <w:color w:val="000000"/>
-          <w:sz w:val="20"/>
-          <w:szCs w:val="20"/>
-        </w:rPr>
-        <w:t>possui</w:t>
-      </w:r>
-      <w:proofErr w:type="spellEnd"/>
-      <w:r>
-        <w:rPr>
-          <w:rFonts w:ascii="Verdana" w:hAnsi="Verdana" w:cs="Verdana"/>
-          <w:color w:val="000000"/>
-          <w:sz w:val="20"/>
-          <w:szCs w:val="20"/>
-        </w:rPr>
-        <w:t xml:space="preserve"> um </w:t>
-      </w:r>
-      <w:proofErr w:type="spellStart"/>
-      <w:r>
-        <w:rPr>
-          <w:rFonts w:ascii="Verdana" w:hAnsi="Verdana" w:cs="Verdana"/>
-          <w:color w:val="000000"/>
-          <w:sz w:val="20"/>
-          <w:szCs w:val="20"/>
-        </w:rPr>
-        <w:t>conjunto</w:t>
-      </w:r>
-      <w:proofErr w:type="spellEnd"/>
-      <w:r>
-        <w:rPr>
-          <w:rFonts w:ascii="Verdana" w:hAnsi="Verdana" w:cs="Verdana"/>
-          <w:color w:val="000000"/>
-          <w:sz w:val="20"/>
-          <w:szCs w:val="20"/>
-        </w:rPr>
-        <w:t xml:space="preserve"> de Rules (</w:t>
-      </w:r>
-      <w:proofErr w:type="spellStart"/>
-      <w:r>
-        <w:rPr>
-          <w:rFonts w:ascii="Verdana" w:hAnsi="Verdana" w:cs="Verdana"/>
-          <w:color w:val="000000"/>
-          <w:sz w:val="20"/>
-          <w:szCs w:val="20"/>
-        </w:rPr>
-        <w:t>seção</w:t>
-      </w:r>
-      <w:proofErr w:type="spellEnd"/>
-      <w:r>
-        <w:rPr>
-          <w:rFonts w:ascii="Verdana" w:hAnsi="Verdana" w:cs="Verdana"/>
-          <w:color w:val="000000"/>
-          <w:sz w:val="20"/>
-          <w:szCs w:val="20"/>
-        </w:rPr>
-        <w:t xml:space="preserve"> </w:t>
+        <w:t xml:space="preserve">todo jogo possui um conjunto de Rules (seção </w:t>
       </w:r>
       <w:r>
         <w:rPr>
@@ -462,8 +212,6 @@
           <w:lang w:val="pt-BR"/>
         </w:rPr>
       </w:pPr>
-      <w:proofErr w:type="spellStart"/>
-      <w:proofErr w:type="gramStart"/>
       <w:r>
         <w:rPr>
           <w:rFonts w:ascii="Verdana" w:hAnsi="Verdana" w:cs="Verdana"/>
@@ -471,98 +219,7 @@
           <w:sz w:val="20"/>
           <w:szCs w:val="20"/>
         </w:rPr>
-        <w:t>todos</w:t>
-      </w:r>
-      <w:proofErr w:type="spellEnd"/>
-      <w:proofErr w:type="gramEnd"/>
-      <w:r>
-        <w:rPr>
-          <w:rFonts w:ascii="Verdana" w:hAnsi="Verdana" w:cs="Verdana"/>
-          <w:color w:val="000000"/>
-          <w:sz w:val="20"/>
-          <w:szCs w:val="20"/>
-        </w:rPr>
-        <w:t xml:space="preserve"> </w:t>
-      </w:r>
-      <w:proofErr w:type="spellStart"/>
-      <w:r>
-        <w:rPr>
-          <w:rFonts w:ascii="Verdana" w:hAnsi="Verdana" w:cs="Verdana"/>
-          <w:color w:val="000000"/>
-          <w:sz w:val="20"/>
-          <w:szCs w:val="20"/>
-        </w:rPr>
-        <w:t>os</w:t>
-      </w:r>
-      <w:proofErr w:type="spellEnd"/>
-      <w:r>
-        <w:rPr>
-          <w:rFonts w:ascii="Verdana" w:hAnsi="Verdana" w:cs="Verdana"/>
-          <w:color w:val="000000"/>
-          <w:sz w:val="20"/>
-          <w:szCs w:val="20"/>
-        </w:rPr>
-        <w:t xml:space="preserve"> </w:t>
-      </w:r>
-      <w:proofErr w:type="spellStart"/>
-      <w:r>
-        <w:rPr>
-          <w:rFonts w:ascii="Verdana" w:hAnsi="Verdana" w:cs="Verdana"/>
-          <w:color w:val="000000"/>
-          <w:sz w:val="20"/>
-          <w:szCs w:val="20"/>
-        </w:rPr>
-        <w:t>jogos</w:t>
-      </w:r>
-      <w:proofErr w:type="spellEnd"/>
-      <w:r>
-        <w:rPr>
-          <w:rFonts w:ascii="Verdana" w:hAnsi="Verdana" w:cs="Verdana"/>
-          <w:color w:val="000000"/>
-          <w:sz w:val="20"/>
-          <w:szCs w:val="20"/>
-        </w:rPr>
-        <w:t xml:space="preserve"> </w:t>
-      </w:r>
-      <w:proofErr w:type="spellStart"/>
-      <w:r>
-        <w:rPr>
-          <w:rFonts w:ascii="Verdana" w:hAnsi="Verdana" w:cs="Verdana"/>
-          <w:color w:val="000000"/>
-          <w:sz w:val="20"/>
-          <w:szCs w:val="20"/>
-        </w:rPr>
-        <w:t>envolvem</w:t>
-      </w:r>
-      <w:proofErr w:type="spellEnd"/>
-      <w:r>
-        <w:rPr>
-          <w:rFonts w:ascii="Verdana" w:hAnsi="Verdana" w:cs="Verdana"/>
-          <w:color w:val="000000"/>
-          <w:sz w:val="20"/>
-          <w:szCs w:val="20"/>
-        </w:rPr>
-        <w:t xml:space="preserve"> </w:t>
-      </w:r>
-      <w:proofErr w:type="spellStart"/>
-      <w:r>
-        <w:rPr>
-          <w:rFonts w:ascii="Verdana" w:hAnsi="Verdana" w:cs="Verdana"/>
-          <w:color w:val="000000"/>
-          <w:sz w:val="20"/>
-          <w:szCs w:val="20"/>
-        </w:rPr>
-        <w:t>movimentação</w:t>
-      </w:r>
-      <w:proofErr w:type="spellEnd"/>
-      <w:r>
-        <w:rPr>
-          <w:rFonts w:ascii="Verdana" w:hAnsi="Verdana" w:cs="Verdana"/>
-          <w:color w:val="000000"/>
-          <w:sz w:val="20"/>
-          <w:szCs w:val="20"/>
-        </w:rPr>
-        <w:t>.</w:t>
+        <w:t>todos os jogos envolvem movimentação.</w:t>
       </w:r>
     </w:p>
     <w:p>
@@ -628,23 +285,7 @@
           <w:rFonts w:asciiTheme="majorHAnsi" w:hAnsiTheme="majorHAnsi"/>
           <w:lang w:val="pt-BR"/>
         </w:rPr>
-        <w:t xml:space="preserve">: é a maior diferença entre os jogos. Algumas regras estão relacionadas às leis da física (gravidade, colisões, </w:t>
-      </w:r>
-      <w:proofErr w:type="spellStart"/>
-      <w:r>
-        <w:rPr>
-          <w:rFonts w:asciiTheme="majorHAnsi" w:hAnsiTheme="majorHAnsi"/>
-          <w:lang w:val="pt-BR"/>
-        </w:rPr>
-        <w:t>etc</w:t>
-      </w:r>
-      <w:proofErr w:type="spellEnd"/>
-      <w:r>
-        <w:rPr>
-          <w:rFonts w:asciiTheme="majorHAnsi" w:hAnsiTheme="majorHAnsi"/>
-          <w:lang w:val="pt-BR"/>
-        </w:rPr>
-        <w:t>) e podem ser aplicáveis a múltiplos jogos. Outras regras estão especificamente relacionadas a um jogo e podem ser usadas em todas as implementações do jogo, mas não se aplicam a outros jogos;</w:t>
+        <w:t>: é a maior diferença entre os jogos. Algumas regras estão relacionadas às leis da física (gravidade, colisões, etc) e podem ser aplicáveis a múltiplos jogos. Outras regras estão especificamente relacionadas a um jogo e podem ser usadas em todas as implementações do jogo, mas não se aplicam a outros jogos;</w:t>
       </w:r>
     </w:p>
     <w:p>
@@ -742,7 +383,6 @@
           <w:lang w:val="pt-BR"/>
         </w:rPr>
       </w:pPr>
-      <w:proofErr w:type="spellStart"/>
       <w:r>
         <w:rPr>
           <w:rFonts w:asciiTheme="majorHAnsi" w:hAnsiTheme="majorHAnsi"/>
@@ -751,7 +391,6 @@
         </w:rPr>
         <w:t>Sprite</w:t>
       </w:r>
-      <w:proofErr w:type="spellEnd"/>
       <w:r>
         <w:rPr>
           <w:rFonts w:asciiTheme="majorHAnsi" w:hAnsiTheme="majorHAnsi"/>
@@ -787,7 +426,6 @@
           <w:lang w:val="pt-BR"/>
         </w:rPr>
       </w:pPr>
-      <w:proofErr w:type="spellStart"/>
       <w:r>
         <w:rPr>
           <w:rFonts w:asciiTheme="majorHAnsi" w:hAnsiTheme="majorHAnsi"/>
@@ -796,7 +434,6 @@
         </w:rPr>
         <w:t>Rule</w:t>
       </w:r>
-      <w:proofErr w:type="spellEnd"/>
       <w:r>
         <w:rPr>
           <w:rFonts w:asciiTheme="majorHAnsi" w:hAnsiTheme="majorHAnsi"/>
@@ -827,11 +464,9 @@
           <w:numId w:val="14"/>
         </w:numPr>
       </w:pPr>
-      <w:proofErr w:type="spellStart"/>
       <w:r>
         <w:t>Requisitos</w:t>
       </w:r>
-      <w:proofErr w:type="spellEnd"/>
     </w:p>
     <w:p>
       <w:pPr>
@@ -841,29 +476,9 @@
           <w:numId w:val="14"/>
         </w:numPr>
       </w:pPr>
-      <w:proofErr w:type="spellStart"/>
       <w:r>
-        <w:t>Cenários</w:t>
+        <w:t>Cenários dos Casos de Uso</w:t>
       </w:r>
-      <w:proofErr w:type="spellEnd"/>
-      <w:r>
-        <w:t xml:space="preserve"> dos </w:t>
-      </w:r>
-      <w:proofErr w:type="spellStart"/>
-      <w:r>
-        <w:t>Casos</w:t>
-      </w:r>
-      <w:proofErr w:type="spellEnd"/>
-      <w:r>
-        <w:t xml:space="preserve"> de </w:t>
-      </w:r>
-      <w:proofErr w:type="spellStart"/>
-      <w:proofErr w:type="gramStart"/>
-      <w:r>
-        <w:t>Uso</w:t>
-      </w:r>
-      <w:proofErr w:type="spellEnd"/>
-      <w:proofErr w:type="gramEnd"/>
     </w:p>
     <w:p>
       <w:pPr>
@@ -1062,31 +677,13 @@
                 <w:sz w:val="20"/>
               </w:rPr>
             </w:pPr>
-            <w:proofErr w:type="spellStart"/>
-            <w:r>
-              <w:rPr>
-                <w:rFonts w:asciiTheme="majorHAnsi" w:hAnsiTheme="majorHAnsi"/>
-                <w:sz w:val="20"/>
-              </w:rPr>
-              <w:t>GamePlayer</w:t>
-            </w:r>
-            <w:proofErr w:type="spellEnd"/>
-            <w:r>
-              <w:rPr>
-                <w:rFonts w:asciiTheme="majorHAnsi" w:hAnsiTheme="majorHAnsi"/>
-                <w:sz w:val="20"/>
-              </w:rPr>
-              <w:t xml:space="preserve"> or </w:t>
-            </w:r>
-            <w:proofErr w:type="spellStart"/>
-            <w:r>
-              <w:rPr>
-                <w:rFonts w:asciiTheme="majorHAnsi" w:hAnsiTheme="majorHAnsi"/>
-                <w:sz w:val="20"/>
-              </w:rPr>
-              <w:t>GameInstaller</w:t>
-            </w:r>
-            <w:proofErr w:type="spellEnd"/>
+            <w:r>
+              <w:rPr>
+                <w:rFonts w:asciiTheme="majorHAnsi" w:hAnsiTheme="majorHAnsi"/>
+                <w:sz w:val="20"/>
+              </w:rPr>
+              <w:t>GamePlayer or GameInstaller</w:t>
+            </w:r>
           </w:p>
         </w:tc>
       </w:tr>
@@ -1147,23 +744,13 @@
                 <w:sz w:val="20"/>
               </w:rPr>
             </w:pPr>
-            <w:proofErr w:type="spellStart"/>
-            <w:r>
-              <w:rPr>
-                <w:rFonts w:asciiTheme="majorHAnsi" w:hAnsiTheme="majorHAnsi"/>
-                <w:b/>
-                <w:sz w:val="20"/>
-              </w:rPr>
-              <w:t>Postconditions</w:t>
-            </w:r>
-            <w:proofErr w:type="spellEnd"/>
-            <w:r>
-              <w:rPr>
-                <w:rFonts w:asciiTheme="majorHAnsi" w:hAnsiTheme="majorHAnsi"/>
-                <w:b/>
-                <w:sz w:val="20"/>
-              </w:rPr>
-              <w:t>:</w:t>
+            <w:r>
+              <w:rPr>
+                <w:rFonts w:asciiTheme="majorHAnsi" w:hAnsiTheme="majorHAnsi"/>
+                <w:b/>
+                <w:sz w:val="20"/>
+              </w:rPr>
+              <w:t>Postconditions:</w:t>
             </w:r>
           </w:p>
         </w:tc>
@@ -1383,17 +970,8 @@
                       <w:rFonts w:asciiTheme="majorHAnsi" w:hAnsiTheme="majorHAnsi"/>
                       <w:sz w:val="20"/>
                     </w:rPr>
-                    <w:t xml:space="preserve">Initializes the game and displays the </w:t>
-                  </w:r>
-                  <w:proofErr w:type="spellStart"/>
-                  <w:r>
-                    <w:rPr>
-                      <w:rFonts w:asciiTheme="majorHAnsi" w:hAnsiTheme="majorHAnsi"/>
-                      <w:sz w:val="20"/>
-                    </w:rPr>
-                    <w:t>gameboard</w:t>
-                  </w:r>
-                  <w:proofErr w:type="spellEnd"/>
+                    <w:t>Initializes the game and displays the gameboard</w:t>
+                  </w:r>
                 </w:p>
               </w:tc>
             </w:tr>
@@ -1542,23 +1120,7 @@
                       <w:rFonts w:asciiTheme="majorHAnsi" w:hAnsiTheme="majorHAnsi"/>
                       <w:sz w:val="20"/>
                     </w:rPr>
-                    <w:t xml:space="preserve">Returns the </w:t>
-                  </w:r>
-                  <w:proofErr w:type="spellStart"/>
-                  <w:r>
-                    <w:rPr>
-                      <w:rFonts w:asciiTheme="majorHAnsi" w:hAnsiTheme="majorHAnsi"/>
-                      <w:sz w:val="20"/>
-                    </w:rPr>
-                    <w:t>gameboard</w:t>
-                  </w:r>
-                  <w:proofErr w:type="spellEnd"/>
-                  <w:r>
-                    <w:rPr>
-                      <w:rFonts w:asciiTheme="majorHAnsi" w:hAnsiTheme="majorHAnsi"/>
-                      <w:sz w:val="20"/>
-                    </w:rPr>
-                    <w:t xml:space="preserve"> to its initialized, ready-to-play state</w:t>
+                    <w:t>Returns the gameboard to its initialized, ready-to-play state</w:t>
                   </w:r>
                 </w:p>
               </w:tc>
@@ -1913,17 +1475,8 @@
                       <w:rFonts w:asciiTheme="majorHAnsi" w:hAnsiTheme="majorHAnsi"/>
                       <w:sz w:val="20"/>
                     </w:rPr>
-                    <w:t xml:space="preserve">See AGM006: Play </w:t>
-                  </w:r>
-                  <w:proofErr w:type="spellStart"/>
-                  <w:r>
-                    <w:rPr>
-                      <w:rFonts w:asciiTheme="majorHAnsi" w:hAnsiTheme="majorHAnsi"/>
-                      <w:sz w:val="20"/>
-                    </w:rPr>
-                    <w:t>Brickles</w:t>
-                  </w:r>
-                  <w:proofErr w:type="spellEnd"/>
+                    <w:t>See AGM006: Play Brickles</w:t>
+                  </w:r>
                 </w:p>
               </w:tc>
               <w:tc>
@@ -2670,31 +2223,13 @@
                 <w:sz w:val="20"/>
               </w:rPr>
             </w:pPr>
-            <w:proofErr w:type="spellStart"/>
-            <w:r>
-              <w:rPr>
-                <w:rFonts w:asciiTheme="majorHAnsi" w:hAnsiTheme="majorHAnsi"/>
-                <w:sz w:val="20"/>
-              </w:rPr>
-              <w:t>GamePlayer</w:t>
-            </w:r>
-            <w:proofErr w:type="spellEnd"/>
-            <w:r>
-              <w:rPr>
-                <w:rFonts w:asciiTheme="majorHAnsi" w:hAnsiTheme="majorHAnsi"/>
-                <w:sz w:val="20"/>
-              </w:rPr>
-              <w:t xml:space="preserve"> or </w:t>
-            </w:r>
-            <w:proofErr w:type="spellStart"/>
-            <w:r>
-              <w:rPr>
-                <w:rFonts w:asciiTheme="majorHAnsi" w:hAnsiTheme="majorHAnsi"/>
-                <w:sz w:val="20"/>
-              </w:rPr>
-              <w:t>GameInstaller</w:t>
-            </w:r>
-            <w:proofErr w:type="spellEnd"/>
+            <w:r>
+              <w:rPr>
+                <w:rFonts w:asciiTheme="majorHAnsi" w:hAnsiTheme="majorHAnsi"/>
+                <w:sz w:val="20"/>
+              </w:rPr>
+              <w:t>GamePlayer or GameInstaller</w:t>
+            </w:r>
           </w:p>
         </w:tc>
       </w:tr>
@@ -2755,23 +2290,13 @@
                 <w:sz w:val="20"/>
               </w:rPr>
             </w:pPr>
-            <w:proofErr w:type="spellStart"/>
-            <w:r>
-              <w:rPr>
-                <w:rFonts w:asciiTheme="majorHAnsi" w:hAnsiTheme="majorHAnsi"/>
-                <w:b/>
-                <w:sz w:val="20"/>
-              </w:rPr>
-              <w:t>Postconditions</w:t>
-            </w:r>
-            <w:proofErr w:type="spellEnd"/>
-            <w:r>
-              <w:rPr>
-                <w:rFonts w:asciiTheme="majorHAnsi" w:hAnsiTheme="majorHAnsi"/>
-                <w:b/>
-                <w:sz w:val="20"/>
-              </w:rPr>
-              <w:t>:</w:t>
+            <w:r>
+              <w:rPr>
+                <w:rFonts w:asciiTheme="majorHAnsi" w:hAnsiTheme="majorHAnsi"/>
+                <w:b/>
+                <w:sz w:val="20"/>
+              </w:rPr>
+              <w:t>Postconditions:</w:t>
             </w:r>
           </w:p>
         </w:tc>
@@ -4272,31 +3797,13 @@
                 <w:sz w:val="20"/>
               </w:rPr>
             </w:pPr>
-            <w:proofErr w:type="spellStart"/>
-            <w:r>
-              <w:rPr>
-                <w:rFonts w:asciiTheme="majorHAnsi" w:hAnsiTheme="majorHAnsi"/>
-                <w:sz w:val="20"/>
-              </w:rPr>
-              <w:t>GamePlayer</w:t>
-            </w:r>
-            <w:proofErr w:type="spellEnd"/>
-            <w:r>
-              <w:rPr>
-                <w:rFonts w:asciiTheme="majorHAnsi" w:hAnsiTheme="majorHAnsi"/>
-                <w:sz w:val="20"/>
-              </w:rPr>
-              <w:t xml:space="preserve"> or </w:t>
-            </w:r>
-            <w:proofErr w:type="spellStart"/>
-            <w:r>
-              <w:rPr>
-                <w:rFonts w:asciiTheme="majorHAnsi" w:hAnsiTheme="majorHAnsi"/>
-                <w:sz w:val="20"/>
-              </w:rPr>
-              <w:t>GameInstaller</w:t>
-            </w:r>
-            <w:proofErr w:type="spellEnd"/>
+            <w:r>
+              <w:rPr>
+                <w:rFonts w:asciiTheme="majorHAnsi" w:hAnsiTheme="majorHAnsi"/>
+                <w:sz w:val="20"/>
+              </w:rPr>
+              <w:t>GamePlayer or GameInstaller</w:t>
+            </w:r>
           </w:p>
         </w:tc>
       </w:tr>
@@ -4357,23 +3864,13 @@
                 <w:sz w:val="20"/>
               </w:rPr>
             </w:pPr>
-            <w:proofErr w:type="spellStart"/>
-            <w:r>
-              <w:rPr>
-                <w:rFonts w:asciiTheme="majorHAnsi" w:hAnsiTheme="majorHAnsi"/>
-                <w:b/>
-                <w:sz w:val="20"/>
-              </w:rPr>
-              <w:t>Postconditions</w:t>
-            </w:r>
-            <w:proofErr w:type="spellEnd"/>
-            <w:r>
-              <w:rPr>
-                <w:rFonts w:asciiTheme="majorHAnsi" w:hAnsiTheme="majorHAnsi"/>
-                <w:b/>
-                <w:sz w:val="20"/>
-              </w:rPr>
-              <w:t>:</w:t>
+            <w:r>
+              <w:rPr>
+                <w:rFonts w:asciiTheme="majorHAnsi" w:hAnsiTheme="majorHAnsi"/>
+                <w:b/>
+                <w:sz w:val="20"/>
+              </w:rPr>
+              <w:t>Postconditions:</w:t>
             </w:r>
           </w:p>
         </w:tc>
@@ -5420,17 +4917,8 @@
                       <w:rFonts w:asciiTheme="majorHAnsi" w:hAnsiTheme="majorHAnsi"/>
                       <w:sz w:val="20"/>
                     </w:rPr>
-                    <w:t xml:space="preserve">Raises </w:t>
-                  </w:r>
-                  <w:proofErr w:type="spellStart"/>
-                  <w:r>
-                    <w:rPr>
-                      <w:rFonts w:asciiTheme="majorHAnsi" w:hAnsiTheme="majorHAnsi"/>
-                      <w:sz w:val="20"/>
-                    </w:rPr>
-                    <w:t>ExistingFileException</w:t>
-                  </w:r>
-                  <w:proofErr w:type="spellEnd"/>
+                    <w:t>Raises ExistingFileException</w:t>
+                  </w:r>
                 </w:p>
               </w:tc>
             </w:tr>
@@ -5955,7 +5443,6 @@
                 <w:sz w:val="20"/>
               </w:rPr>
             </w:pPr>
-            <w:proofErr w:type="spellStart"/>
             <w:r>
               <w:rPr>
                 <w:rFonts w:asciiTheme="majorHAnsi" w:hAnsiTheme="majorHAnsi"/>
@@ -5963,7 +5450,6 @@
               </w:rPr>
               <w:t>GamePlayer</w:t>
             </w:r>
-            <w:proofErr w:type="spellEnd"/>
           </w:p>
         </w:tc>
       </w:tr>
@@ -6024,23 +5510,13 @@
                 <w:sz w:val="20"/>
               </w:rPr>
             </w:pPr>
-            <w:proofErr w:type="spellStart"/>
-            <w:r>
-              <w:rPr>
-                <w:rFonts w:asciiTheme="majorHAnsi" w:hAnsiTheme="majorHAnsi"/>
-                <w:b/>
-                <w:sz w:val="20"/>
-              </w:rPr>
-              <w:t>Postconditions</w:t>
-            </w:r>
-            <w:proofErr w:type="spellEnd"/>
-            <w:r>
-              <w:rPr>
-                <w:rFonts w:asciiTheme="majorHAnsi" w:hAnsiTheme="majorHAnsi"/>
-                <w:b/>
-                <w:sz w:val="20"/>
-              </w:rPr>
-              <w:t>:</w:t>
+            <w:r>
+              <w:rPr>
+                <w:rFonts w:asciiTheme="majorHAnsi" w:hAnsiTheme="majorHAnsi"/>
+                <w:b/>
+                <w:sz w:val="20"/>
+              </w:rPr>
+              <w:t>Postconditions:</w:t>
             </w:r>
           </w:p>
         </w:tc>
@@ -7581,7 +7057,6 @@
                 <w:sz w:val="20"/>
               </w:rPr>
             </w:pPr>
-            <w:proofErr w:type="spellStart"/>
             <w:r>
               <w:rPr>
                 <w:rFonts w:asciiTheme="majorHAnsi" w:hAnsiTheme="majorHAnsi"/>
@@ -7589,7 +7064,6 @@
               </w:rPr>
               <w:t>GamePlayer</w:t>
             </w:r>
-            <w:proofErr w:type="spellEnd"/>
           </w:p>
         </w:tc>
       </w:tr>
@@ -7650,23 +7124,13 @@
                 <w:sz w:val="20"/>
               </w:rPr>
             </w:pPr>
-            <w:proofErr w:type="spellStart"/>
-            <w:r>
-              <w:rPr>
-                <w:rFonts w:asciiTheme="majorHAnsi" w:hAnsiTheme="majorHAnsi"/>
-                <w:b/>
-                <w:sz w:val="20"/>
-              </w:rPr>
-              <w:t>Postconditions</w:t>
-            </w:r>
-            <w:proofErr w:type="spellEnd"/>
-            <w:r>
-              <w:rPr>
-                <w:rFonts w:asciiTheme="majorHAnsi" w:hAnsiTheme="majorHAnsi"/>
-                <w:b/>
-                <w:sz w:val="20"/>
-              </w:rPr>
-              <w:t>:</w:t>
+            <w:r>
+              <w:rPr>
+                <w:rFonts w:asciiTheme="majorHAnsi" w:hAnsiTheme="majorHAnsi"/>
+                <w:b/>
+                <w:sz w:val="20"/>
+              </w:rPr>
+              <w:t>Postconditions:</w:t>
             </w:r>
           </w:p>
         </w:tc>
@@ -8920,13 +8384,8 @@
         </w:numPr>
       </w:pPr>
       <w:r>
-        <w:t xml:space="preserve">Play </w:t>
+        <w:t>Play Brickles</w:t>
       </w:r>
-      <w:proofErr w:type="spellStart"/>
-      <w:r>
-        <w:t>Brickles</w:t>
-      </w:r>
-      <w:proofErr w:type="spellEnd"/>
     </w:p>
     <w:p/>
     <w:tbl>
@@ -8986,17 +8445,8 @@
                 <w:rFonts w:asciiTheme="majorHAnsi" w:hAnsiTheme="majorHAnsi"/>
                 <w:sz w:val="20"/>
               </w:rPr>
-              <w:t xml:space="preserve">Play </w:t>
-            </w:r>
-            <w:proofErr w:type="spellStart"/>
-            <w:r>
-              <w:rPr>
-                <w:rFonts w:asciiTheme="majorHAnsi" w:hAnsiTheme="majorHAnsi"/>
-                <w:sz w:val="20"/>
-              </w:rPr>
-              <w:t>Brickles</w:t>
-            </w:r>
-            <w:proofErr w:type="spellEnd"/>
+              <w:t>Play Brickles</w:t>
+            </w:r>
           </w:p>
         </w:tc>
       </w:tr>
@@ -9122,7 +8572,6 @@
                 <w:sz w:val="20"/>
               </w:rPr>
             </w:pPr>
-            <w:proofErr w:type="spellStart"/>
             <w:r>
               <w:rPr>
                 <w:rFonts w:asciiTheme="majorHAnsi" w:hAnsiTheme="majorHAnsi"/>
@@ -9130,21 +8579,12 @@
               </w:rPr>
               <w:t>GamePlayer</w:t>
             </w:r>
-            <w:proofErr w:type="spellEnd"/>
-            <w:r>
-              <w:rPr>
-                <w:rFonts w:asciiTheme="majorHAnsi" w:hAnsiTheme="majorHAnsi"/>
-                <w:sz w:val="20"/>
-              </w:rPr>
-              <w:t xml:space="preserve"> or </w:t>
-            </w:r>
-            <w:proofErr w:type="spellStart"/>
-            <w:r>
-              <w:rPr>
-                <w:rFonts w:asciiTheme="majorHAnsi" w:hAnsiTheme="majorHAnsi"/>
-                <w:sz w:val="20"/>
-              </w:rPr>
-              <w:t>GameInstall</w:t>
+            <w:r>
+              <w:rPr>
+                <w:rFonts w:asciiTheme="majorHAnsi" w:hAnsiTheme="majorHAnsi"/>
+                <w:sz w:val="20"/>
+              </w:rPr>
+              <w:t xml:space="preserve"> or GameInstall</w:t>
             </w:r>
             <w:r>
               <w:rPr>
@@ -9153,7 +8593,6 @@
               </w:rPr>
               <w:t>er</w:t>
             </w:r>
-            <w:proofErr w:type="spellEnd"/>
           </w:p>
         </w:tc>
       </w:tr>
@@ -9214,23 +8653,13 @@
                 <w:sz w:val="20"/>
               </w:rPr>
             </w:pPr>
-            <w:proofErr w:type="spellStart"/>
-            <w:r>
-              <w:rPr>
-                <w:rFonts w:asciiTheme="majorHAnsi" w:hAnsiTheme="majorHAnsi"/>
-                <w:b/>
-                <w:sz w:val="20"/>
-              </w:rPr>
-              <w:t>Postconditions</w:t>
-            </w:r>
-            <w:proofErr w:type="spellEnd"/>
-            <w:r>
-              <w:rPr>
-                <w:rFonts w:asciiTheme="majorHAnsi" w:hAnsiTheme="majorHAnsi"/>
-                <w:b/>
-                <w:sz w:val="20"/>
-              </w:rPr>
-              <w:t>:</w:t>
+            <w:r>
+              <w:rPr>
+                <w:rFonts w:asciiTheme="majorHAnsi" w:hAnsiTheme="majorHAnsi"/>
+                <w:b/>
+                <w:sz w:val="20"/>
+              </w:rPr>
+              <w:t>Postconditions:</w:t>
             </w:r>
           </w:p>
         </w:tc>
@@ -9456,17 +8885,8 @@
                       <w:rFonts w:asciiTheme="majorHAnsi" w:hAnsiTheme="majorHAnsi"/>
                       <w:sz w:val="20"/>
                     </w:rPr>
-                    <w:t xml:space="preserve">Initializes the game and displays the </w:t>
-                  </w:r>
-                  <w:proofErr w:type="spellStart"/>
-                  <w:r>
-                    <w:rPr>
-                      <w:rFonts w:asciiTheme="majorHAnsi" w:hAnsiTheme="majorHAnsi"/>
-                      <w:sz w:val="20"/>
-                    </w:rPr>
-                    <w:t>gameboard</w:t>
-                  </w:r>
-                  <w:proofErr w:type="spellEnd"/>
+                    <w:t>Initializes the game and displays the gameboard</w:t>
+                  </w:r>
                 </w:p>
               </w:tc>
             </w:tr>
@@ -9784,23 +9204,7 @@
                       <w:rFonts w:asciiTheme="majorHAnsi" w:hAnsiTheme="majorHAnsi"/>
                       <w:sz w:val="20"/>
                     </w:rPr>
-                    <w:t xml:space="preserve">Returns the </w:t>
-                  </w:r>
-                  <w:proofErr w:type="spellStart"/>
-                  <w:r>
-                    <w:rPr>
-                      <w:rFonts w:asciiTheme="majorHAnsi" w:hAnsiTheme="majorHAnsi"/>
-                      <w:sz w:val="20"/>
-                    </w:rPr>
-                    <w:t>gameboard</w:t>
-                  </w:r>
-                  <w:proofErr w:type="spellEnd"/>
-                  <w:r>
-                    <w:rPr>
-                      <w:rFonts w:asciiTheme="majorHAnsi" w:hAnsiTheme="majorHAnsi"/>
-                      <w:sz w:val="20"/>
-                    </w:rPr>
-                    <w:t xml:space="preserve"> to its initialized, ready-to-play state</w:t>
+                    <w:t>Returns the gameboard to its initialized, ready-to-play state</w:t>
                   </w:r>
                 </w:p>
               </w:tc>
@@ -10847,7 +10251,6 @@
                 <w:sz w:val="20"/>
               </w:rPr>
             </w:pPr>
-            <w:proofErr w:type="spellStart"/>
             <w:r>
               <w:rPr>
                 <w:rFonts w:asciiTheme="majorHAnsi" w:hAnsiTheme="majorHAnsi"/>
@@ -10855,23 +10258,13 @@
               </w:rPr>
               <w:t>GamePlayer</w:t>
             </w:r>
-            <w:proofErr w:type="spellEnd"/>
-            <w:r>
-              <w:rPr>
-                <w:rFonts w:asciiTheme="majorHAnsi" w:hAnsiTheme="majorHAnsi"/>
-                <w:sz w:val="20"/>
-              </w:rPr>
-              <w:t xml:space="preserve"> or </w:t>
-            </w:r>
-            <w:proofErr w:type="spellStart"/>
-            <w:r>
-              <w:rPr>
-                <w:rFonts w:asciiTheme="majorHAnsi" w:hAnsiTheme="majorHAnsi"/>
-                <w:sz w:val="20"/>
-              </w:rPr>
-              <w:t>GameInstaller</w:t>
-            </w:r>
-            <w:proofErr w:type="spellEnd"/>
+            <w:r>
+              <w:rPr>
+                <w:rFonts w:asciiTheme="majorHAnsi" w:hAnsiTheme="majorHAnsi"/>
+                <w:sz w:val="20"/>
+              </w:rPr>
+              <w:t xml:space="preserve"> or GameInstaller</w:t>
+            </w:r>
           </w:p>
         </w:tc>
       </w:tr>
@@ -10932,23 +10325,13 @@
                 <w:sz w:val="20"/>
               </w:rPr>
             </w:pPr>
-            <w:proofErr w:type="spellStart"/>
-            <w:r>
-              <w:rPr>
-                <w:rFonts w:asciiTheme="majorHAnsi" w:hAnsiTheme="majorHAnsi"/>
-                <w:b/>
-                <w:sz w:val="20"/>
-              </w:rPr>
-              <w:t>Postconditions</w:t>
-            </w:r>
-            <w:proofErr w:type="spellEnd"/>
-            <w:r>
-              <w:rPr>
-                <w:rFonts w:asciiTheme="majorHAnsi" w:hAnsiTheme="majorHAnsi"/>
-                <w:b/>
-                <w:sz w:val="20"/>
-              </w:rPr>
-              <w:t>:</w:t>
+            <w:r>
+              <w:rPr>
+                <w:rFonts w:asciiTheme="majorHAnsi" w:hAnsiTheme="majorHAnsi"/>
+                <w:b/>
+                <w:sz w:val="20"/>
+              </w:rPr>
+              <w:t>Postconditions:</w:t>
             </w:r>
           </w:p>
         </w:tc>
@@ -11174,17 +10557,8 @@
                       <w:rFonts w:asciiTheme="majorHAnsi" w:hAnsiTheme="majorHAnsi"/>
                       <w:sz w:val="20"/>
                     </w:rPr>
-                    <w:t xml:space="preserve">Initializes the game and displays the </w:t>
-                  </w:r>
-                  <w:proofErr w:type="spellStart"/>
-                  <w:r>
-                    <w:rPr>
-                      <w:rFonts w:asciiTheme="majorHAnsi" w:hAnsiTheme="majorHAnsi"/>
-                      <w:sz w:val="20"/>
-                    </w:rPr>
-                    <w:t>gameboard</w:t>
-                  </w:r>
-                  <w:proofErr w:type="spellEnd"/>
+                    <w:t>Initializes the game and displays the gameboard</w:t>
+                  </w:r>
                 </w:p>
               </w:tc>
             </w:tr>
@@ -12266,7 +11640,6 @@
                 <w:sz w:val="20"/>
               </w:rPr>
             </w:pPr>
-            <w:proofErr w:type="spellStart"/>
             <w:r>
               <w:rPr>
                 <w:rFonts w:asciiTheme="majorHAnsi" w:hAnsiTheme="majorHAnsi"/>
@@ -12274,23 +11647,13 @@
               </w:rPr>
               <w:t>GamePlayer</w:t>
             </w:r>
-            <w:proofErr w:type="spellEnd"/>
-            <w:r>
-              <w:rPr>
-                <w:rFonts w:asciiTheme="majorHAnsi" w:hAnsiTheme="majorHAnsi"/>
-                <w:sz w:val="20"/>
-              </w:rPr>
-              <w:t xml:space="preserve"> or </w:t>
-            </w:r>
-            <w:proofErr w:type="spellStart"/>
-            <w:r>
-              <w:rPr>
-                <w:rFonts w:asciiTheme="majorHAnsi" w:hAnsiTheme="majorHAnsi"/>
-                <w:sz w:val="20"/>
-              </w:rPr>
-              <w:t>GameInstaller</w:t>
-            </w:r>
-            <w:proofErr w:type="spellEnd"/>
+            <w:r>
+              <w:rPr>
+                <w:rFonts w:asciiTheme="majorHAnsi" w:hAnsiTheme="majorHAnsi"/>
+                <w:sz w:val="20"/>
+              </w:rPr>
+              <w:t xml:space="preserve"> or GameInstaller</w:t>
+            </w:r>
           </w:p>
         </w:tc>
       </w:tr>
@@ -12351,23 +11714,13 @@
                 <w:sz w:val="20"/>
               </w:rPr>
             </w:pPr>
-            <w:proofErr w:type="spellStart"/>
-            <w:r>
-              <w:rPr>
-                <w:rFonts w:asciiTheme="majorHAnsi" w:hAnsiTheme="majorHAnsi"/>
-                <w:b/>
-                <w:sz w:val="20"/>
-              </w:rPr>
-              <w:t>Postconditions</w:t>
-            </w:r>
-            <w:proofErr w:type="spellEnd"/>
-            <w:r>
-              <w:rPr>
-                <w:rFonts w:asciiTheme="majorHAnsi" w:hAnsiTheme="majorHAnsi"/>
-                <w:b/>
-                <w:sz w:val="20"/>
-              </w:rPr>
-              <w:t>:</w:t>
+            <w:r>
+              <w:rPr>
+                <w:rFonts w:asciiTheme="majorHAnsi" w:hAnsiTheme="majorHAnsi"/>
+                <w:b/>
+                <w:sz w:val="20"/>
+              </w:rPr>
+              <w:t>Postconditions:</w:t>
             </w:r>
           </w:p>
         </w:tc>
@@ -12593,17 +11946,8 @@
                       <w:rFonts w:asciiTheme="majorHAnsi" w:hAnsiTheme="majorHAnsi"/>
                       <w:sz w:val="20"/>
                     </w:rPr>
-                    <w:t xml:space="preserve">Initializes the game and displays the </w:t>
-                  </w:r>
-                  <w:proofErr w:type="spellStart"/>
-                  <w:r>
-                    <w:rPr>
-                      <w:rFonts w:asciiTheme="majorHAnsi" w:hAnsiTheme="majorHAnsi"/>
-                      <w:sz w:val="20"/>
-                    </w:rPr>
-                    <w:t>gameboard</w:t>
-                  </w:r>
-                  <w:proofErr w:type="spellEnd"/>
+                    <w:t>Initializes the game and displays the gameboard</w:t>
+                  </w:r>
                 </w:p>
               </w:tc>
             </w:tr>
@@ -12732,15 +12076,7 @@
                       <w:rFonts w:asciiTheme="majorHAnsi" w:hAnsiTheme="majorHAnsi"/>
                       <w:sz w:val="20"/>
                     </w:rPr>
-                    <w:t xml:space="preserve">Moves the ball down the alley using a randomly selected algorithm. If collisions result when the ball reaches the pins, </w:t>
-                  </w:r>
-                  <w:proofErr w:type="gramStart"/>
-                  <w:r>
-                    <w:rPr>
-                      <w:rFonts w:asciiTheme="majorHAnsi" w:hAnsiTheme="majorHAnsi"/>
-                      <w:sz w:val="20"/>
-                    </w:rPr>
-                    <w:t>moves</w:t>
+                    <w:t>Moves the ball down the alley using a randomly selected algorithm. If collisions result when the ball reaches the pins, moves</w:t>
                   </w:r>
                   <w:r>
                     <w:rPr>
@@ -12754,15 +12090,7 @@
                       <w:rFonts w:asciiTheme="majorHAnsi" w:hAnsiTheme="majorHAnsi"/>
                       <w:sz w:val="20"/>
                     </w:rPr>
-                    <w:t>pins</w:t>
-                  </w:r>
-                  <w:proofErr w:type="gramEnd"/>
-                  <w:r>
-                    <w:rPr>
-                      <w:rFonts w:asciiTheme="majorHAnsi" w:hAnsiTheme="majorHAnsi"/>
-                      <w:sz w:val="20"/>
-                    </w:rPr>
-                    <w:t xml:space="preserve"> as determined by the physics of the collision.</w:t>
+                    <w:t>pins as determined by the physics of the collision.</w:t>
                   </w:r>
                 </w:p>
               </w:tc>
@@ -13984,23 +13312,7 @@
                 <w:rFonts w:asciiTheme="majorHAnsi" w:hAnsiTheme="majorHAnsi"/>
                 <w:sz w:val="20"/>
               </w:rPr>
-              <w:t xml:space="preserve">AGM006: Play </w:t>
-            </w:r>
-            <w:proofErr w:type="spellStart"/>
-            <w:r>
-              <w:rPr>
-                <w:rFonts w:asciiTheme="majorHAnsi" w:hAnsiTheme="majorHAnsi"/>
-                <w:sz w:val="20"/>
-              </w:rPr>
-              <w:t>Brickles</w:t>
-            </w:r>
-            <w:proofErr w:type="spellEnd"/>
-            <w:r>
-              <w:rPr>
-                <w:rFonts w:asciiTheme="majorHAnsi" w:hAnsiTheme="majorHAnsi"/>
-                <w:sz w:val="20"/>
-              </w:rPr>
-              <w:t>, AGM007: Play Pong, or AGM008: Play Bowling has begun operation.</w:t>
+              <w:t>AGM006: Play Brickles, AGM007: Play Pong, or AGM008: Play Bowling has begun operation.</w:t>
             </w:r>
           </w:p>
         </w:tc>
@@ -14018,23 +13330,13 @@
                 <w:sz w:val="20"/>
               </w:rPr>
             </w:pPr>
-            <w:proofErr w:type="spellStart"/>
-            <w:r>
-              <w:rPr>
-                <w:rFonts w:asciiTheme="majorHAnsi" w:hAnsiTheme="majorHAnsi"/>
-                <w:b/>
-                <w:sz w:val="20"/>
-              </w:rPr>
-              <w:t>Postconditions</w:t>
-            </w:r>
-            <w:proofErr w:type="spellEnd"/>
-            <w:r>
-              <w:rPr>
-                <w:rFonts w:asciiTheme="majorHAnsi" w:hAnsiTheme="majorHAnsi"/>
-                <w:b/>
-                <w:sz w:val="20"/>
-              </w:rPr>
-              <w:t>:</w:t>
+            <w:r>
+              <w:rPr>
+                <w:rFonts w:asciiTheme="majorHAnsi" w:hAnsiTheme="majorHAnsi"/>
+                <w:b/>
+                <w:sz w:val="20"/>
+              </w:rPr>
+              <w:t>Postconditions:</w:t>
             </w:r>
           </w:p>
         </w:tc>
@@ -15557,23 +14859,13 @@
                 <w:sz w:val="20"/>
               </w:rPr>
             </w:pPr>
-            <w:proofErr w:type="spellStart"/>
-            <w:r>
-              <w:rPr>
-                <w:rFonts w:asciiTheme="majorHAnsi" w:hAnsiTheme="majorHAnsi"/>
-                <w:b/>
-                <w:sz w:val="20"/>
-              </w:rPr>
-              <w:t>Postconditions</w:t>
-            </w:r>
-            <w:proofErr w:type="spellEnd"/>
-            <w:r>
-              <w:rPr>
-                <w:rFonts w:asciiTheme="majorHAnsi" w:hAnsiTheme="majorHAnsi"/>
-                <w:b/>
-                <w:sz w:val="20"/>
-              </w:rPr>
-              <w:t>:</w:t>
+            <w:r>
+              <w:rPr>
+                <w:rFonts w:asciiTheme="majorHAnsi" w:hAnsiTheme="majorHAnsi"/>
+                <w:b/>
+                <w:sz w:val="20"/>
+              </w:rPr>
+              <w:t>Postconditions:</w:t>
             </w:r>
           </w:p>
         </w:tc>
@@ -16904,7 +16196,6 @@
                 <w:sz w:val="20"/>
               </w:rPr>
             </w:pPr>
-            <w:proofErr w:type="spellStart"/>
             <w:r>
               <w:rPr>
                 <w:rFonts w:asciiTheme="majorHAnsi" w:hAnsiTheme="majorHAnsi"/>
@@ -16912,7 +16203,6 @@
               </w:rPr>
               <w:t>GameInstaller</w:t>
             </w:r>
-            <w:proofErr w:type="spellEnd"/>
           </w:p>
         </w:tc>
       </w:tr>
@@ -16973,23 +16263,13 @@
                 <w:sz w:val="20"/>
               </w:rPr>
             </w:pPr>
-            <w:proofErr w:type="spellStart"/>
-            <w:r>
-              <w:rPr>
-                <w:rFonts w:asciiTheme="majorHAnsi" w:hAnsiTheme="majorHAnsi"/>
-                <w:b/>
-                <w:sz w:val="20"/>
-              </w:rPr>
-              <w:t>Postconditions</w:t>
-            </w:r>
-            <w:proofErr w:type="spellEnd"/>
-            <w:r>
-              <w:rPr>
-                <w:rFonts w:asciiTheme="majorHAnsi" w:hAnsiTheme="majorHAnsi"/>
-                <w:b/>
-                <w:sz w:val="20"/>
-              </w:rPr>
-              <w:t>:</w:t>
+            <w:r>
+              <w:rPr>
+                <w:rFonts w:asciiTheme="majorHAnsi" w:hAnsiTheme="majorHAnsi"/>
+                <w:b/>
+                <w:sz w:val="20"/>
+              </w:rPr>
+              <w:t>Postconditions:</w:t>
             </w:r>
           </w:p>
         </w:tc>
@@ -18380,7 +17660,6 @@
                 <w:sz w:val="20"/>
               </w:rPr>
             </w:pPr>
-            <w:proofErr w:type="spellStart"/>
             <w:r>
               <w:rPr>
                 <w:rFonts w:asciiTheme="majorHAnsi" w:hAnsiTheme="majorHAnsi"/>
@@ -18388,7 +17667,6 @@
               </w:rPr>
               <w:t>GameInstaller</w:t>
             </w:r>
-            <w:proofErr w:type="spellEnd"/>
           </w:p>
         </w:tc>
       </w:tr>
@@ -18449,23 +17727,13 @@
                 <w:sz w:val="20"/>
               </w:rPr>
             </w:pPr>
-            <w:proofErr w:type="spellStart"/>
-            <w:r>
-              <w:rPr>
-                <w:rFonts w:asciiTheme="majorHAnsi" w:hAnsiTheme="majorHAnsi"/>
-                <w:b/>
-                <w:sz w:val="20"/>
-              </w:rPr>
-              <w:t>Postconditions</w:t>
-            </w:r>
-            <w:proofErr w:type="spellEnd"/>
-            <w:r>
-              <w:rPr>
-                <w:rFonts w:asciiTheme="majorHAnsi" w:hAnsiTheme="majorHAnsi"/>
-                <w:b/>
-                <w:sz w:val="20"/>
-              </w:rPr>
-              <w:t>:</w:t>
+            <w:r>
+              <w:rPr>
+                <w:rFonts w:asciiTheme="majorHAnsi" w:hAnsiTheme="majorHAnsi"/>
+                <w:b/>
+                <w:sz w:val="20"/>
+              </w:rPr>
+              <w:t>Postconditions:</w:t>
             </w:r>
           </w:p>
         </w:tc>
@@ -19701,19 +18969,9 @@
           <w:numId w:val="14"/>
         </w:numPr>
       </w:pPr>
-      <w:proofErr w:type="spellStart"/>
       <w:r>
-        <w:t>Perfil</w:t>
+        <w:t>Perfil dos Atores</w:t>
       </w:r>
-      <w:proofErr w:type="spellEnd"/>
-      <w:r>
-        <w:t xml:space="preserve"> dos </w:t>
-      </w:r>
-      <w:proofErr w:type="spellStart"/>
-      <w:r>
-        <w:t>Atores</w:t>
-      </w:r>
-      <w:proofErr w:type="spellEnd"/>
     </w:p>
     <w:p>
       <w:pPr>
@@ -19723,11 +18981,9 @@
           <w:numId w:val="14"/>
         </w:numPr>
       </w:pPr>
-      <w:proofErr w:type="spellStart"/>
       <w:r>
         <w:t>GamePlayer</w:t>
       </w:r>
-      <w:proofErr w:type="spellEnd"/>
     </w:p>
     <w:p>
       <w:pPr>
@@ -20420,18 +19676,8 @@
                 <w:sz w:val="20"/>
                 <w:szCs w:val="26"/>
               </w:rPr>
-              <w:t xml:space="preserve">AGM006: Play </w:t>
-            </w:r>
-            <w:proofErr w:type="spellStart"/>
-            <w:r>
-              <w:rPr>
-                <w:rFonts w:asciiTheme="majorHAnsi" w:hAnsiTheme="majorHAnsi" w:cs="Arial"/>
-                <w:sz w:val="20"/>
-                <w:szCs w:val="26"/>
-              </w:rPr>
-              <w:t>Brickles</w:t>
-            </w:r>
-            <w:proofErr w:type="spellEnd"/>
+              <w:t>AGM006: Play Brickles</w:t>
+            </w:r>
           </w:p>
         </w:tc>
         <w:tc>
@@ -20691,11 +19937,9 @@
           <w:numId w:val="14"/>
         </w:numPr>
       </w:pPr>
-      <w:proofErr w:type="spellStart"/>
       <w:r>
         <w:t>GameInstaller</w:t>
       </w:r>
-      <w:proofErr w:type="spellEnd"/>
     </w:p>
     <w:p>
       <w:pPr>
@@ -21300,18 +20544,8 @@
                 <w:sz w:val="20"/>
                 <w:szCs w:val="26"/>
               </w:rPr>
-              <w:t xml:space="preserve">AGM006: Play </w:t>
-            </w:r>
-            <w:proofErr w:type="spellStart"/>
-            <w:r>
-              <w:rPr>
-                <w:rFonts w:asciiTheme="majorHAnsi" w:hAnsiTheme="majorHAnsi" w:cs="Arial"/>
-                <w:sz w:val="20"/>
-                <w:szCs w:val="26"/>
-              </w:rPr>
-              <w:t>Brickles</w:t>
-            </w:r>
-            <w:proofErr w:type="spellEnd"/>
+              <w:t>AGM006: Play Brickles</w:t>
+            </w:r>
           </w:p>
         </w:tc>
         <w:tc>
@@ -21691,27 +20925,9 @@
           <w:numId w:val="14"/>
         </w:numPr>
       </w:pPr>
-      <w:proofErr w:type="spellStart"/>
       <w:r>
-        <w:t>Modelo</w:t>
+        <w:t>Modelo de Caso de Uso</w:t>
       </w:r>
-      <w:proofErr w:type="spellEnd"/>
-      <w:r>
-        <w:t xml:space="preserve"> de </w:t>
-      </w:r>
-      <w:proofErr w:type="spellStart"/>
-      <w:r>
-        <w:t>Caso</w:t>
-      </w:r>
-      <w:proofErr w:type="spellEnd"/>
-      <w:r>
-        <w:t xml:space="preserve"> de </w:t>
-      </w:r>
-      <w:proofErr w:type="spellStart"/>
-      <w:r>
-        <w:t>Uso</w:t>
-      </w:r>
-      <w:proofErr w:type="spellEnd"/>
     </w:p>
     <w:p/>
     <w:p>
@@ -21773,19 +20989,9 @@
           <w:numId w:val="14"/>
         </w:numPr>
       </w:pPr>
-      <w:proofErr w:type="spellStart"/>
       <w:r>
-        <w:t>Modelo</w:t>
+        <w:t>Modelo de Domínio</w:t>
       </w:r>
-      <w:proofErr w:type="spellEnd"/>
-      <w:r>
-        <w:t xml:space="preserve"> de </w:t>
-      </w:r>
-      <w:proofErr w:type="spellStart"/>
-      <w:r>
-        <w:t>Domínio</w:t>
-      </w:r>
-      <w:proofErr w:type="spellEnd"/>
     </w:p>
     <w:p/>
     <w:p>
@@ -21850,19 +21056,9 @@
           <w:numId w:val="14"/>
         </w:numPr>
       </w:pPr>
-      <w:proofErr w:type="spellStart"/>
       <w:r>
-        <w:t>Tabela</w:t>
+        <w:t>Tabela de Conceitos</w:t>
       </w:r>
-      <w:proofErr w:type="spellEnd"/>
-      <w:r>
-        <w:t xml:space="preserve"> de </w:t>
-      </w:r>
-      <w:proofErr w:type="spellStart"/>
-      <w:r>
-        <w:t>Conceitos</w:t>
-      </w:r>
-      <w:proofErr w:type="spellEnd"/>
     </w:p>
     <w:p/>
     <w:tbl>
@@ -22291,14 +21487,12 @@
                 <w:sz w:val="20"/>
               </w:rPr>
             </w:pPr>
-            <w:proofErr w:type="spellStart"/>
             <w:r>
               <w:rPr>
                 <w:sz w:val="20"/>
               </w:rPr>
               <w:t>Brickles</w:t>
             </w:r>
-            <w:proofErr w:type="spellEnd"/>
           </w:p>
         </w:tc>
         <w:tc>
@@ -22646,13 +21840,8 @@
           <w:numId w:val="14"/>
         </w:numPr>
       </w:pPr>
-      <w:proofErr w:type="spellStart"/>
       <w:r>
-        <w:t>Protótipo</w:t>
-      </w:r>
-      <w:proofErr w:type="spellEnd"/>
-      <w:r>
-        <w:t xml:space="preserve"> de</w:t>
+        <w:t>Protótipo de</w:t>
       </w:r>
       <w:r>
         <w:t xml:space="preserve"> interface</w:t>
@@ -22768,11 +21957,9 @@
       <w:pPr>
         <w:ind w:firstLine="720"/>
       </w:pPr>
-      <w:proofErr w:type="spellStart"/>
       <w:r>
         <w:t>Brickles</w:t>
       </w:r>
-      <w:proofErr w:type="spellEnd"/>
       <w:r>
         <w:t xml:space="preserve"> Game</w:t>
       </w:r>
@@ -22878,19 +22065,9 @@
           <w:numId w:val="14"/>
         </w:numPr>
       </w:pPr>
-      <w:proofErr w:type="spellStart"/>
       <w:r>
-        <w:t>Arquitetura</w:t>
+        <w:t>Arquitetura Inicial</w:t>
       </w:r>
-      <w:proofErr w:type="spellEnd"/>
-      <w:r>
-        <w:t xml:space="preserve"> </w:t>
-      </w:r>
-      <w:proofErr w:type="spellStart"/>
-      <w:r>
-        <w:t>Inicial</w:t>
-      </w:r>
-      <w:proofErr w:type="spellEnd"/>
     </w:p>
     <w:p/>
     <w:p>
@@ -22956,11 +22133,9 @@
           <w:numId w:val="14"/>
         </w:numPr>
       </w:pPr>
-      <w:proofErr w:type="spellStart"/>
       <w:r>
         <w:t>Glossário</w:t>
       </w:r>
-      <w:proofErr w:type="spellEnd"/>
     </w:p>
     <w:p/>
     <w:tbl>
@@ -23148,7 +22323,6 @@
                 <w:sz w:val="20"/>
               </w:rPr>
             </w:pPr>
-            <w:proofErr w:type="gramStart"/>
             <w:r>
               <w:rPr>
                 <w:rFonts w:asciiTheme="majorHAnsi" w:hAnsiTheme="majorHAnsi" w:cs="Arial"/>
@@ -23157,18 +22331,7 @@
                 <w:sz w:val="20"/>
                 <w:szCs w:val="26"/>
               </w:rPr>
-              <w:t>application</w:t>
-            </w:r>
-            <w:proofErr w:type="gramEnd"/>
-            <w:r>
-              <w:rPr>
-                <w:rFonts w:asciiTheme="majorHAnsi" w:hAnsiTheme="majorHAnsi" w:cs="Arial"/>
-                <w:b/>
-                <w:bCs/>
-                <w:sz w:val="20"/>
-                <w:szCs w:val="26"/>
-              </w:rPr>
-              <w:t xml:space="preserve"> engineering</w:t>
+              <w:t>application engineering</w:t>
             </w:r>
           </w:p>
         </w:tc>
@@ -23563,7 +22726,6 @@
                 <w:sz w:val="20"/>
               </w:rPr>
             </w:pPr>
-            <w:proofErr w:type="gramStart"/>
             <w:r>
               <w:rPr>
                 <w:rFonts w:asciiTheme="majorHAnsi" w:hAnsiTheme="majorHAnsi" w:cs="Arial"/>
@@ -23572,18 +22734,7 @@
                 <w:sz w:val="20"/>
                 <w:szCs w:val="26"/>
               </w:rPr>
-              <w:t>core</w:t>
-            </w:r>
-            <w:proofErr w:type="gramEnd"/>
-            <w:r>
-              <w:rPr>
-                <w:rFonts w:asciiTheme="majorHAnsi" w:hAnsiTheme="majorHAnsi" w:cs="Arial"/>
-                <w:b/>
-                <w:bCs/>
-                <w:sz w:val="20"/>
-                <w:szCs w:val="26"/>
-              </w:rPr>
-              <w:t xml:space="preserve"> asset</w:t>
+              <w:t>core asset</w:t>
             </w:r>
           </w:p>
         </w:tc>
@@ -23821,7 +22972,6 @@
                 <w:sz w:val="20"/>
               </w:rPr>
             </w:pPr>
-            <w:proofErr w:type="gramStart"/>
             <w:r>
               <w:rPr>
                 <w:rFonts w:asciiTheme="majorHAnsi" w:hAnsiTheme="majorHAnsi" w:cs="Arial"/>
@@ -23830,18 +22980,7 @@
                 <w:sz w:val="20"/>
                 <w:szCs w:val="26"/>
               </w:rPr>
-              <w:t>domain</w:t>
-            </w:r>
-            <w:proofErr w:type="gramEnd"/>
-            <w:r>
-              <w:rPr>
-                <w:rFonts w:asciiTheme="majorHAnsi" w:hAnsiTheme="majorHAnsi" w:cs="Arial"/>
-                <w:b/>
-                <w:bCs/>
-                <w:sz w:val="20"/>
-                <w:szCs w:val="26"/>
-              </w:rPr>
-              <w:t xml:space="preserve"> engineering</w:t>
+              <w:t>domain engineering</w:t>
             </w:r>
           </w:p>
         </w:tc>
@@ -24391,7 +23530,6 @@
                 <w:sz w:val="20"/>
               </w:rPr>
             </w:pPr>
-            <w:proofErr w:type="gramStart"/>
             <w:r>
               <w:rPr>
                 <w:rFonts w:asciiTheme="majorHAnsi" w:hAnsiTheme="majorHAnsi" w:cs="Arial"/>
@@ -24402,7 +23540,6 @@
               </w:rPr>
               <w:t>product</w:t>
             </w:r>
-            <w:proofErr w:type="gramEnd"/>
           </w:p>
         </w:tc>
         <w:tc>
@@ -24549,7 +23686,6 @@
                 <w:sz w:val="20"/>
               </w:rPr>
             </w:pPr>
-            <w:proofErr w:type="gramStart"/>
             <w:r>
               <w:rPr>
                 <w:rFonts w:asciiTheme="majorHAnsi" w:hAnsiTheme="majorHAnsi" w:cs="Arial"/>
@@ -24558,18 +23694,7 @@
                 <w:sz w:val="20"/>
                 <w:szCs w:val="26"/>
               </w:rPr>
-              <w:t>software</w:t>
-            </w:r>
-            <w:proofErr w:type="gramEnd"/>
-            <w:r>
-              <w:rPr>
-                <w:rFonts w:asciiTheme="majorHAnsi" w:hAnsiTheme="majorHAnsi" w:cs="Arial"/>
-                <w:b/>
-                <w:bCs/>
-                <w:sz w:val="20"/>
-                <w:szCs w:val="26"/>
-              </w:rPr>
-              <w:t xml:space="preserve"> product line</w:t>
+              <w:t>software product line</w:t>
             </w:r>
           </w:p>
         </w:tc>
@@ -24912,23 +24037,13 @@
                 <w:szCs w:val="26"/>
               </w:rPr>
             </w:pPr>
-            <w:proofErr w:type="gramStart"/>
             <w:r>
               <w:rPr>
                 <w:rFonts w:asciiTheme="majorHAnsi" w:hAnsiTheme="majorHAnsi" w:cs="Arial"/>
                 <w:sz w:val="20"/>
                 <w:szCs w:val="26"/>
               </w:rPr>
-              <w:t>wireless</w:t>
-            </w:r>
-            <w:proofErr w:type="gramEnd"/>
-            <w:r>
-              <w:rPr>
-                <w:rFonts w:asciiTheme="majorHAnsi" w:hAnsiTheme="majorHAnsi" w:cs="Arial"/>
-                <w:sz w:val="20"/>
-                <w:szCs w:val="26"/>
-              </w:rPr>
-              <w:t xml:space="preserve"> access protocol</w:t>
+              <w:t>wireless access protocol</w:t>
             </w:r>
           </w:p>
         </w:tc>
@@ -24943,19 +24058,9 @@
           <w:numId w:val="14"/>
         </w:numPr>
       </w:pPr>
-      <w:proofErr w:type="spellStart"/>
       <w:r>
-        <w:t>Modelo</w:t>
+        <w:t>Modelo de Características</w:t>
       </w:r>
-      <w:proofErr w:type="spellEnd"/>
-      <w:r>
-        <w:t xml:space="preserve"> de </w:t>
-      </w:r>
-      <w:proofErr w:type="spellStart"/>
-      <w:r>
-        <w:t>Características</w:t>
-      </w:r>
-      <w:proofErr w:type="spellEnd"/>
     </w:p>
     <w:p/>
     <w:p>
@@ -24963,6 +24068,9 @@
         <w:jc w:val="center"/>
       </w:pPr>
       <w:r>
+        <w:rPr>
+          <w:noProof/>
+        </w:rPr>
         <w:drawing>
           <wp:inline distT="0" distB="0" distL="0" distR="0">
             <wp:extent cx="1822583" cy="2760679"/>
@@ -25018,31 +24126,16 @@
           <w:numId w:val="14"/>
         </w:numPr>
       </w:pPr>
-      <w:proofErr w:type="spellStart"/>
       <w:r>
-        <w:t>Modelo</w:t>
+        <w:t>Modelo de Características X Variabilidades</w:t>
       </w:r>
-      <w:proofErr w:type="spellEnd"/>
-      <w:r>
-        <w:t xml:space="preserve"> de </w:t>
-      </w:r>
-      <w:proofErr w:type="spellStart"/>
-      <w:r>
-        <w:t>Características</w:t>
-      </w:r>
-      <w:proofErr w:type="spellEnd"/>
-      <w:r>
-        <w:t xml:space="preserve"> X </w:t>
-      </w:r>
-      <w:proofErr w:type="spellStart"/>
-      <w:r>
-        <w:t>Variabilidades</w:t>
-      </w:r>
-      <w:proofErr w:type="spellEnd"/>
     </w:p>
     <w:p/>
     <w:p>
       <w:r>
+        <w:rPr>
+          <w:noProof/>
+        </w:rPr>
         <w:drawing>
           <wp:inline distT="0" distB="0" distL="0" distR="0">
             <wp:extent cx="5262880" cy="2730500"/>
@@ -25090,6 +24183,79 @@
         </w:drawing>
       </w:r>
     </w:p>
+    <w:p>
+      <w:pPr>
+        <w:pStyle w:val="Heading2"/>
+        <w:numPr>
+          <w:ilvl w:val="1"/>
+          <w:numId w:val="14"/>
+        </w:numPr>
+      </w:pPr>
+      <w:r>
+        <w:t xml:space="preserve">Modelo Conceitual – Core Assets </w:t>
+      </w:r>
+      <w:r>
+        <w:t xml:space="preserve">- </w:t>
+      </w:r>
+      <w:r>
+        <w:t>Resumido</w:t>
+      </w:r>
+    </w:p>
+    <w:p/>
+    <w:p>
+      <w:r>
+        <w:rPr>
+          <w:noProof/>
+        </w:rPr>
+        <w:drawing>
+          <wp:inline distT="0" distB="0" distL="0" distR="0">
+            <wp:extent cx="5269230" cy="2909570"/>
+            <wp:effectExtent l="25400" t="0" r="0" b="0"/>
+            <wp:docPr id="2" name="Picture 1" descr="::diagrams:class_model_core_resumed.png"/>
+            <wp:cNvGraphicFramePr>
+              <a:graphicFrameLocks xmlns:a="http://schemas.openxmlformats.org/drawingml/2006/main" noChangeAspect="1"/>
+            </wp:cNvGraphicFramePr>
+            <a:graphic xmlns:a="http://schemas.openxmlformats.org/drawingml/2006/main">
+              <a:graphicData uri="http://schemas.openxmlformats.org/drawingml/2006/picture">
+                <pic:pic xmlns:pic="http://schemas.openxmlformats.org/drawingml/2006/picture">
+                  <pic:nvPicPr>
+                    <pic:cNvPr id="0" name="Picture 1" descr="::diagrams:class_model_core_resumed.png"/>
+                    <pic:cNvPicPr>
+                      <a:picLocks noChangeAspect="1" noChangeArrowheads="1"/>
+                    </pic:cNvPicPr>
+                  </pic:nvPicPr>
+                  <pic:blipFill>
+                    <a:blip r:embed="rId15"/>
+                    <a:srcRect/>
+                    <a:stretch>
+                      <a:fillRect/>
+                    </a:stretch>
+                  </pic:blipFill>
+                  <pic:spPr bwMode="auto">
+                    <a:xfrm>
+                      <a:off x="0" y="0"/>
+                      <a:ext cx="5269230" cy="2909570"/>
+                    </a:xfrm>
+                    <a:prstGeom prst="rect">
+                      <a:avLst/>
+                    </a:prstGeom>
+                    <a:noFill/>
+                    <a:ln w="9525">
+                      <a:noFill/>
+                      <a:miter lim="800000"/>
+                      <a:headEnd/>
+                      <a:tailEnd/>
+                    </a:ln>
+                  </pic:spPr>
+                </pic:pic>
+              </a:graphicData>
+            </a:graphic>
+          </wp:inline>
+        </w:drawing>
+      </w:r>
+    </w:p>
+    <w:p/>
+    <w:p/>
     <w:p/>
     <w:p>
       <w:pPr>
@@ -25100,11 +24266,9 @@
         </w:numPr>
         <w:ind w:left="426"/>
       </w:pPr>
-      <w:proofErr w:type="spellStart"/>
       <w:r>
         <w:t>Análise</w:t>
       </w:r>
-      <w:proofErr w:type="spellEnd"/>
     </w:p>
     <w:p>
       <w:pPr>
@@ -25115,11 +24279,9 @@
         </w:numPr>
         <w:ind w:left="426"/>
       </w:pPr>
-      <w:proofErr w:type="spellStart"/>
       <w:r>
         <w:t>Projeto</w:t>
       </w:r>
-      <w:proofErr w:type="spellEnd"/>
     </w:p>
     <w:p>
       <w:pPr>
@@ -25130,11 +24292,9 @@
         </w:numPr>
         <w:ind w:left="426"/>
       </w:pPr>
-      <w:proofErr w:type="spellStart"/>
       <w:r>
         <w:t>Implementação</w:t>
       </w:r>
-      <w:proofErr w:type="spellEnd"/>
     </w:p>
     <w:p/>
     <w:p>
@@ -25719,6 +24879,92 @@
     </w:lvl>
   </w:abstractNum>
   <w:abstractNum w:abstractNumId="9">
+    <w:nsid w:val="28F9186A"/>
+    <w:multiLevelType w:val="hybridMultilevel"/>
+    <w:tmpl w:val="A1A6DAEE"/>
+    <w:lvl w:ilvl="0" w:tplc="0409000F">
+      <w:start w:val="1"/>
+      <w:numFmt w:val="decimal"/>
+      <w:lvlText w:val="%1."/>
+      <w:lvlJc w:val="left"/>
+      <w:pPr>
+        <w:ind w:left="720" w:hanging="360"/>
+      </w:pPr>
+    </w:lvl>
+    <w:lvl w:ilvl="1" w:tplc="04090019" w:tentative="1">
+      <w:start w:val="1"/>
+      <w:numFmt w:val="lowerLetter"/>
+      <w:lvlText w:val="%2."/>
+      <w:lvlJc w:val="left"/>
+      <w:pPr>
+        <w:ind w:left="1440" w:hanging="360"/>
+      </w:pPr>
+    </w:lvl>
+    <w:lvl w:ilvl="2" w:tplc="0409001B" w:tentative="1">
+      <w:start w:val="1"/>
+      <w:numFmt w:val="lowerRoman"/>
+      <w:lvlText w:val="%3."/>
+      <w:lvlJc w:val="right"/>
+      <w:pPr>
+        <w:ind w:left="2160" w:hanging="180"/>
+      </w:pPr>
+    </w:lvl>
+    <w:lvl w:ilvl="3" w:tplc="0409000F" w:tentative="1">
+      <w:start w:val="1"/>
+      <w:numFmt w:val="decimal"/>
+      <w:lvlText w:val="%4."/>
+      <w:lvlJc w:val="left"/>
+      <w:pPr>
+        <w:ind w:left="2880" w:hanging="360"/>
+      </w:pPr>
+    </w:lvl>
+    <w:lvl w:ilvl="4" w:tplc="04090019" w:tentative="1">
+      <w:start w:val="1"/>
+      <w:numFmt w:val="lowerLetter"/>
+      <w:lvlText w:val="%5."/>
+      <w:lvlJc w:val="left"/>
+      <w:pPr>
+        <w:ind w:left="3600" w:hanging="360"/>
+      </w:pPr>
+    </w:lvl>
+    <w:lvl w:ilvl="5" w:tplc="0409001B" w:tentative="1">
+      <w:start w:val="1"/>
+      <w:numFmt w:val="lowerRoman"/>
+      <w:lvlText w:val="%6."/>
+      <w:lvlJc w:val="right"/>
+      <w:pPr>
+        <w:ind w:left="4320" w:hanging="180"/>
+      </w:pPr>
+    </w:lvl>
+    <w:lvl w:ilvl="6" w:tplc="0409000F" w:tentative="1">
+      <w:start w:val="1"/>
+      <w:numFmt w:val="decimal"/>
+      <w:lvlText w:val="%7."/>
+      <w:lvlJc w:val="left"/>
+      <w:pPr>
+        <w:ind w:left="5040" w:hanging="360"/>
+      </w:pPr>
+    </w:lvl>
+    <w:lvl w:ilvl="7" w:tplc="04090019" w:tentative="1">
+      <w:start w:val="1"/>
+      <w:numFmt w:val="lowerLetter"/>
+      <w:lvlText w:val="%8."/>
+      <w:lvlJc w:val="left"/>
+      <w:pPr>
+        <w:ind w:left="5760" w:hanging="360"/>
+      </w:pPr>
+    </w:lvl>
+    <w:lvl w:ilvl="8" w:tplc="0409001B" w:tentative="1">
+      <w:start w:val="1"/>
+      <w:numFmt w:val="lowerRoman"/>
+      <w:lvlText w:val="%9."/>
+      <w:lvlJc w:val="right"/>
+      <w:pPr>
+        <w:ind w:left="6480" w:hanging="180"/>
+      </w:pPr>
+    </w:lvl>
+  </w:abstractNum>
+  <w:abstractNum w:abstractNumId="10">
     <w:nsid w:val="355D7C6C"/>
     <w:multiLevelType w:val="multilevel"/>
     <w:tmpl w:val="0409001F"/>
@@ -25804,7 +25050,7 @@
       </w:pPr>
     </w:lvl>
   </w:abstractNum>
-  <w:abstractNum w:abstractNumId="10">
+  <w:abstractNum w:abstractNumId="11">
     <w:nsid w:val="42DA687B"/>
     <w:multiLevelType w:val="hybridMultilevel"/>
     <w:tmpl w:val="24146D44"/>
@@ -25890,7 +25136,7 @@
       </w:pPr>
     </w:lvl>
   </w:abstractNum>
-  <w:abstractNum w:abstractNumId="11">
+  <w:abstractNum w:abstractNumId="12">
     <w:nsid w:val="463819D0"/>
     <w:multiLevelType w:val="hybridMultilevel"/>
     <w:tmpl w:val="D71CD7E0"/>
@@ -26003,7 +25249,7 @@
       </w:rPr>
     </w:lvl>
   </w:abstractNum>
-  <w:abstractNum w:abstractNumId="12">
+  <w:abstractNum w:abstractNumId="13">
     <w:nsid w:val="481B032D"/>
     <w:multiLevelType w:val="hybridMultilevel"/>
     <w:tmpl w:val="A9A00BC0"/>
@@ -26089,7 +25335,7 @@
       </w:pPr>
     </w:lvl>
   </w:abstractNum>
-  <w:abstractNum w:abstractNumId="13">
+  <w:abstractNum w:abstractNumId="14">
     <w:nsid w:val="56B06492"/>
     <w:multiLevelType w:val="multilevel"/>
     <w:tmpl w:val="0409001F"/>
@@ -26175,7 +25421,7 @@
       </w:pPr>
     </w:lvl>
   </w:abstractNum>
-  <w:abstractNum w:abstractNumId="14">
+  <w:abstractNum w:abstractNumId="15">
     <w:nsid w:val="609B67D0"/>
     <w:multiLevelType w:val="multilevel"/>
     <w:tmpl w:val="0409001F"/>
@@ -26261,7 +25507,7 @@
       </w:pPr>
     </w:lvl>
   </w:abstractNum>
-  <w:abstractNum w:abstractNumId="15">
+  <w:abstractNum w:abstractNumId="16">
     <w:nsid w:val="661D3874"/>
     <w:multiLevelType w:val="multilevel"/>
     <w:tmpl w:val="0409001F"/>
@@ -26347,7 +25593,7 @@
       </w:pPr>
     </w:lvl>
   </w:abstractNum>
-  <w:abstractNum w:abstractNumId="16">
+  <w:abstractNum w:abstractNumId="17">
     <w:nsid w:val="68B11F86"/>
     <w:multiLevelType w:val="hybridMultilevel"/>
     <w:tmpl w:val="4502E902"/>
@@ -26433,7 +25679,7 @@
       </w:pPr>
     </w:lvl>
   </w:abstractNum>
-  <w:abstractNum w:abstractNumId="17">
+  <w:abstractNum w:abstractNumId="18">
     <w:nsid w:val="750D5749"/>
     <w:multiLevelType w:val="multilevel"/>
     <w:tmpl w:val="C344C106"/>
@@ -26519,7 +25765,7 @@
       </w:pPr>
     </w:lvl>
   </w:abstractNum>
-  <w:abstractNum w:abstractNumId="18">
+  <w:abstractNum w:abstractNumId="19">
     <w:nsid w:val="7D1D1DBC"/>
     <w:multiLevelType w:val="hybridMultilevel"/>
     <w:tmpl w:val="DE946F38"/>
@@ -26609,13 +25855,13 @@
     <w:abstractNumId w:val="5"/>
   </w:num>
   <w:num w:numId="2">
-    <w:abstractNumId w:val="12"/>
+    <w:abstractNumId w:val="13"/>
   </w:num>
   <w:num w:numId="3">
-    <w:abstractNumId w:val="15"/>
+    <w:abstractNumId w:val="16"/>
   </w:num>
   <w:num w:numId="4">
-    <w:abstractNumId w:val="17"/>
+    <w:abstractNumId w:val="18"/>
   </w:num>
   <w:num w:numId="5">
     <w:abstractNumId w:val="3"/>
@@ -26639,28 +25885,31 @@
     <w:abstractNumId w:val="8"/>
   </w:num>
   <w:num w:numId="12">
-    <w:abstractNumId w:val="16"/>
+    <w:abstractNumId w:val="17"/>
   </w:num>
   <w:num w:numId="13">
-    <w:abstractNumId w:val="9"/>
+    <w:abstractNumId w:val="10"/>
   </w:num>
   <w:num w:numId="14">
-    <w:abstractNumId w:val="13"/>
+    <w:abstractNumId w:val="14"/>
   </w:num>
   <w:num w:numId="15">
-    <w:abstractNumId w:val="11"/>
+    <w:abstractNumId w:val="12"/>
   </w:num>
   <w:num w:numId="16">
-    <w:abstractNumId w:val="14"/>
+    <w:abstractNumId w:val="15"/>
   </w:num>
   <w:num w:numId="17">
     <w:abstractNumId w:val="7"/>
   </w:num>
   <w:num w:numId="18">
-    <w:abstractNumId w:val="10"/>
+    <w:abstractNumId w:val="11"/>
   </w:num>
   <w:num w:numId="19">
-    <w:abstractNumId w:val="18"/>
+    <w:abstractNumId w:val="19"/>
+  </w:num>
+  <w:num w:numId="20">
+    <w:abstractNumId w:val="9"/>
   </w:num>
 </w:numbering>
 </file>

</xml_diff>